<commit_message>
Sat 19 Mar 2022 02:58:13 PM MSK
</commit_message>
<xml_diff>
--- a/.content/other.docx
+++ b/.content/other.docx
@@ -18665,6 +18665,1595 @@
           <v:rect style="width:0.0pt;height:1.5pt" o:hr="t" o:hrstd="t" o:hralign="center" fillcolor="#A0A0A0" stroked="f"/>
         </w:pict>
       </w:r>
+      <w:r>
+        <w:rPr>
+          <w:rtl w:val="0"/>
+        </w:rPr>
+      </w:r>
+    </w:p>
+    <w:p>
+      <w:pPr>
+        <w:pageBreakBefore w:val="0"/>
+        <w:rPr/>
+      </w:pPr>
+      <w:r>
+        <w:rPr>
+          <w:rtl w:val="0"/>
+        </w:rPr>
+      </w:r>
+    </w:p>
+    <w:p>
+      <w:pPr>
+        <w:pageBreakBefore w:val="0"/>
+        <w:rPr/>
+      </w:pPr>
+      <w:r>
+        <w:rPr>
+          <w:rtl w:val="0"/>
+        </w:rPr>
+        <w:t xml:space="preserve">Кровь верная примета</w:t>
+      </w:r>
+    </w:p>
+    <w:p>
+      <w:pPr>
+        <w:pageBreakBefore w:val="0"/>
+        <w:rPr/>
+      </w:pPr>
+      <w:r>
+        <w:rPr>
+          <w:rtl w:val="0"/>
+        </w:rPr>
+        <w:t xml:space="preserve">Всех силовых затей</w:t>
+      </w:r>
+    </w:p>
+    <w:p>
+      <w:pPr>
+        <w:pageBreakBefore w:val="0"/>
+        <w:rPr/>
+      </w:pPr>
+      <w:r>
+        <w:rPr>
+          <w:rtl w:val="0"/>
+        </w:rPr>
+        <w:t xml:space="preserve">Когда один считает</w:t>
+      </w:r>
+    </w:p>
+    <w:p>
+      <w:pPr>
+        <w:pageBreakBefore w:val="0"/>
+        <w:rPr/>
+      </w:pPr>
+      <w:r>
+        <w:rPr>
+          <w:rtl w:val="0"/>
+        </w:rPr>
+        <w:t xml:space="preserve">Других за нелюдей</w:t>
+      </w:r>
+    </w:p>
+    <w:p>
+      <w:pPr>
+        <w:pageBreakBefore w:val="0"/>
+        <w:rPr/>
+      </w:pPr>
+      <w:r>
+        <w:rPr>
+          <w:rtl w:val="0"/>
+        </w:rPr>
+      </w:r>
+    </w:p>
+    <w:p>
+      <w:pPr>
+        <w:pageBreakBefore w:val="0"/>
+        <w:rPr/>
+      </w:pPr>
+      <w:r>
+        <w:rPr>
+          <w:rtl w:val="0"/>
+        </w:rPr>
+        <w:t xml:space="preserve">Воруя души жаждет</w:t>
+      </w:r>
+    </w:p>
+    <w:p>
+      <w:pPr>
+        <w:pageBreakBefore w:val="0"/>
+        <w:rPr/>
+      </w:pPr>
+      <w:r>
+        <w:rPr>
+          <w:rtl w:val="0"/>
+        </w:rPr>
+        <w:t xml:space="preserve">Продолжить этот пир</w:t>
+      </w:r>
+    </w:p>
+    <w:p>
+      <w:pPr>
+        <w:pageBreakBefore w:val="0"/>
+        <w:rPr/>
+      </w:pPr>
+      <w:r>
+        <w:rPr>
+          <w:rtl w:val="0"/>
+        </w:rPr>
+        <w:t xml:space="preserve">Смакуя свою волю</w:t>
+      </w:r>
+    </w:p>
+    <w:p>
+      <w:pPr>
+        <w:pageBreakBefore w:val="0"/>
+        <w:rPr/>
+      </w:pPr>
+      <w:r>
+        <w:rPr>
+          <w:rtl w:val="0"/>
+        </w:rPr>
+        <w:t xml:space="preserve">Униженных кумир</w:t>
+      </w:r>
+    </w:p>
+    <w:p>
+      <w:pPr>
+        <w:pageBreakBefore w:val="0"/>
+        <w:rPr/>
+      </w:pPr>
+      <w:r>
+        <w:rPr>
+          <w:rtl w:val="0"/>
+        </w:rPr>
+      </w:r>
+    </w:p>
+    <w:p>
+      <w:pPr>
+        <w:pageBreakBefore w:val="0"/>
+        <w:rPr/>
+      </w:pPr>
+      <w:r>
+        <w:rPr>
+          <w:rtl w:val="0"/>
+        </w:rPr>
+        <w:t xml:space="preserve">И вот приказом послан</w:t>
+      </w:r>
+    </w:p>
+    <w:p>
+      <w:pPr>
+        <w:pageBreakBefore w:val="0"/>
+        <w:rPr/>
+      </w:pPr>
+      <w:r>
+        <w:rPr>
+          <w:rtl w:val="0"/>
+        </w:rPr>
+        <w:t xml:space="preserve">Наш подневольный брат</w:t>
+      </w:r>
+    </w:p>
+    <w:p>
+      <w:pPr>
+        <w:pageBreakBefore w:val="0"/>
+        <w:rPr/>
+      </w:pPr>
+      <w:r>
+        <w:rPr>
+          <w:rtl w:val="0"/>
+        </w:rPr>
+        <w:t xml:space="preserve">Не в силах заработать</w:t>
+      </w:r>
+    </w:p>
+    <w:p>
+      <w:pPr>
+        <w:pageBreakBefore w:val="0"/>
+        <w:rPr/>
+      </w:pPr>
+      <w:r>
+        <w:rPr>
+          <w:rtl w:val="0"/>
+        </w:rPr>
+        <w:t xml:space="preserve">Иным путем солдат</w:t>
+      </w:r>
+    </w:p>
+    <w:p>
+      <w:pPr>
+        <w:pageBreakBefore w:val="0"/>
+        <w:rPr/>
+      </w:pPr>
+      <w:r>
+        <w:rPr>
+          <w:rtl w:val="0"/>
+        </w:rPr>
+      </w:r>
+    </w:p>
+    <w:p>
+      <w:pPr>
+        <w:pageBreakBefore w:val="0"/>
+        <w:rPr/>
+      </w:pPr>
+      <w:r>
+        <w:rPr>
+          <w:rtl w:val="0"/>
+        </w:rPr>
+        <w:t xml:space="preserve">Сбежал от жизни скучной</w:t>
+      </w:r>
+    </w:p>
+    <w:p>
+      <w:pPr>
+        <w:pageBreakBefore w:val="0"/>
+        <w:rPr/>
+      </w:pPr>
+      <w:r>
+        <w:rPr>
+          <w:rtl w:val="0"/>
+        </w:rPr>
+        <w:t xml:space="preserve">И легких ждет побед</w:t>
+      </w:r>
+    </w:p>
+    <w:p>
+      <w:pPr>
+        <w:pageBreakBefore w:val="0"/>
+        <w:rPr/>
+      </w:pPr>
+      <w:r>
+        <w:rPr>
+          <w:rtl w:val="0"/>
+        </w:rPr>
+        <w:t xml:space="preserve">Идет по Украине</w:t>
+      </w:r>
+    </w:p>
+    <w:p>
+      <w:pPr>
+        <w:pageBreakBefore w:val="0"/>
+        <w:rPr/>
+      </w:pPr>
+      <w:r>
+        <w:rPr>
+          <w:rtl w:val="0"/>
+        </w:rPr>
+        <w:t xml:space="preserve">Кирза с нашивкой Z</w:t>
+      </w:r>
+    </w:p>
+    <w:p>
+      <w:pPr>
+        <w:pageBreakBefore w:val="0"/>
+        <w:rPr/>
+      </w:pPr>
+      <w:r>
+        <w:rPr>
+          <w:rtl w:val="0"/>
+        </w:rPr>
+      </w:r>
+    </w:p>
+    <w:p>
+      <w:pPr>
+        <w:rPr/>
+      </w:pPr>
+      <w:r>
+        <w:rPr>
+          <w:sz w:val="16"/>
+          <w:szCs w:val="16"/>
+          <w:rtl w:val="0"/>
+        </w:rPr>
+        <w:t xml:space="preserve">14 Mar 2022 Spb </w:t>
+      </w:r>
+      <w:r>
+        <w:pict>
+          <v:rect style="width:0.0pt;height:1.5pt" o:hr="t" o:hrstd="t" o:hralign="center" fillcolor="#A0A0A0" stroked="f"/>
+        </w:pict>
+      </w:r>
+      <w:r>
+        <w:rPr>
+          <w:rtl w:val="0"/>
+        </w:rPr>
+      </w:r>
+    </w:p>
+    <w:p>
+      <w:pPr>
+        <w:pageBreakBefore w:val="0"/>
+        <w:rPr/>
+      </w:pPr>
+      <w:r>
+        <w:rPr>
+          <w:rtl w:val="0"/>
+        </w:rPr>
+      </w:r>
+    </w:p>
+    <w:p>
+      <w:pPr>
+        <w:pageBreakBefore w:val="0"/>
+        <w:rPr/>
+      </w:pPr>
+      <w:r>
+        <w:rPr>
+          <w:rtl w:val="0"/>
+        </w:rPr>
+        <w:t xml:space="preserve">Вы простите меня мои детушки</w:t>
+      </w:r>
+    </w:p>
+    <w:p>
+      <w:pPr>
+        <w:pageBreakBefore w:val="0"/>
+        <w:rPr/>
+      </w:pPr>
+      <w:r>
+        <w:rPr>
+          <w:rtl w:val="0"/>
+        </w:rPr>
+        <w:t xml:space="preserve">Что на митинги я не ходил</w:t>
+      </w:r>
+    </w:p>
+    <w:p>
+      <w:pPr>
+        <w:pageBreakBefore w:val="0"/>
+        <w:rPr/>
+      </w:pPr>
+      <w:r>
+        <w:rPr>
+          <w:rtl w:val="0"/>
+        </w:rPr>
+        <w:t xml:space="preserve">Что в Кремле царь без роду без племени</w:t>
+      </w:r>
+    </w:p>
+    <w:p>
+      <w:pPr>
+        <w:pageBreakBefore w:val="0"/>
+        <w:rPr/>
+      </w:pPr>
+      <w:r>
+        <w:rPr>
+          <w:rtl w:val="0"/>
+        </w:rPr>
+        <w:t xml:space="preserve">Вас на скудный паек посадил</w:t>
+      </w:r>
+    </w:p>
+    <w:p>
+      <w:pPr>
+        <w:pageBreakBefore w:val="0"/>
+        <w:rPr/>
+      </w:pPr>
+      <w:r>
+        <w:rPr>
+          <w:rtl w:val="0"/>
+        </w:rPr>
+        <w:t xml:space="preserve">Вы простите за этот безудержный</w:t>
+      </w:r>
+    </w:p>
+    <w:p>
+      <w:pPr>
+        <w:pageBreakBefore w:val="0"/>
+        <w:rPr/>
+      </w:pPr>
+      <w:r>
+        <w:rPr>
+          <w:rtl w:val="0"/>
+        </w:rPr>
+        <w:t xml:space="preserve">Пьяной удали русской разгул</w:t>
+      </w:r>
+    </w:p>
+    <w:p>
+      <w:pPr>
+        <w:pageBreakBefore w:val="0"/>
+        <w:rPr/>
+      </w:pPr>
+      <w:r>
+        <w:rPr>
+          <w:rtl w:val="0"/>
+        </w:rPr>
+        <w:t xml:space="preserve">Что кровавыми белыми буквами</w:t>
+      </w:r>
+    </w:p>
+    <w:p>
+      <w:pPr>
+        <w:pageBreakBefore w:val="0"/>
+        <w:rPr/>
+      </w:pPr>
+      <w:r>
+        <w:rPr>
+          <w:rtl w:val="0"/>
+        </w:rPr>
+        <w:t xml:space="preserve">Ваши жизни - перечеркнул</w:t>
+      </w:r>
+    </w:p>
+    <w:p>
+      <w:pPr>
+        <w:pageBreakBefore w:val="0"/>
+        <w:rPr/>
+      </w:pPr>
+      <w:r>
+        <w:rPr>
+          <w:rtl w:val="0"/>
+        </w:rPr>
+        <w:t xml:space="preserve">Вы простите тех глупых ребятушек</w:t>
+      </w:r>
+    </w:p>
+    <w:p>
+      <w:pPr>
+        <w:pageBreakBefore w:val="0"/>
+        <w:rPr/>
+      </w:pPr>
+      <w:r>
+        <w:rPr>
+          <w:rtl w:val="0"/>
+        </w:rPr>
+        <w:t xml:space="preserve">Что считают себя лучше всех</w:t>
+      </w:r>
+    </w:p>
+    <w:p>
+      <w:pPr>
+        <w:pageBreakBefore w:val="0"/>
+        <w:rPr/>
+      </w:pPr>
+      <w:r>
+        <w:rPr>
+          <w:rtl w:val="0"/>
+        </w:rPr>
+        <w:t xml:space="preserve">Что оружием глупые меряют</w:t>
+      </w:r>
+    </w:p>
+    <w:p>
+      <w:pPr>
+        <w:pageBreakBefore w:val="0"/>
+        <w:rPr/>
+      </w:pPr>
+      <w:r>
+        <w:rPr>
+          <w:rtl w:val="0"/>
+        </w:rPr>
+        <w:t xml:space="preserve">Свой ничтожный по жизни успех</w:t>
+      </w:r>
+    </w:p>
+    <w:p>
+      <w:pPr>
+        <w:pageBreakBefore w:val="0"/>
+        <w:rPr/>
+      </w:pPr>
+      <w:r>
+        <w:rPr>
+          <w:rtl w:val="0"/>
+        </w:rPr>
+        <w:t xml:space="preserve">Вы простите нас всех если сможете</w:t>
+      </w:r>
+    </w:p>
+    <w:p>
+      <w:pPr>
+        <w:pageBreakBefore w:val="0"/>
+        <w:rPr/>
+      </w:pPr>
+      <w:r>
+        <w:rPr>
+          <w:rtl w:val="0"/>
+        </w:rPr>
+        <w:t xml:space="preserve">И наставьте на истинный путь</w:t>
+      </w:r>
+    </w:p>
+    <w:p>
+      <w:pPr>
+        <w:pageBreakBefore w:val="0"/>
+        <w:rPr/>
+      </w:pPr>
+      <w:r>
+        <w:rPr>
+          <w:rtl w:val="0"/>
+        </w:rPr>
+        <w:t xml:space="preserve">Чтоб солдат с буквой Z в виде свастики</w:t>
+      </w:r>
+    </w:p>
+    <w:p>
+      <w:pPr>
+        <w:pageBreakBefore w:val="0"/>
+        <w:rPr/>
+      </w:pPr>
+      <w:r>
+        <w:rPr>
+          <w:rtl w:val="0"/>
+        </w:rPr>
+        <w:t xml:space="preserve">К нам живыми, обратно, вернуть</w:t>
+      </w:r>
+    </w:p>
+    <w:p>
+      <w:pPr>
+        <w:pageBreakBefore w:val="0"/>
+        <w:rPr/>
+      </w:pPr>
+      <w:r>
+        <w:rPr>
+          <w:rtl w:val="0"/>
+        </w:rPr>
+      </w:r>
+    </w:p>
+    <w:p>
+      <w:pPr>
+        <w:rPr/>
+      </w:pPr>
+      <w:r>
+        <w:rPr>
+          <w:sz w:val="16"/>
+          <w:szCs w:val="16"/>
+          <w:rtl w:val="0"/>
+        </w:rPr>
+        <w:t xml:space="preserve">17 Mar 2022 Spb </w:t>
+      </w:r>
+      <w:r>
+        <w:pict>
+          <v:rect style="width:0.0pt;height:1.5pt" o:hr="t" o:hrstd="t" o:hralign="center" fillcolor="#A0A0A0" stroked="f"/>
+        </w:pict>
+      </w:r>
+      <w:r>
+        <w:rPr>
+          <w:rtl w:val="0"/>
+        </w:rPr>
+      </w:r>
+    </w:p>
+    <w:p>
+      <w:pPr>
+        <w:pageBreakBefore w:val="0"/>
+        <w:rPr/>
+      </w:pPr>
+      <w:r>
+        <w:rPr>
+          <w:rtl w:val="0"/>
+        </w:rPr>
+      </w:r>
+    </w:p>
+    <w:p>
+      <w:pPr>
+        <w:pageBreakBefore w:val="0"/>
+        <w:rPr/>
+      </w:pPr>
+      <w:r>
+        <w:rPr>
+          <w:rtl w:val="0"/>
+        </w:rPr>
+        <w:t xml:space="preserve">На площади Рынок во Львове</w:t>
+      </w:r>
+    </w:p>
+    <w:p>
+      <w:pPr>
+        <w:pageBreakBefore w:val="0"/>
+        <w:rPr/>
+      </w:pPr>
+      <w:r>
+        <w:rPr>
+          <w:rtl w:val="0"/>
+        </w:rPr>
+        <w:t xml:space="preserve">Пустые коляски стоят</w:t>
+      </w:r>
+    </w:p>
+    <w:p>
+      <w:pPr>
+        <w:pageBreakBefore w:val="0"/>
+        <w:rPr/>
+      </w:pPr>
+      <w:r>
+        <w:rPr>
+          <w:rtl w:val="0"/>
+        </w:rPr>
+        <w:t xml:space="preserve">Солдатами русскими вбиты</w:t>
+      </w:r>
+    </w:p>
+    <w:p>
+      <w:pPr>
+        <w:pageBreakBefore w:val="0"/>
+        <w:rPr/>
+      </w:pPr>
+      <w:r>
+        <w:rPr>
+          <w:rtl w:val="0"/>
+        </w:rPr>
+        <w:t xml:space="preserve">109 невинных ребят</w:t>
+      </w:r>
+    </w:p>
+    <w:p>
+      <w:pPr>
+        <w:pageBreakBefore w:val="0"/>
+        <w:rPr/>
+      </w:pPr>
+      <w:r>
+        <w:rPr>
+          <w:rtl w:val="0"/>
+        </w:rPr>
+        <w:t xml:space="preserve">Мне скажут что так не бывает</w:t>
+      </w:r>
+    </w:p>
+    <w:p>
+      <w:pPr>
+        <w:pageBreakBefore w:val="0"/>
+        <w:rPr/>
+      </w:pPr>
+      <w:r>
+        <w:rPr>
+          <w:rtl w:val="0"/>
+        </w:rPr>
+        <w:t xml:space="preserve">Что дескать война есть война</w:t>
+      </w:r>
+    </w:p>
+    <w:p>
+      <w:pPr>
+        <w:pageBreakBefore w:val="0"/>
+        <w:rPr/>
+      </w:pPr>
+      <w:r>
+        <w:rPr>
+          <w:rtl w:val="0"/>
+        </w:rPr>
+        <w:t xml:space="preserve">Я вижу по вашей ухмылке</w:t>
+      </w:r>
+    </w:p>
+    <w:p>
+      <w:pPr>
+        <w:pageBreakBefore w:val="0"/>
+        <w:rPr/>
+      </w:pPr>
+      <w:r>
+        <w:rPr>
+          <w:rtl w:val="0"/>
+        </w:rPr>
+        <w:t xml:space="preserve">Что вам не понять ни хрена...</w:t>
+      </w:r>
+    </w:p>
+    <w:p>
+      <w:pPr>
+        <w:pageBreakBefore w:val="0"/>
+        <w:rPr/>
+      </w:pPr>
+      <w:r>
+        <w:rPr>
+          <w:rtl w:val="0"/>
+        </w:rPr>
+        <w:t xml:space="preserve">Подумайте, остановитесь</w:t>
+      </w:r>
+    </w:p>
+    <w:p>
+      <w:pPr>
+        <w:pageBreakBefore w:val="0"/>
+        <w:rPr/>
+      </w:pPr>
+      <w:r>
+        <w:rPr>
+          <w:rtl w:val="0"/>
+        </w:rPr>
+        <w:t xml:space="preserve">Возьмите свой разум в кулак</w:t>
+      </w:r>
+    </w:p>
+    <w:p>
+      <w:pPr>
+        <w:pageBreakBefore w:val="0"/>
+        <w:rPr/>
+      </w:pPr>
+      <w:r>
+        <w:rPr>
+          <w:rtl w:val="0"/>
+        </w:rPr>
+        <w:t xml:space="preserve">Кого защищают солдаты</w:t>
+      </w:r>
+    </w:p>
+    <w:p>
+      <w:pPr>
+        <w:pageBreakBefore w:val="0"/>
+        <w:rPr/>
+      </w:pPr>
+      <w:r>
+        <w:rPr>
+          <w:rtl w:val="0"/>
+        </w:rPr>
+        <w:t xml:space="preserve">Что с нами сегодня не так?</w:t>
+      </w:r>
+    </w:p>
+    <w:p>
+      <w:pPr>
+        <w:pageBreakBefore w:val="0"/>
+        <w:rPr/>
+      </w:pPr>
+      <w:r>
+        <w:rPr>
+          <w:rtl w:val="0"/>
+        </w:rPr>
+        <w:t xml:space="preserve">Один ли я слышу тот скрежет</w:t>
+      </w:r>
+    </w:p>
+    <w:p>
+      <w:pPr>
+        <w:pageBreakBefore w:val="0"/>
+        <w:rPr/>
+      </w:pPr>
+      <w:r>
+        <w:rPr>
+          <w:rtl w:val="0"/>
+        </w:rPr>
+        <w:t xml:space="preserve">Зубов с безымянных могил</w:t>
+      </w:r>
+    </w:p>
+    <w:p>
+      <w:pPr>
+        <w:pageBreakBefore w:val="0"/>
+        <w:rPr/>
+      </w:pPr>
+      <w:r>
+        <w:rPr>
+          <w:rtl w:val="0"/>
+        </w:rPr>
+        <w:t xml:space="preserve">И шепот... тревожным набатом</w:t>
+      </w:r>
+    </w:p>
+    <w:p>
+      <w:pPr>
+        <w:pageBreakBefore w:val="0"/>
+        <w:rPr/>
+      </w:pPr>
+      <w:r>
+        <w:rPr>
+          <w:rtl w:val="0"/>
+        </w:rPr>
+        <w:t xml:space="preserve">Браток, ты бы нас схоронил...</w:t>
+      </w:r>
+    </w:p>
+    <w:p>
+      <w:pPr>
+        <w:pageBreakBefore w:val="0"/>
+        <w:rPr/>
+      </w:pPr>
+      <w:r>
+        <w:rPr>
+          <w:rtl w:val="0"/>
+        </w:rPr>
+        <w:t xml:space="preserve">Мы пали, за то чтобы дети</w:t>
+      </w:r>
+    </w:p>
+    <w:p>
+      <w:pPr>
+        <w:pageBreakBefore w:val="0"/>
+        <w:rPr/>
+      </w:pPr>
+      <w:r>
+        <w:rPr>
+          <w:rtl w:val="0"/>
+        </w:rPr>
+        <w:t xml:space="preserve">Не знали треклятой войны</w:t>
+      </w:r>
+    </w:p>
+    <w:p>
+      <w:pPr>
+        <w:pageBreakBefore w:val="0"/>
+        <w:rPr/>
+      </w:pPr>
+      <w:r>
+        <w:rPr>
+          <w:rtl w:val="0"/>
+        </w:rPr>
+        <w:t xml:space="preserve">А вы, что вы знаете сопли</w:t>
+      </w:r>
+    </w:p>
+    <w:p>
+      <w:pPr>
+        <w:pageBreakBefore w:val="0"/>
+        <w:rPr/>
+      </w:pPr>
+      <w:r>
+        <w:rPr>
+          <w:rtl w:val="0"/>
+        </w:rPr>
+        <w:t xml:space="preserve">Кой ляд вашу душу накрыл</w:t>
+      </w:r>
+    </w:p>
+    <w:p>
+      <w:pPr>
+        <w:pageBreakBefore w:val="0"/>
+        <w:rPr/>
+      </w:pPr>
+      <w:r>
+        <w:rPr>
+          <w:rtl w:val="0"/>
+        </w:rPr>
+        <w:t xml:space="preserve">И думаю я исступленно</w:t>
+      </w:r>
+    </w:p>
+    <w:p>
+      <w:pPr>
+        <w:pageBreakBefore w:val="0"/>
+        <w:rPr/>
+      </w:pPr>
+      <w:r>
+        <w:rPr>
+          <w:rtl w:val="0"/>
+        </w:rPr>
+        <w:t xml:space="preserve">За что мой товарищ и брат</w:t>
+      </w:r>
+    </w:p>
+    <w:p>
+      <w:pPr>
+        <w:pageBreakBefore w:val="0"/>
+        <w:rPr/>
+      </w:pPr>
+      <w:r>
+        <w:rPr>
+          <w:rtl w:val="0"/>
+        </w:rPr>
+        <w:t xml:space="preserve">За что он воюет сегодня</w:t>
+      </w:r>
+    </w:p>
+    <w:p>
+      <w:pPr>
+        <w:pageBreakBefore w:val="0"/>
+        <w:rPr/>
+      </w:pPr>
+      <w:r>
+        <w:rPr>
+          <w:rtl w:val="0"/>
+        </w:rPr>
+        <w:t xml:space="preserve">Российской удачи солдат?</w:t>
+      </w:r>
+    </w:p>
+    <w:p>
+      <w:pPr>
+        <w:pageBreakBefore w:val="0"/>
+        <w:rPr/>
+      </w:pPr>
+      <w:r>
+        <w:rPr>
+          <w:rtl w:val="0"/>
+        </w:rPr>
+      </w:r>
+    </w:p>
+    <w:p>
+      <w:pPr>
+        <w:rPr/>
+      </w:pPr>
+      <w:r>
+        <w:rPr>
+          <w:sz w:val="16"/>
+          <w:szCs w:val="16"/>
+          <w:rtl w:val="0"/>
+        </w:rPr>
+        <w:t xml:space="preserve">18 Mar 2022 Spb </w:t>
+      </w:r>
+      <w:r>
+        <w:pict>
+          <v:rect style="width:0.0pt;height:1.5pt" o:hr="t" o:hrstd="t" o:hralign="center" fillcolor="#A0A0A0" stroked="f"/>
+        </w:pict>
+      </w:r>
+      <w:r>
+        <w:rPr>
+          <w:rtl w:val="0"/>
+        </w:rPr>
+      </w:r>
+    </w:p>
+    <w:p>
+      <w:pPr>
+        <w:pageBreakBefore w:val="0"/>
+        <w:rPr/>
+      </w:pPr>
+      <w:r>
+        <w:rPr>
+          <w:rtl w:val="0"/>
+        </w:rPr>
+      </w:r>
+    </w:p>
+    <w:p>
+      <w:pPr>
+        <w:pageBreakBefore w:val="0"/>
+        <w:rPr/>
+      </w:pPr>
+      <w:r>
+        <w:rPr>
+          <w:rtl w:val="0"/>
+        </w:rPr>
+        <w:t xml:space="preserve">Марш мертвых колясок</w:t>
+      </w:r>
+    </w:p>
+    <w:p>
+      <w:pPr>
+        <w:pageBreakBefore w:val="0"/>
+        <w:rPr/>
+      </w:pPr>
+      <w:r>
+        <w:rPr>
+          <w:rtl w:val="0"/>
+        </w:rPr>
+        <w:t xml:space="preserve">Щелчок на затворе</w:t>
+      </w:r>
+    </w:p>
+    <w:p>
+      <w:pPr>
+        <w:pageBreakBefore w:val="0"/>
+        <w:rPr/>
+      </w:pPr>
+      <w:r>
+        <w:rPr>
+          <w:rtl w:val="0"/>
+        </w:rPr>
+        <w:t xml:space="preserve">Горе</w:t>
+      </w:r>
+    </w:p>
+    <w:p>
+      <w:pPr>
+        <w:pageBreakBefore w:val="0"/>
+        <w:rPr/>
+      </w:pPr>
+      <w:r>
+        <w:rPr>
+          <w:rtl w:val="0"/>
+        </w:rPr>
+        <w:t xml:space="preserve">Стиснуты зубы в гневе</w:t>
+      </w:r>
+    </w:p>
+    <w:p>
+      <w:pPr>
+        <w:pageBreakBefore w:val="0"/>
+        <w:rPr/>
+      </w:pPr>
+      <w:r>
+        <w:rPr>
+          <w:rtl w:val="0"/>
+        </w:rPr>
+        <w:t xml:space="preserve">Бессильном</w:t>
+      </w:r>
+    </w:p>
+    <w:p>
+      <w:pPr>
+        <w:pageBreakBefore w:val="0"/>
+        <w:rPr/>
+      </w:pPr>
+      <w:r>
+        <w:rPr>
+          <w:rtl w:val="0"/>
+        </w:rPr>
+        <w:t xml:space="preserve">Море</w:t>
+      </w:r>
+    </w:p>
+    <w:p>
+      <w:pPr>
+        <w:pageBreakBefore w:val="0"/>
+        <w:rPr/>
+      </w:pPr>
+      <w:r>
+        <w:rPr>
+          <w:rtl w:val="0"/>
+        </w:rPr>
+        <w:t xml:space="preserve">Злости и ненависти</w:t>
+      </w:r>
+    </w:p>
+    <w:p>
+      <w:pPr>
+        <w:pageBreakBefore w:val="0"/>
+        <w:rPr/>
+      </w:pPr>
+      <w:r>
+        <w:rPr>
+          <w:rtl w:val="0"/>
+        </w:rPr>
+        <w:t xml:space="preserve">Без края...</w:t>
+      </w:r>
+    </w:p>
+    <w:p>
+      <w:pPr>
+        <w:pageBreakBefore w:val="0"/>
+        <w:rPr/>
+      </w:pPr>
+      <w:r>
+        <w:rPr>
+          <w:rtl w:val="0"/>
+        </w:rPr>
+        <w:t xml:space="preserve">Рая - не надо</w:t>
+      </w:r>
+    </w:p>
+    <w:p>
+      <w:pPr>
+        <w:pageBreakBefore w:val="0"/>
+        <w:rPr/>
+      </w:pPr>
+      <w:r>
+        <w:rPr>
+          <w:rtl w:val="0"/>
+        </w:rPr>
+        <w:t xml:space="preserve">Что надо - преграды</w:t>
+      </w:r>
+    </w:p>
+    <w:p>
+      <w:pPr>
+        <w:pageBreakBefore w:val="0"/>
+        <w:rPr/>
+      </w:pPr>
+      <w:r>
+        <w:rPr>
+          <w:rtl w:val="0"/>
+        </w:rPr>
+        <w:t xml:space="preserve">На пути безумной</w:t>
+      </w:r>
+    </w:p>
+    <w:p>
+      <w:pPr>
+        <w:pageBreakBefore w:val="0"/>
+        <w:rPr/>
+      </w:pPr>
+      <w:r>
+        <w:rPr>
+          <w:rtl w:val="0"/>
+        </w:rPr>
+        <w:t xml:space="preserve">Армады</w:t>
+      </w:r>
+    </w:p>
+    <w:p>
+      <w:pPr>
+        <w:pageBreakBefore w:val="0"/>
+        <w:rPr/>
+      </w:pPr>
+      <w:r>
+        <w:rPr>
+          <w:rtl w:val="0"/>
+        </w:rPr>
+        <w:t xml:space="preserve">Веком железным</w:t>
+      </w:r>
+    </w:p>
+    <w:p>
+      <w:pPr>
+        <w:pageBreakBefore w:val="0"/>
+        <w:rPr/>
+      </w:pPr>
+      <w:r>
+        <w:rPr>
+          <w:rtl w:val="0"/>
+        </w:rPr>
+        <w:t xml:space="preserve">Души отрезаны</w:t>
+      </w:r>
+    </w:p>
+    <w:p>
+      <w:pPr>
+        <w:pageBreakBefore w:val="0"/>
+        <w:rPr/>
+      </w:pPr>
+      <w:r>
+        <w:rPr>
+          <w:rtl w:val="0"/>
+        </w:rPr>
+        <w:t xml:space="preserve">Напрочь</w:t>
+      </w:r>
+    </w:p>
+    <w:p>
+      <w:pPr>
+        <w:pageBreakBefore w:val="0"/>
+        <w:rPr/>
+      </w:pPr>
+      <w:r>
+        <w:rPr>
+          <w:rtl w:val="0"/>
+        </w:rPr>
+        <w:t xml:space="preserve">Логика хуком</w:t>
+      </w:r>
+    </w:p>
+    <w:p>
+      <w:pPr>
+        <w:pageBreakBefore w:val="0"/>
+        <w:rPr/>
+      </w:pPr>
+      <w:r>
+        <w:rPr>
+          <w:rtl w:val="0"/>
+        </w:rPr>
+        <w:t xml:space="preserve">Выбита</w:t>
+      </w:r>
+    </w:p>
+    <w:p>
+      <w:pPr>
+        <w:pageBreakBefore w:val="0"/>
+        <w:rPr/>
+      </w:pPr>
+      <w:r>
+        <w:rPr>
+          <w:rtl w:val="0"/>
+        </w:rPr>
+        <w:t xml:space="preserve">Навзничь</w:t>
+      </w:r>
+    </w:p>
+    <w:p>
+      <w:pPr>
+        <w:pageBreakBefore w:val="0"/>
+        <w:rPr/>
+      </w:pPr>
+      <w:r>
+        <w:rPr>
+          <w:rtl w:val="0"/>
+        </w:rPr>
+        <w:t xml:space="preserve">Марш мертвых колясок</w:t>
+      </w:r>
+    </w:p>
+    <w:p>
+      <w:pPr>
+        <w:pageBreakBefore w:val="0"/>
+        <w:rPr/>
+      </w:pPr>
+      <w:r>
+        <w:rPr>
+          <w:rtl w:val="0"/>
+        </w:rPr>
+        <w:t xml:space="preserve">Играет на нервах</w:t>
+      </w:r>
+    </w:p>
+    <w:p>
+      <w:pPr>
+        <w:pageBreakBefore w:val="0"/>
+        <w:rPr/>
+      </w:pPr>
+      <w:r>
+        <w:rPr>
+          <w:rtl w:val="0"/>
+        </w:rPr>
+        <w:t xml:space="preserve">109 109...</w:t>
+      </w:r>
+    </w:p>
+    <w:p>
+      <w:pPr>
+        <w:pageBreakBefore w:val="0"/>
+        <w:rPr/>
+      </w:pPr>
+      <w:r>
+        <w:rPr>
+          <w:rtl w:val="0"/>
+        </w:rPr>
+        <w:t xml:space="preserve">Век XXI...</w:t>
+      </w:r>
+    </w:p>
+    <w:p>
+      <w:pPr>
+        <w:pageBreakBefore w:val="0"/>
+        <w:rPr/>
+      </w:pPr>
+      <w:r>
+        <w:rPr>
+          <w:rtl w:val="0"/>
+        </w:rPr>
+      </w:r>
+    </w:p>
+    <w:p>
+      <w:pPr>
+        <w:rPr/>
+      </w:pPr>
+      <w:r>
+        <w:rPr>
+          <w:sz w:val="16"/>
+          <w:szCs w:val="16"/>
+          <w:rtl w:val="0"/>
+        </w:rPr>
+        <w:t xml:space="preserve">18 Mar 2022 Spb </w:t>
+      </w:r>
+      <w:r>
+        <w:pict>
+          <v:rect style="width:0.0pt;height:1.5pt" o:hr="t" o:hrstd="t" o:hralign="center" fillcolor="#A0A0A0" stroked="f"/>
+        </w:pict>
+      </w:r>
+      <w:r>
+        <w:rPr>
+          <w:rtl w:val="0"/>
+        </w:rPr>
+      </w:r>
+    </w:p>
+    <w:p>
+      <w:pPr>
+        <w:pageBreakBefore w:val="0"/>
+        <w:rPr/>
+      </w:pPr>
+      <w:r>
+        <w:rPr>
+          <w:rtl w:val="0"/>
+        </w:rPr>
+      </w:r>
+    </w:p>
+    <w:p>
+      <w:pPr>
+        <w:pageBreakBefore w:val="0"/>
+        <w:rPr/>
+      </w:pPr>
+      <w:r>
+        <w:rPr>
+          <w:rtl w:val="0"/>
+        </w:rPr>
+        <w:t xml:space="preserve">146 миллионов просто</w:t>
+      </w:r>
+    </w:p>
+    <w:p>
+      <w:pPr>
+        <w:pageBreakBefore w:val="0"/>
+        <w:rPr/>
+      </w:pPr>
+      <w:r>
+        <w:rPr>
+          <w:rtl w:val="0"/>
+        </w:rPr>
+        <w:t xml:space="preserve">Заложники</w:t>
+      </w:r>
+    </w:p>
+    <w:p>
+      <w:pPr>
+        <w:pageBreakBefore w:val="0"/>
+        <w:rPr/>
+      </w:pPr>
+      <w:r>
+        <w:rPr>
+          <w:rtl w:val="0"/>
+        </w:rPr>
+        <w:t xml:space="preserve">У бандитов из 90 x</w:t>
+      </w:r>
+    </w:p>
+    <w:p>
+      <w:pPr>
+        <w:pageBreakBefore w:val="0"/>
+        <w:rPr/>
+      </w:pPr>
+      <w:r>
+        <w:rPr>
+          <w:rtl w:val="0"/>
+        </w:rPr>
+        <w:t xml:space="preserve">Что это - карма?</w:t>
+      </w:r>
+    </w:p>
+    <w:p>
+      <w:pPr>
+        <w:pageBreakBefore w:val="0"/>
+        <w:rPr/>
+      </w:pPr>
+      <w:r>
+        <w:rPr>
+          <w:rtl w:val="0"/>
+        </w:rPr>
+        <w:t xml:space="preserve">Кольцо?</w:t>
+      </w:r>
+    </w:p>
+    <w:p>
+      <w:pPr>
+        <w:pageBreakBefore w:val="0"/>
+        <w:rPr/>
+      </w:pPr>
+      <w:r>
+        <w:rPr>
+          <w:rtl w:val="0"/>
+        </w:rPr>
+        <w:t xml:space="preserve">Родовая травма?</w:t>
+      </w:r>
+    </w:p>
+    <w:p>
+      <w:pPr>
+        <w:pageBreakBefore w:val="0"/>
+        <w:rPr/>
+      </w:pPr>
+      <w:r>
+        <w:rPr>
+          <w:rtl w:val="0"/>
+        </w:rPr>
+        <w:t xml:space="preserve">Истории нашей</w:t>
+      </w:r>
+    </w:p>
+    <w:p>
+      <w:pPr>
+        <w:pageBreakBefore w:val="0"/>
+        <w:rPr/>
+      </w:pPr>
+      <w:r>
+        <w:rPr>
+          <w:rtl w:val="0"/>
+        </w:rPr>
+        <w:t xml:space="preserve">Лицо?</w:t>
+      </w:r>
+    </w:p>
+    <w:p>
+      <w:pPr>
+        <w:pageBreakBefore w:val="0"/>
+        <w:rPr/>
+      </w:pPr>
+      <w:r>
+        <w:rPr>
+          <w:rtl w:val="0"/>
+        </w:rPr>
+        <w:t xml:space="preserve">Или пошлая драма?</w:t>
+      </w:r>
+    </w:p>
+    <w:p>
+      <w:pPr>
+        <w:pageBreakBefore w:val="0"/>
+        <w:rPr/>
+      </w:pPr>
+      <w:r>
+        <w:rPr>
+          <w:rtl w:val="0"/>
+        </w:rPr>
+        <w:t xml:space="preserve">Или мы променяли</w:t>
+      </w:r>
+    </w:p>
+    <w:p>
+      <w:pPr>
+        <w:pageBreakBefore w:val="0"/>
+        <w:rPr/>
+      </w:pPr>
+      <w:r>
+        <w:rPr>
+          <w:rtl w:val="0"/>
+        </w:rPr>
+        <w:t xml:space="preserve">Свободу</w:t>
+      </w:r>
+    </w:p>
+    <w:p>
+      <w:pPr>
+        <w:pageBreakBefore w:val="0"/>
+        <w:rPr/>
+      </w:pPr>
+      <w:r>
+        <w:rPr>
+          <w:rtl w:val="0"/>
+        </w:rPr>
+        <w:t xml:space="preserve">На хлеб и воду?</w:t>
+      </w:r>
+    </w:p>
+    <w:p>
+      <w:pPr>
+        <w:pageBreakBefore w:val="0"/>
+        <w:rPr/>
+      </w:pPr>
+      <w:r>
+        <w:rPr>
+          <w:rtl w:val="0"/>
+        </w:rPr>
+        <w:t xml:space="preserve">Нет!</w:t>
+      </w:r>
+    </w:p>
+    <w:p>
+      <w:pPr>
+        <w:pageBreakBefore w:val="0"/>
+        <w:rPr/>
+      </w:pPr>
+      <w:r>
+        <w:rPr>
+          <w:rtl w:val="0"/>
+        </w:rPr>
+        <w:t xml:space="preserve">Это полный бред!</w:t>
+      </w:r>
+    </w:p>
+    <w:p>
+      <w:pPr>
+        <w:pageBreakBefore w:val="0"/>
+        <w:rPr/>
+      </w:pPr>
+      <w:r>
+        <w:rPr>
+          <w:rtl w:val="0"/>
+        </w:rPr>
+        <w:t xml:space="preserve">Тут что то другое</w:t>
+      </w:r>
+    </w:p>
+    <w:p>
+      <w:pPr>
+        <w:pageBreakBefore w:val="0"/>
+        <w:rPr/>
+      </w:pPr>
+      <w:r>
+        <w:rPr>
+          <w:rtl w:val="0"/>
+        </w:rPr>
+        <w:t xml:space="preserve">Что же?</w:t>
+      </w:r>
+    </w:p>
+    <w:p>
+      <w:pPr>
+        <w:pageBreakBefore w:val="0"/>
+        <w:rPr/>
+      </w:pPr>
+      <w:r>
+        <w:rPr>
+          <w:rtl w:val="0"/>
+        </w:rPr>
+        <w:t xml:space="preserve">Стокгольмский синдром?</w:t>
+      </w:r>
+    </w:p>
+    <w:p>
+      <w:pPr>
+        <w:pageBreakBefore w:val="0"/>
+        <w:rPr/>
+      </w:pPr>
+      <w:r>
+        <w:rPr>
+          <w:rtl w:val="0"/>
+        </w:rPr>
+        <w:t xml:space="preserve">Похоже...</w:t>
+      </w:r>
+    </w:p>
+    <w:p>
+      <w:pPr>
+        <w:pageBreakBefore w:val="0"/>
+        <w:rPr/>
+      </w:pPr>
+      <w:r>
+        <w:rPr>
+          <w:rtl w:val="0"/>
+        </w:rPr>
+        <w:t xml:space="preserve">Но не до конца...</w:t>
+      </w:r>
+    </w:p>
+    <w:p>
+      <w:pPr>
+        <w:pageBreakBefore w:val="0"/>
+        <w:rPr/>
+      </w:pPr>
+      <w:r>
+        <w:rPr>
+          <w:rtl w:val="0"/>
+        </w:rPr>
+        <w:t xml:space="preserve">Вслушайтесь в речи</w:t>
+      </w:r>
+    </w:p>
+    <w:p>
+      <w:pPr>
+        <w:pageBreakBefore w:val="0"/>
+        <w:rPr/>
+      </w:pPr>
+      <w:r>
+        <w:rPr>
+          <w:rtl w:val="0"/>
+        </w:rPr>
+        <w:t xml:space="preserve">Того подлеца</w:t>
+      </w:r>
+    </w:p>
+    <w:p>
+      <w:pPr>
+        <w:pageBreakBefore w:val="0"/>
+        <w:rPr/>
+      </w:pPr>
+      <w:r>
+        <w:rPr>
+          <w:rtl w:val="0"/>
+        </w:rPr>
+        <w:t xml:space="preserve">Который на первом вещает</w:t>
+      </w:r>
+    </w:p>
+    <w:p>
+      <w:pPr>
+        <w:pageBreakBefore w:val="0"/>
+        <w:rPr/>
+      </w:pPr>
+      <w:r>
+        <w:rPr>
+          <w:rtl w:val="0"/>
+        </w:rPr>
+        <w:t xml:space="preserve">Он знает</w:t>
+      </w:r>
+    </w:p>
+    <w:p>
+      <w:pPr>
+        <w:pageBreakBefore w:val="0"/>
+        <w:rPr/>
+      </w:pPr>
+      <w:r>
+        <w:rPr>
+          <w:rtl w:val="0"/>
+        </w:rPr>
+        <w:t xml:space="preserve">Всю подноготную</w:t>
+      </w:r>
+    </w:p>
+    <w:p>
+      <w:pPr>
+        <w:pageBreakBefore w:val="0"/>
+        <w:rPr/>
+      </w:pPr>
+      <w:r>
+        <w:rPr>
+          <w:rtl w:val="0"/>
+        </w:rPr>
+        <w:t xml:space="preserve">Эй кто там</w:t>
+      </w:r>
+    </w:p>
+    <w:p>
+      <w:pPr>
+        <w:pageBreakBefore w:val="0"/>
+        <w:rPr/>
+      </w:pPr>
+      <w:r>
+        <w:rPr>
+          <w:rtl w:val="0"/>
+        </w:rPr>
+        <w:t xml:space="preserve">Дайте таблетку мне</w:t>
+      </w:r>
+    </w:p>
+    <w:p>
+      <w:pPr>
+        <w:pageBreakBefore w:val="0"/>
+        <w:rPr/>
+      </w:pPr>
+      <w:r>
+        <w:rPr>
+          <w:rtl w:val="0"/>
+        </w:rPr>
+        <w:t xml:space="preserve">Рвотную</w:t>
+      </w:r>
+    </w:p>
+    <w:p>
+      <w:pPr>
+        <w:pageBreakBefore w:val="0"/>
+        <w:rPr/>
+      </w:pPr>
+      <w:r>
+        <w:rPr>
+          <w:rtl w:val="0"/>
+        </w:rPr>
+        <w:t xml:space="preserve">Может быть станет</w:t>
+      </w:r>
+    </w:p>
+    <w:p>
+      <w:pPr>
+        <w:pageBreakBefore w:val="0"/>
+        <w:rPr/>
+      </w:pPr>
+      <w:r>
+        <w:rPr>
+          <w:rtl w:val="0"/>
+        </w:rPr>
+        <w:t xml:space="preserve">Полегче</w:t>
+      </w:r>
+    </w:p>
+    <w:p>
+      <w:pPr>
+        <w:pageBreakBefore w:val="0"/>
+        <w:rPr/>
+      </w:pPr>
+      <w:r>
+        <w:rPr>
+          <w:rtl w:val="0"/>
+        </w:rPr>
+        <w:t xml:space="preserve">Когда</w:t>
+      </w:r>
+    </w:p>
+    <w:p>
+      <w:pPr>
+        <w:pageBreakBefore w:val="0"/>
+        <w:rPr/>
+      </w:pPr>
+      <w:r>
+        <w:rPr>
+          <w:rtl w:val="0"/>
+        </w:rPr>
+        <w:t xml:space="preserve">В желудке останется</w:t>
+      </w:r>
+    </w:p>
+    <w:p>
+      <w:pPr>
+        <w:pageBreakBefore w:val="0"/>
+        <w:rPr/>
+      </w:pPr>
+      <w:r>
+        <w:rPr>
+          <w:rtl w:val="0"/>
+        </w:rPr>
+        <w:t xml:space="preserve">Только вода...</w:t>
+      </w:r>
+    </w:p>
+    <w:p>
+      <w:pPr>
+        <w:pageBreakBefore w:val="0"/>
+        <w:rPr/>
+      </w:pPr>
+      <w:r>
+        <w:rPr>
+          <w:rtl w:val="0"/>
+        </w:rPr>
+      </w:r>
+    </w:p>
+    <w:p>
+      <w:pPr>
+        <w:rPr/>
+      </w:pPr>
+      <w:r>
+        <w:rPr>
+          <w:sz w:val="16"/>
+          <w:szCs w:val="16"/>
+          <w:rtl w:val="0"/>
+        </w:rPr>
+        <w:t xml:space="preserve">19 Mar 2022 Spb </w:t>
+      </w:r>
+      <w:r>
+        <w:pict>
+          <v:rect style="width:0.0pt;height:1.5pt" o:hr="t" o:hrstd="t" o:hralign="center" fillcolor="#A0A0A0" stroked="f"/>
+        </w:pict>
+      </w:r>
+      <w:r>
+        <w:rPr>
+          <w:rtl w:val="0"/>
+        </w:rPr>
+      </w:r>
+    </w:p>
+    <w:p>
+      <w:pPr>
+        <w:pageBreakBefore w:val="0"/>
+        <w:rPr/>
+      </w:pPr>
       <w:r>
         <w:rPr>
           <w:rtl w:val="0"/>

</xml_diff>

<commit_message>
Пн 21 мар 2022 12:13:12 MSK
</commit_message>
<xml_diff>
--- a/.content/other.docx
+++ b/.content/other.docx
@@ -20254,6 +20254,231 @@
         <w:pageBreakBefore w:val="0"/>
         <w:rPr/>
       </w:pPr>
+      <w:r>
+        <w:rPr>
+          <w:rtl w:val="0"/>
+        </w:rPr>
+      </w:r>
+    </w:p>
+    <w:p>
+      <w:pPr>
+        <w:pageBreakBefore w:val="0"/>
+        <w:rPr/>
+      </w:pPr>
+      <w:r>
+        <w:rPr>
+          <w:rtl w:val="0"/>
+        </w:rPr>
+        <w:t xml:space="preserve">Песня наемника...</w:t>
+      </w:r>
+    </w:p>
+    <w:p>
+      <w:pPr>
+        <w:pageBreakBefore w:val="0"/>
+        <w:rPr/>
+      </w:pPr>
+      <w:r>
+        <w:rPr>
+          <w:rtl w:val="0"/>
+        </w:rPr>
+      </w:r>
+    </w:p>
+    <w:p>
+      <w:pPr>
+        <w:pageBreakBefore w:val="0"/>
+        <w:rPr/>
+      </w:pPr>
+      <w:r>
+        <w:rPr>
+          <w:rtl w:val="0"/>
+        </w:rPr>
+        <w:t xml:space="preserve">Вчера растяжка сука съела пятерых</w:t>
+      </w:r>
+    </w:p>
+    <w:p>
+      <w:pPr>
+        <w:pageBreakBefore w:val="0"/>
+        <w:rPr/>
+      </w:pPr>
+      <w:r>
+        <w:rPr>
+          <w:rtl w:val="0"/>
+        </w:rPr>
+        <w:t xml:space="preserve">И мы поклялись что ни быть им всем в живых</w:t>
+      </w:r>
+    </w:p>
+    <w:p>
+      <w:pPr>
+        <w:pageBreakBefore w:val="0"/>
+        <w:rPr/>
+      </w:pPr>
+      <w:r>
+        <w:rPr>
+          <w:rtl w:val="0"/>
+        </w:rPr>
+        <w:t xml:space="preserve">И вот мы движемся на новый пятачок</w:t>
+      </w:r>
+    </w:p>
+    <w:p>
+      <w:pPr>
+        <w:pageBreakBefore w:val="0"/>
+        <w:rPr/>
+      </w:pPr>
+      <w:r>
+        <w:rPr>
+          <w:rtl w:val="0"/>
+        </w:rPr>
+        <w:t xml:space="preserve">Поближе к смерти и подальше на восток</w:t>
+      </w:r>
+    </w:p>
+    <w:p>
+      <w:pPr>
+        <w:pageBreakBefore w:val="0"/>
+        <w:rPr/>
+      </w:pPr>
+      <w:r>
+        <w:rPr>
+          <w:rtl w:val="0"/>
+        </w:rPr>
+        <w:t xml:space="preserve">Метла застряла ребята мне кричат</w:t>
+      </w:r>
+    </w:p>
+    <w:p>
+      <w:pPr>
+        <w:pageBreakBefore w:val="0"/>
+        <w:rPr/>
+      </w:pPr>
+      <w:r>
+        <w:rPr>
+          <w:rtl w:val="0"/>
+        </w:rPr>
+        <w:t xml:space="preserve">Беру я сучку и размяться только рад</w:t>
+      </w:r>
+    </w:p>
+    <w:p>
+      <w:pPr>
+        <w:pageBreakBefore w:val="0"/>
+        <w:rPr/>
+      </w:pPr>
+      <w:r>
+        <w:rPr>
+          <w:rtl w:val="0"/>
+        </w:rPr>
+        <w:t xml:space="preserve">Перед машиною сын с матерью стоит</w:t>
+      </w:r>
+    </w:p>
+    <w:p>
+      <w:pPr>
+        <w:pageBreakBefore w:val="0"/>
+        <w:rPr/>
+      </w:pPr>
+      <w:r>
+        <w:rPr>
+          <w:rtl w:val="0"/>
+        </w:rPr>
+        <w:t xml:space="preserve">В запале ярости он что то нам кричит</w:t>
+      </w:r>
+    </w:p>
+    <w:p>
+      <w:pPr>
+        <w:pageBreakBefore w:val="0"/>
+        <w:rPr/>
+      </w:pPr>
+      <w:r>
+        <w:rPr>
+          <w:rtl w:val="0"/>
+        </w:rPr>
+        <w:t xml:space="preserve">Снимаю с плеч тяжелый автомат</w:t>
+      </w:r>
+    </w:p>
+    <w:p>
+      <w:pPr>
+        <w:pageBreakBefore w:val="0"/>
+        <w:rPr/>
+      </w:pPr>
+      <w:r>
+        <w:rPr>
+          <w:rtl w:val="0"/>
+        </w:rPr>
+        <w:t xml:space="preserve">И бью наотмашь прикладом наугад </w:t>
+      </w:r>
+    </w:p>
+    <w:p>
+      <w:pPr>
+        <w:pageBreakBefore w:val="0"/>
+        <w:rPr/>
+      </w:pPr>
+      <w:r>
+        <w:rPr>
+          <w:rtl w:val="0"/>
+        </w:rPr>
+        <w:t xml:space="preserve">Он продолжает что то там кричать</w:t>
+      </w:r>
+    </w:p>
+    <w:p>
+      <w:pPr>
+        <w:pageBreakBefore w:val="0"/>
+        <w:rPr/>
+      </w:pPr>
+      <w:r>
+        <w:rPr>
+          <w:rtl w:val="0"/>
+        </w:rPr>
+        <w:t xml:space="preserve">Стреляю в сына, а потом стреляю в мать</w:t>
+      </w:r>
+    </w:p>
+    <w:p>
+      <w:pPr>
+        <w:pageBreakBefore w:val="0"/>
+        <w:rPr/>
+      </w:pPr>
+      <w:r>
+        <w:rPr>
+          <w:rtl w:val="0"/>
+        </w:rPr>
+        <w:t xml:space="preserve">Ну вот опять нам трупы объезжать</w:t>
+      </w:r>
+    </w:p>
+    <w:p>
+      <w:pPr>
+        <w:pageBreakBefore w:val="0"/>
+        <w:rPr/>
+      </w:pPr>
+      <w:r>
+        <w:rPr>
+          <w:rtl w:val="0"/>
+        </w:rPr>
+        <w:t xml:space="preserve">Да я наемник и на это мне плевать</w:t>
+      </w:r>
+    </w:p>
+    <w:p>
+      <w:pPr>
+        <w:pageBreakBefore w:val="0"/>
+        <w:rPr/>
+      </w:pPr>
+      <w:r>
+        <w:rPr>
+          <w:rtl w:val="0"/>
+        </w:rPr>
+      </w:r>
+    </w:p>
+    <w:p>
+      <w:pPr>
+        <w:rPr/>
+      </w:pPr>
+      <w:r>
+        <w:rPr>
+          <w:sz w:val="16"/>
+          <w:szCs w:val="16"/>
+          <w:rtl w:val="0"/>
+        </w:rPr>
+        <w:t xml:space="preserve">21 Mar 2022 Spb </w:t>
+      </w:r>
+      <w:r>
+        <w:pict>
+          <v:rect style="width:0.0pt;height:1.5pt" o:hr="t" o:hrstd="t" o:hralign="center" fillcolor="#A0A0A0" stroked="f"/>
+        </w:pict>
+      </w:r>
       <w:r>
         <w:rPr>
           <w:rtl w:val="0"/>

</xml_diff>

<commit_message>
Вс 27 мар 2022 00:37:06 MSK
</commit_message>
<xml_diff>
--- a/.content/other.docx
+++ b/.content/other.docx
@@ -20304,7 +20304,7 @@
         <w:rPr>
           <w:rtl w:val="0"/>
         </w:rPr>
-        <w:t xml:space="preserve">И мы поклялись что ни быть им всем в живых</w:t>
+        <w:t xml:space="preserve">И мы поклялись что ни бывать им всем в живых</w:t>
       </w:r>
     </w:p>
     <w:p>
@@ -20473,6 +20473,789 @@
           <w:rtl w:val="0"/>
         </w:rPr>
         <w:t xml:space="preserve">21 Mar 2022 Spb </w:t>
+      </w:r>
+      <w:r>
+        <w:pict>
+          <v:rect style="width:0.0pt;height:1.5pt" o:hr="t" o:hrstd="t" o:hralign="center" fillcolor="#A0A0A0" stroked="f"/>
+        </w:pict>
+      </w:r>
+      <w:r>
+        <w:rPr>
+          <w:rtl w:val="0"/>
+        </w:rPr>
+      </w:r>
+    </w:p>
+    <w:p>
+      <w:pPr>
+        <w:pageBreakBefore w:val="0"/>
+        <w:rPr/>
+      </w:pPr>
+      <w:r>
+        <w:rPr>
+          <w:rtl w:val="0"/>
+        </w:rPr>
+      </w:r>
+    </w:p>
+    <w:p>
+      <w:pPr>
+        <w:pageBreakBefore w:val="0"/>
+        <w:rPr/>
+      </w:pPr>
+      <w:r>
+        <w:rPr>
+          <w:rtl w:val="0"/>
+        </w:rPr>
+        <w:t xml:space="preserve">Что то мешает, а что не пойму</w:t>
+      </w:r>
+    </w:p>
+    <w:p>
+      <w:pPr>
+        <w:pageBreakBefore w:val="0"/>
+        <w:rPr/>
+      </w:pPr>
+      <w:r>
+        <w:rPr>
+          <w:rtl w:val="0"/>
+        </w:rPr>
+        <w:t xml:space="preserve">И вроде бы сердце к ней тянется</w:t>
+      </w:r>
+    </w:p>
+    <w:p>
+      <w:pPr>
+        <w:pageBreakBefore w:val="0"/>
+        <w:rPr/>
+      </w:pPr>
+      <w:r>
+        <w:rPr>
+          <w:rtl w:val="0"/>
+        </w:rPr>
+        <w:t xml:space="preserve">И голос и руки, все как в бреду</w:t>
+      </w:r>
+    </w:p>
+    <w:p>
+      <w:pPr>
+        <w:pageBreakBefore w:val="0"/>
+        <w:rPr/>
+      </w:pPr>
+      <w:r>
+        <w:rPr>
+          <w:rtl w:val="0"/>
+        </w:rPr>
+        <w:t xml:space="preserve">Любой бы ей начал кланяться</w:t>
+      </w:r>
+    </w:p>
+    <w:p>
+      <w:pPr>
+        <w:pageBreakBefore w:val="0"/>
+        <w:rPr/>
+      </w:pPr>
+      <w:r>
+        <w:rPr>
+          <w:rtl w:val="0"/>
+        </w:rPr>
+        <w:t xml:space="preserve">Но видно на сердце тяжелым рубцом</w:t>
+      </w:r>
+    </w:p>
+    <w:p>
+      <w:pPr>
+        <w:pageBreakBefore w:val="0"/>
+        <w:rPr/>
+      </w:pPr>
+      <w:r>
+        <w:rPr>
+          <w:rtl w:val="0"/>
+        </w:rPr>
+        <w:t xml:space="preserve">Секунд пулеметных царапины</w:t>
+      </w:r>
+    </w:p>
+    <w:p>
+      <w:pPr>
+        <w:pageBreakBefore w:val="0"/>
+        <w:rPr/>
+      </w:pPr>
+      <w:r>
+        <w:rPr>
+          <w:rtl w:val="0"/>
+        </w:rPr>
+        <w:t xml:space="preserve">И времени шепот из сказочных снов</w:t>
+      </w:r>
+    </w:p>
+    <w:p>
+      <w:pPr>
+        <w:pageBreakBefore w:val="0"/>
+        <w:rPr/>
+      </w:pPr>
+      <w:r>
+        <w:rPr>
+          <w:rtl w:val="0"/>
+        </w:rPr>
+        <w:t xml:space="preserve">На ухо: Она дочка папина...</w:t>
+      </w:r>
+    </w:p>
+    <w:p>
+      <w:pPr>
+        <w:pageBreakBefore w:val="0"/>
+        <w:rPr/>
+      </w:pPr>
+      <w:r>
+        <w:rPr>
+          <w:rtl w:val="0"/>
+        </w:rPr>
+      </w:r>
+    </w:p>
+    <w:p>
+      <w:pPr>
+        <w:rPr/>
+      </w:pPr>
+      <w:r>
+        <w:rPr>
+          <w:sz w:val="16"/>
+          <w:szCs w:val="16"/>
+          <w:rtl w:val="0"/>
+        </w:rPr>
+        <w:t xml:space="preserve">21 Mar 2022 Spb </w:t>
+      </w:r>
+      <w:r>
+        <w:pict>
+          <v:rect style="width:0.0pt;height:1.5pt" o:hr="t" o:hrstd="t" o:hralign="center" fillcolor="#A0A0A0" stroked="f"/>
+        </w:pict>
+      </w:r>
+      <w:r>
+        <w:rPr>
+          <w:rtl w:val="0"/>
+        </w:rPr>
+      </w:r>
+    </w:p>
+    <w:p>
+      <w:pPr>
+        <w:pageBreakBefore w:val="0"/>
+        <w:rPr/>
+      </w:pPr>
+      <w:r>
+        <w:rPr>
+          <w:rtl w:val="0"/>
+        </w:rPr>
+      </w:r>
+    </w:p>
+    <w:p>
+      <w:pPr>
+        <w:pageBreakBefore w:val="0"/>
+        <w:rPr/>
+      </w:pPr>
+      <w:r>
+        <w:rPr>
+          <w:rtl w:val="0"/>
+        </w:rPr>
+        <w:t xml:space="preserve">Сынок расскажи мне</w:t>
+      </w:r>
+    </w:p>
+    <w:p>
+      <w:pPr>
+        <w:pageBreakBefore w:val="0"/>
+        <w:rPr/>
+      </w:pPr>
+      <w:r>
+        <w:rPr>
+          <w:rtl w:val="0"/>
+        </w:rPr>
+        <w:t xml:space="preserve">По что</w:t>
+      </w:r>
+    </w:p>
+    <w:p>
+      <w:pPr>
+        <w:pageBreakBefore w:val="0"/>
+        <w:rPr/>
+      </w:pPr>
+      <w:r>
+        <w:rPr>
+          <w:rtl w:val="0"/>
+        </w:rPr>
+        <w:t xml:space="preserve">Нам порушили</w:t>
+      </w:r>
+    </w:p>
+    <w:p>
+      <w:pPr>
+        <w:pageBreakBefore w:val="0"/>
+        <w:rPr/>
+      </w:pPr>
+      <w:r>
+        <w:rPr>
+          <w:rtl w:val="0"/>
+        </w:rPr>
+        <w:t xml:space="preserve">Хаты то</w:t>
+      </w:r>
+    </w:p>
+    <w:p>
+      <w:pPr>
+        <w:pageBreakBefore w:val="0"/>
+        <w:rPr/>
+      </w:pPr>
+      <w:r>
+        <w:rPr>
+          <w:rtl w:val="0"/>
+        </w:rPr>
+        <w:t xml:space="preserve">Прожила я не мало</w:t>
+      </w:r>
+    </w:p>
+    <w:p>
+      <w:pPr>
+        <w:pageBreakBefore w:val="0"/>
+        <w:rPr/>
+      </w:pPr>
+      <w:r>
+        <w:rPr>
+          <w:rtl w:val="0"/>
+        </w:rPr>
+        <w:t xml:space="preserve">Годков</w:t>
+      </w:r>
+    </w:p>
+    <w:p>
+      <w:pPr>
+        <w:pageBreakBefore w:val="0"/>
+        <w:rPr/>
+      </w:pPr>
+      <w:r>
+        <w:rPr>
+          <w:rtl w:val="0"/>
+        </w:rPr>
+        <w:t xml:space="preserve">Много видела</w:t>
+      </w:r>
+    </w:p>
+    <w:p>
+      <w:pPr>
+        <w:pageBreakBefore w:val="0"/>
+        <w:rPr/>
+      </w:pPr>
+      <w:r>
+        <w:rPr>
+          <w:rtl w:val="0"/>
+        </w:rPr>
+        <w:t xml:space="preserve">Дуже гадкого</w:t>
+      </w:r>
+    </w:p>
+    <w:p>
+      <w:pPr>
+        <w:pageBreakBefore w:val="0"/>
+        <w:rPr/>
+      </w:pPr>
+      <w:r>
+        <w:rPr>
+          <w:rtl w:val="0"/>
+        </w:rPr>
+        <w:t xml:space="preserve">Пам'ятаю, що німець</w:t>
+      </w:r>
+    </w:p>
+    <w:p>
+      <w:pPr>
+        <w:pageBreakBefore w:val="0"/>
+        <w:rPr/>
+      </w:pPr>
+      <w:r>
+        <w:rPr>
+          <w:rtl w:val="0"/>
+        </w:rPr>
+        <w:t xml:space="preserve">Палив</w:t>
+      </w:r>
+    </w:p>
+    <w:p>
+      <w:pPr>
+        <w:pageBreakBefore w:val="0"/>
+        <w:rPr/>
+      </w:pPr>
+      <w:r>
+        <w:rPr>
+          <w:rtl w:val="0"/>
+        </w:rPr>
+        <w:t xml:space="preserve">Хаты нам</w:t>
+      </w:r>
+    </w:p>
+    <w:p>
+      <w:pPr>
+        <w:pageBreakBefore w:val="0"/>
+        <w:rPr/>
+      </w:pPr>
+      <w:r>
+        <w:rPr>
+          <w:rtl w:val="0"/>
+        </w:rPr>
+        <w:t xml:space="preserve">Одну за одною</w:t>
+      </w:r>
+    </w:p>
+    <w:p>
+      <w:pPr>
+        <w:pageBreakBefore w:val="0"/>
+        <w:rPr/>
+      </w:pPr>
+      <w:r>
+        <w:rPr>
+          <w:rtl w:val="0"/>
+        </w:rPr>
+        <w:t xml:space="preserve">А теперь на</w:t>
+      </w:r>
+    </w:p>
+    <w:p>
+      <w:pPr>
+        <w:pageBreakBefore w:val="0"/>
+        <w:rPr/>
+      </w:pPr>
+      <w:r>
+        <w:rPr>
+          <w:rtl w:val="0"/>
+        </w:rPr>
+        <w:t xml:space="preserve">Сторонке моей</w:t>
+      </w:r>
+    </w:p>
+    <w:p>
+      <w:pPr>
+        <w:pageBreakBefore w:val="0"/>
+        <w:rPr/>
+      </w:pPr>
+      <w:r>
+        <w:rPr>
+          <w:rtl w:val="0"/>
+        </w:rPr>
+        <w:t xml:space="preserve">Я дивлюся на мою</w:t>
+      </w:r>
+    </w:p>
+    <w:p>
+      <w:pPr>
+        <w:pageBreakBefore w:val="0"/>
+        <w:rPr/>
+      </w:pPr>
+      <w:r>
+        <w:rPr>
+          <w:rtl w:val="0"/>
+        </w:rPr>
+        <w:t xml:space="preserve">Хату цю </w:t>
+      </w:r>
+    </w:p>
+    <w:p>
+      <w:pPr>
+        <w:pageBreakBefore w:val="0"/>
+        <w:rPr/>
+      </w:pPr>
+      <w:r>
+        <w:rPr>
+          <w:rtl w:val="0"/>
+        </w:rPr>
+        <w:t xml:space="preserve">Ставив мне</w:t>
+      </w:r>
+    </w:p>
+    <w:p>
+      <w:pPr>
+        <w:pageBreakBefore w:val="0"/>
+        <w:rPr/>
+      </w:pPr>
+      <w:r>
+        <w:rPr>
+          <w:rtl w:val="0"/>
+        </w:rPr>
+        <w:t xml:space="preserve">Муж</w:t>
+      </w:r>
+    </w:p>
+    <w:p>
+      <w:pPr>
+        <w:pageBreakBefore w:val="0"/>
+        <w:rPr/>
+      </w:pPr>
+      <w:r>
+        <w:rPr>
+          <w:rtl w:val="0"/>
+        </w:rPr>
+        <w:t xml:space="preserve">Спит давно</w:t>
+      </w:r>
+    </w:p>
+    <w:p>
+      <w:pPr>
+        <w:pageBreakBefore w:val="0"/>
+        <w:rPr/>
+      </w:pPr>
+      <w:r>
+        <w:rPr>
+          <w:rtl w:val="0"/>
+        </w:rPr>
+        <w:t xml:space="preserve">Вiн в земле</w:t>
+      </w:r>
+    </w:p>
+    <w:p>
+      <w:pPr>
+        <w:pageBreakBefore w:val="0"/>
+        <w:rPr/>
+      </w:pPr>
+      <w:r>
+        <w:rPr>
+          <w:rtl w:val="0"/>
+        </w:rPr>
+        <w:t xml:space="preserve">Сырой</w:t>
+      </w:r>
+    </w:p>
+    <w:p>
+      <w:pPr>
+        <w:pageBreakBefore w:val="0"/>
+        <w:rPr/>
+      </w:pPr>
+      <w:r>
+        <w:rPr>
+          <w:rtl w:val="0"/>
+        </w:rPr>
+        <w:t xml:space="preserve">Така вже як</w:t>
+      </w:r>
+    </w:p>
+    <w:p>
+      <w:pPr>
+        <w:pageBreakBefore w:val="0"/>
+        <w:rPr/>
+      </w:pPr>
+      <w:r>
+        <w:rPr>
+          <w:rtl w:val="0"/>
+        </w:rPr>
+        <w:t xml:space="preserve">Видно життя</w:t>
+      </w:r>
+    </w:p>
+    <w:p>
+      <w:pPr>
+        <w:pageBreakBefore w:val="0"/>
+        <w:rPr/>
+      </w:pPr>
+      <w:r>
+        <w:rPr>
+          <w:rtl w:val="0"/>
+        </w:rPr>
+        <w:t xml:space="preserve">Доживати</w:t>
+      </w:r>
+    </w:p>
+    <w:p>
+      <w:pPr>
+        <w:pageBreakBefore w:val="0"/>
+        <w:rPr/>
+      </w:pPr>
+      <w:r>
+        <w:rPr>
+          <w:rtl w:val="0"/>
+        </w:rPr>
+        <w:t xml:space="preserve">Мені одной</w:t>
+      </w:r>
+    </w:p>
+    <w:p>
+      <w:pPr>
+        <w:pageBreakBefore w:val="0"/>
+        <w:rPr/>
+      </w:pPr>
+      <w:r>
+        <w:rPr>
+          <w:rtl w:val="0"/>
+        </w:rPr>
+        <w:t xml:space="preserve">Так пошто</w:t>
+      </w:r>
+    </w:p>
+    <w:p>
+      <w:pPr>
+        <w:pageBreakBefore w:val="0"/>
+        <w:rPr/>
+      </w:pPr>
+      <w:r>
+        <w:rPr>
+          <w:rtl w:val="0"/>
+        </w:rPr>
+        <w:t xml:space="preserve">Ты скажи мне</w:t>
+      </w:r>
+    </w:p>
+    <w:p>
+      <w:pPr>
+        <w:pageBreakBefore w:val="0"/>
+        <w:rPr/>
+      </w:pPr>
+      <w:r>
+        <w:rPr>
+          <w:rtl w:val="0"/>
+        </w:rPr>
+        <w:t xml:space="preserve">Сынок</w:t>
+      </w:r>
+    </w:p>
+    <w:p>
+      <w:pPr>
+        <w:pageBreakBefore w:val="0"/>
+        <w:rPr/>
+      </w:pPr>
+      <w:r>
+        <w:rPr>
+          <w:rtl w:val="0"/>
+        </w:rPr>
+        <w:t xml:space="preserve">Нам порушили</w:t>
+      </w:r>
+    </w:p>
+    <w:p>
+      <w:pPr>
+        <w:pageBreakBefore w:val="0"/>
+        <w:rPr/>
+      </w:pPr>
+      <w:r>
+        <w:rPr>
+          <w:rtl w:val="0"/>
+        </w:rPr>
+        <w:t xml:space="preserve">Хаты то</w:t>
+      </w:r>
+    </w:p>
+    <w:p>
+      <w:pPr>
+        <w:pageBreakBefore w:val="0"/>
+        <w:rPr/>
+      </w:pPr>
+      <w:r>
+        <w:rPr>
+          <w:rtl w:val="0"/>
+        </w:rPr>
+        <w:t xml:space="preserve">Миколи там</w:t>
+      </w:r>
+    </w:p>
+    <w:p>
+      <w:pPr>
+        <w:pageBreakBefore w:val="0"/>
+        <w:rPr/>
+      </w:pPr>
+      <w:r>
+        <w:rPr>
+          <w:rtl w:val="0"/>
+        </w:rPr>
+        <w:t xml:space="preserve">Був мій образок</w:t>
+      </w:r>
+    </w:p>
+    <w:p>
+      <w:pPr>
+        <w:pageBreakBefore w:val="0"/>
+        <w:rPr/>
+      </w:pPr>
+      <w:r>
+        <w:rPr>
+          <w:rtl w:val="0"/>
+        </w:rPr>
+        <w:t xml:space="preserve">Миротворця</w:t>
+      </w:r>
+    </w:p>
+    <w:p>
+      <w:pPr>
+        <w:pageBreakBefore w:val="0"/>
+        <w:rPr/>
+      </w:pPr>
+      <w:r>
+        <w:rPr>
+          <w:rtl w:val="0"/>
+        </w:rPr>
+        <w:t xml:space="preserve">Знатного...</w:t>
+      </w:r>
+    </w:p>
+    <w:p>
+      <w:pPr>
+        <w:pageBreakBefore w:val="0"/>
+        <w:rPr/>
+      </w:pPr>
+      <w:r>
+        <w:rPr>
+          <w:rtl w:val="0"/>
+        </w:rPr>
+      </w:r>
+    </w:p>
+    <w:p>
+      <w:pPr>
+        <w:rPr/>
+      </w:pPr>
+      <w:r>
+        <w:rPr>
+          <w:sz w:val="16"/>
+          <w:szCs w:val="16"/>
+          <w:rtl w:val="0"/>
+        </w:rPr>
+        <w:t xml:space="preserve">22 Mar 2022 Spb </w:t>
+      </w:r>
+      <w:r>
+        <w:pict>
+          <v:rect style="width:0.0pt;height:1.5pt" o:hr="t" o:hrstd="t" o:hralign="center" fillcolor="#A0A0A0" stroked="f"/>
+        </w:pict>
+      </w:r>
+      <w:r>
+        <w:rPr>
+          <w:rtl w:val="0"/>
+        </w:rPr>
+      </w:r>
+    </w:p>
+    <w:p>
+      <w:pPr>
+        <w:pageBreakBefore w:val="0"/>
+        <w:rPr/>
+      </w:pPr>
+      <w:r>
+        <w:rPr>
+          <w:rtl w:val="0"/>
+        </w:rPr>
+      </w:r>
+    </w:p>
+    <w:p>
+      <w:pPr>
+        <w:pageBreakBefore w:val="0"/>
+        <w:rPr/>
+      </w:pPr>
+      <w:r>
+        <w:rPr>
+          <w:rtl w:val="0"/>
+        </w:rPr>
+        <w:t xml:space="preserve">Когда любви становится мало...</w:t>
+      </w:r>
+    </w:p>
+    <w:p>
+      <w:pPr>
+        <w:pageBreakBefore w:val="0"/>
+        <w:rPr/>
+      </w:pPr>
+      <w:r>
+        <w:rPr>
+          <w:rtl w:val="0"/>
+        </w:rPr>
+        <w:t xml:space="preserve">Я вижу руины больших городов</w:t>
+      </w:r>
+    </w:p>
+    <w:p>
+      <w:pPr>
+        <w:pageBreakBefore w:val="0"/>
+        <w:rPr/>
+      </w:pPr>
+      <w:r>
+        <w:rPr>
+          <w:rtl w:val="0"/>
+        </w:rPr>
+        <w:t xml:space="preserve">Когда любви становится мало...</w:t>
+      </w:r>
+    </w:p>
+    <w:p>
+      <w:pPr>
+        <w:pageBreakBefore w:val="0"/>
+        <w:rPr/>
+      </w:pPr>
+      <w:r>
+        <w:rPr>
+          <w:rtl w:val="0"/>
+        </w:rPr>
+        <w:t xml:space="preserve">Каждый другого ударить готов</w:t>
+      </w:r>
+    </w:p>
+    <w:p>
+      <w:pPr>
+        <w:pageBreakBefore w:val="0"/>
+        <w:rPr/>
+      </w:pPr>
+      <w:r>
+        <w:rPr>
+          <w:rtl w:val="0"/>
+        </w:rPr>
+        <w:t xml:space="preserve">Когда любви становится мало...</w:t>
+      </w:r>
+    </w:p>
+    <w:p>
+      <w:pPr>
+        <w:pageBreakBefore w:val="0"/>
+        <w:rPr/>
+      </w:pPr>
+      <w:r>
+        <w:rPr>
+          <w:rtl w:val="0"/>
+        </w:rPr>
+        <w:t xml:space="preserve">Безразличия лужа становится морем</w:t>
+      </w:r>
+    </w:p>
+    <w:p>
+      <w:pPr>
+        <w:pageBreakBefore w:val="0"/>
+        <w:rPr/>
+      </w:pPr>
+      <w:r>
+        <w:rPr>
+          <w:rtl w:val="0"/>
+        </w:rPr>
+        <w:t xml:space="preserve">Когда любви становится мало...</w:t>
+      </w:r>
+    </w:p>
+    <w:p>
+      <w:pPr>
+        <w:pageBreakBefore w:val="0"/>
+        <w:rPr/>
+      </w:pPr>
+      <w:r>
+        <w:rPr>
+          <w:rtl w:val="0"/>
+        </w:rPr>
+        <w:t xml:space="preserve">Не делятся люди своим личным горем</w:t>
+      </w:r>
+    </w:p>
+    <w:p>
+      <w:pPr>
+        <w:pageBreakBefore w:val="0"/>
+        <w:rPr/>
+      </w:pPr>
+      <w:r>
+        <w:rPr>
+          <w:rtl w:val="0"/>
+        </w:rPr>
+        <w:t xml:space="preserve">Когда любви становится мало...</w:t>
+      </w:r>
+    </w:p>
+    <w:p>
+      <w:pPr>
+        <w:pageBreakBefore w:val="0"/>
+        <w:rPr/>
+      </w:pPr>
+      <w:r>
+        <w:rPr>
+          <w:rtl w:val="0"/>
+        </w:rPr>
+        <w:t xml:space="preserve">Жизнь под угрозой у нашей планеты</w:t>
+      </w:r>
+    </w:p>
+    <w:p>
+      <w:pPr>
+        <w:pageBreakBefore w:val="0"/>
+        <w:rPr/>
+      </w:pPr>
+      <w:r>
+        <w:rPr>
+          <w:rtl w:val="0"/>
+        </w:rPr>
+        <w:t xml:space="preserve">Когда любви становится мало...</w:t>
+      </w:r>
+    </w:p>
+    <w:p>
+      <w:pPr>
+        <w:pageBreakBefore w:val="0"/>
+        <w:rPr/>
+      </w:pPr>
+      <w:r>
+        <w:rPr>
+          <w:rtl w:val="0"/>
+        </w:rPr>
+        <w:t xml:space="preserve">Люди в людей швыряют ракеты</w:t>
+      </w:r>
+    </w:p>
+    <w:p>
+      <w:pPr>
+        <w:pageBreakBefore w:val="0"/>
+        <w:rPr/>
+      </w:pPr>
+      <w:r>
+        <w:rPr>
+          <w:rtl w:val="0"/>
+        </w:rPr>
+      </w:r>
+    </w:p>
+    <w:p>
+      <w:pPr>
+        <w:rPr/>
+      </w:pPr>
+      <w:r>
+        <w:rPr>
+          <w:sz w:val="16"/>
+          <w:szCs w:val="16"/>
+          <w:rtl w:val="0"/>
+        </w:rPr>
+        <w:t xml:space="preserve">27 Mar 2022 Spb </w:t>
       </w:r>
       <w:r>
         <w:pict>

</xml_diff>

<commit_message>
Вс 03 апр 2022 06:42:04 MSK
</commit_message>
<xml_diff>
--- a/.content/other.docx
+++ b/.content/other.docx
@@ -21262,6 +21262,1421 @@
           <v:rect style="width:0.0pt;height:1.5pt" o:hr="t" o:hrstd="t" o:hralign="center" fillcolor="#A0A0A0" stroked="f"/>
         </w:pict>
       </w:r>
+      <w:r>
+        <w:rPr>
+          <w:rtl w:val="0"/>
+        </w:rPr>
+      </w:r>
+    </w:p>
+    <w:p>
+      <w:pPr>
+        <w:pageBreakBefore w:val="0"/>
+        <w:rPr/>
+      </w:pPr>
+      <w:r>
+        <w:rPr>
+          <w:rtl w:val="0"/>
+        </w:rPr>
+      </w:r>
+    </w:p>
+    <w:p>
+      <w:pPr>
+        <w:pageBreakBefore w:val="0"/>
+        <w:rPr/>
+      </w:pPr>
+      <w:r>
+        <w:rPr>
+          <w:rtl w:val="0"/>
+        </w:rPr>
+      </w:r>
+    </w:p>
+    <w:p>
+      <w:pPr>
+        <w:pageBreakBefore w:val="0"/>
+        <w:rPr/>
+      </w:pPr>
+      <w:r>
+        <w:rPr>
+          <w:rtl w:val="0"/>
+        </w:rPr>
+      </w:r>
+    </w:p>
+    <w:p>
+      <w:pPr>
+        <w:pageBreakBefore w:val="0"/>
+        <w:rPr/>
+      </w:pPr>
+      <w:r>
+        <w:rPr>
+          <w:rtl w:val="0"/>
+        </w:rPr>
+      </w:r>
+    </w:p>
+    <w:p>
+      <w:pPr>
+        <w:pageBreakBefore w:val="0"/>
+        <w:rPr/>
+      </w:pPr>
+      <w:r>
+        <w:rPr>
+          <w:rtl w:val="0"/>
+        </w:rPr>
+        <w:t xml:space="preserve">Памяти Макса Левина</w:t>
+      </w:r>
+    </w:p>
+    <w:p>
+      <w:pPr>
+        <w:pageBreakBefore w:val="0"/>
+        <w:rPr/>
+      </w:pPr>
+      <w:r>
+        <w:rPr>
+          <w:rtl w:val="0"/>
+        </w:rPr>
+      </w:r>
+    </w:p>
+    <w:p>
+      <w:pPr>
+        <w:pageBreakBefore w:val="0"/>
+        <w:rPr/>
+      </w:pPr>
+      <w:r>
+        <w:rPr>
+          <w:rtl w:val="0"/>
+        </w:rPr>
+        <w:t xml:space="preserve">Замерзшего</w:t>
+      </w:r>
+    </w:p>
+    <w:p>
+      <w:pPr>
+        <w:pageBreakBefore w:val="0"/>
+        <w:rPr/>
+      </w:pPr>
+      <w:r>
+        <w:rPr>
+          <w:rtl w:val="0"/>
+        </w:rPr>
+        <w:t xml:space="preserve"> времени</w:t>
+      </w:r>
+    </w:p>
+    <w:p>
+      <w:pPr>
+        <w:pageBreakBefore w:val="0"/>
+        <w:rPr/>
+      </w:pPr>
+      <w:r>
+        <w:rPr>
+          <w:rtl w:val="0"/>
+        </w:rPr>
+        <w:t xml:space="preserve">  сколы</w:t>
+      </w:r>
+    </w:p>
+    <w:p>
+      <w:pPr>
+        <w:pageBreakBefore w:val="0"/>
+        <w:rPr/>
+      </w:pPr>
+      <w:r>
+        <w:rPr>
+          <w:rtl w:val="0"/>
+        </w:rPr>
+        <w:t xml:space="preserve">Безжалостно</w:t>
+      </w:r>
+    </w:p>
+    <w:p>
+      <w:pPr>
+        <w:pageBreakBefore w:val="0"/>
+        <w:rPr/>
+      </w:pPr>
+      <w:r>
+        <w:rPr>
+          <w:rtl w:val="0"/>
+        </w:rPr>
+        <w:t xml:space="preserve"> ранят</w:t>
+      </w:r>
+    </w:p>
+    <w:p>
+      <w:pPr>
+        <w:pageBreakBefore w:val="0"/>
+        <w:rPr/>
+      </w:pPr>
+      <w:r>
+        <w:rPr>
+          <w:rtl w:val="0"/>
+        </w:rPr>
+        <w:t xml:space="preserve">  душу</w:t>
+      </w:r>
+    </w:p>
+    <w:p>
+      <w:pPr>
+        <w:pageBreakBefore w:val="0"/>
+        <w:rPr/>
+      </w:pPr>
+      <w:r>
+        <w:rPr>
+          <w:rtl w:val="0"/>
+        </w:rPr>
+        <w:t xml:space="preserve">Рыбе наверное лучше</w:t>
+      </w:r>
+    </w:p>
+    <w:p>
+      <w:pPr>
+        <w:pageBreakBefore w:val="0"/>
+        <w:rPr/>
+      </w:pPr>
+      <w:r>
+        <w:rPr>
+          <w:rtl w:val="0"/>
+        </w:rPr>
+        <w:t xml:space="preserve">Выкинутой</w:t>
+      </w:r>
+    </w:p>
+    <w:p>
+      <w:pPr>
+        <w:pageBreakBefore w:val="0"/>
+        <w:rPr/>
+      </w:pPr>
+      <w:r>
+        <w:rPr>
+          <w:rtl w:val="0"/>
+        </w:rPr>
+        <w:t xml:space="preserve">  на сушу</w:t>
+      </w:r>
+    </w:p>
+    <w:p>
+      <w:pPr>
+        <w:pageBreakBefore w:val="0"/>
+        <w:rPr/>
+      </w:pPr>
+      <w:r>
+        <w:rPr>
+          <w:rtl w:val="0"/>
+        </w:rPr>
+        <w:t xml:space="preserve">Кто автор?</w:t>
+      </w:r>
+    </w:p>
+    <w:p>
+      <w:pPr>
+        <w:pageBreakBefore w:val="0"/>
+        <w:rPr/>
+      </w:pPr>
+      <w:r>
+        <w:rPr>
+          <w:rtl w:val="0"/>
+        </w:rPr>
+        <w:t xml:space="preserve"> А этот...</w:t>
+      </w:r>
+    </w:p>
+    <w:p>
+      <w:pPr>
+        <w:pageBreakBefore w:val="0"/>
+        <w:rPr/>
+      </w:pPr>
+      <w:r>
+        <w:rPr>
+          <w:rtl w:val="0"/>
+        </w:rPr>
+        <w:t xml:space="preserve">  Да...</w:t>
+      </w:r>
+    </w:p>
+    <w:p>
+      <w:pPr>
+        <w:pageBreakBefore w:val="0"/>
+        <w:rPr/>
+      </w:pPr>
+      <w:r>
+        <w:rPr>
+          <w:rtl w:val="0"/>
+        </w:rPr>
+        <w:t xml:space="preserve">Есть люди - провода</w:t>
+      </w:r>
+    </w:p>
+    <w:p>
+      <w:pPr>
+        <w:pageBreakBefore w:val="0"/>
+        <w:rPr/>
+      </w:pPr>
+      <w:r>
+        <w:rPr>
+          <w:rtl w:val="0"/>
+        </w:rPr>
+        <w:t xml:space="preserve"> Между землей и небом</w:t>
+      </w:r>
+    </w:p>
+    <w:p>
+      <w:pPr>
+        <w:pageBreakBefore w:val="0"/>
+        <w:rPr/>
+      </w:pPr>
+      <w:r>
+        <w:rPr>
+          <w:rtl w:val="0"/>
+        </w:rPr>
+        <w:t xml:space="preserve">Один на Земле</w:t>
+      </w:r>
+    </w:p>
+    <w:p>
+      <w:pPr>
+        <w:pageBreakBefore w:val="0"/>
+        <w:rPr/>
+      </w:pPr>
+      <w:r>
+        <w:rPr>
+          <w:rtl w:val="0"/>
+        </w:rPr>
+        <w:t xml:space="preserve"> Когда</w:t>
+      </w:r>
+    </w:p>
+    <w:p>
+      <w:pPr>
+        <w:pageBreakBefore w:val="0"/>
+        <w:rPr/>
+      </w:pPr>
+      <w:r>
+        <w:rPr>
+          <w:rtl w:val="0"/>
+        </w:rPr>
+        <w:t xml:space="preserve">   Ведет репортаж из Ада</w:t>
+      </w:r>
+    </w:p>
+    <w:p>
+      <w:pPr>
+        <w:pageBreakBefore w:val="0"/>
+        <w:rPr/>
+      </w:pPr>
+      <w:r>
+        <w:rPr>
+          <w:rtl w:val="0"/>
+        </w:rPr>
+        <w:t xml:space="preserve">Ему говорят. Куда?</w:t>
+      </w:r>
+    </w:p>
+    <w:p>
+      <w:pPr>
+        <w:pageBreakBefore w:val="0"/>
+        <w:rPr/>
+      </w:pPr>
+      <w:r>
+        <w:rPr>
+          <w:rtl w:val="0"/>
+        </w:rPr>
+        <w:t xml:space="preserve">А он отвечает взглядом</w:t>
+      </w:r>
+    </w:p>
+    <w:p>
+      <w:pPr>
+        <w:pageBreakBefore w:val="0"/>
+        <w:rPr/>
+      </w:pPr>
+      <w:r>
+        <w:rPr>
+          <w:rtl w:val="0"/>
+        </w:rPr>
+        <w:t xml:space="preserve"> В нем, точно - точка</w:t>
+      </w:r>
+    </w:p>
+    <w:p>
+      <w:pPr>
+        <w:pageBreakBefore w:val="0"/>
+        <w:rPr/>
+      </w:pPr>
+      <w:r>
+        <w:rPr>
+          <w:rtl w:val="0"/>
+        </w:rPr>
+        <w:t xml:space="preserve">  Немой вопрос</w:t>
+      </w:r>
+    </w:p>
+    <w:p>
+      <w:pPr>
+        <w:pageBreakBefore w:val="0"/>
+        <w:rPr/>
+      </w:pPr>
+      <w:r>
+        <w:rPr>
+          <w:rtl w:val="0"/>
+        </w:rPr>
+        <w:t xml:space="preserve">А ты до меня</w:t>
+      </w:r>
+    </w:p>
+    <w:p>
+      <w:pPr>
+        <w:pageBreakBefore w:val="0"/>
+        <w:rPr/>
+      </w:pPr>
+      <w:r>
+        <w:rPr>
+          <w:rtl w:val="0"/>
+        </w:rPr>
+        <w:t xml:space="preserve">  Дорос?</w:t>
+      </w:r>
+    </w:p>
+    <w:p>
+      <w:pPr>
+        <w:pageBreakBefore w:val="0"/>
+        <w:rPr/>
+      </w:pPr>
+      <w:r>
+        <w:rPr>
+          <w:rtl w:val="0"/>
+        </w:rPr>
+        <w:t xml:space="preserve">Вам которым</w:t>
+      </w:r>
+    </w:p>
+    <w:p>
+      <w:pPr>
+        <w:pageBreakBefore w:val="0"/>
+        <w:rPr/>
+      </w:pPr>
+      <w:r>
+        <w:rPr>
+          <w:rtl w:val="0"/>
+        </w:rPr>
+        <w:t xml:space="preserve"> Узнать не дано</w:t>
+      </w:r>
+    </w:p>
+    <w:p>
+      <w:pPr>
+        <w:pageBreakBefore w:val="0"/>
+        <w:rPr/>
+      </w:pPr>
+      <w:r>
+        <w:rPr>
+          <w:rtl w:val="0"/>
+        </w:rPr>
+        <w:t xml:space="preserve">Зловещие звуки</w:t>
+      </w:r>
+    </w:p>
+    <w:p>
+      <w:pPr>
+        <w:pageBreakBefore w:val="0"/>
+        <w:rPr/>
+      </w:pPr>
+      <w:r>
+        <w:rPr>
+          <w:rtl w:val="0"/>
+        </w:rPr>
+        <w:t xml:space="preserve"> Града</w:t>
+      </w:r>
+    </w:p>
+    <w:p>
+      <w:pPr>
+        <w:pageBreakBefore w:val="0"/>
+        <w:rPr/>
+      </w:pPr>
+      <w:r>
+        <w:rPr>
+          <w:rtl w:val="0"/>
+        </w:rPr>
+        <w:t xml:space="preserve">Когда осколки</w:t>
+      </w:r>
+    </w:p>
+    <w:p>
+      <w:pPr>
+        <w:pageBreakBefore w:val="0"/>
+        <w:rPr/>
+      </w:pPr>
+      <w:r>
+        <w:rPr>
+          <w:rtl w:val="0"/>
+        </w:rPr>
+        <w:t xml:space="preserve"> Без лишних слов</w:t>
+      </w:r>
+    </w:p>
+    <w:p>
+      <w:pPr>
+        <w:pageBreakBefore w:val="0"/>
+        <w:rPr/>
+      </w:pPr>
+      <w:r>
+        <w:rPr>
+          <w:rtl w:val="0"/>
+        </w:rPr>
+        <w:t xml:space="preserve">Режут тебя</w:t>
+      </w:r>
+    </w:p>
+    <w:p>
+      <w:pPr>
+        <w:pageBreakBefore w:val="0"/>
+        <w:rPr/>
+      </w:pPr>
+      <w:r>
+        <w:rPr>
+          <w:rtl w:val="0"/>
+        </w:rPr>
+        <w:t xml:space="preserve"> Как надо</w:t>
+      </w:r>
+    </w:p>
+    <w:p>
+      <w:pPr>
+        <w:pageBreakBefore w:val="0"/>
+        <w:rPr/>
+      </w:pPr>
+      <w:r>
+        <w:rPr>
+          <w:rtl w:val="0"/>
+        </w:rPr>
+        <w:t xml:space="preserve">Вам которые</w:t>
+      </w:r>
+    </w:p>
+    <w:p>
+      <w:pPr>
+        <w:pageBreakBefore w:val="0"/>
+        <w:rPr/>
+      </w:pPr>
+      <w:r>
+        <w:rPr>
+          <w:rtl w:val="0"/>
+        </w:rPr>
+        <w:t xml:space="preserve"> В теплых</w:t>
+      </w:r>
+    </w:p>
+    <w:p>
+      <w:pPr>
+        <w:pageBreakBefore w:val="0"/>
+        <w:rPr/>
+      </w:pPr>
+      <w:r>
+        <w:rPr>
+          <w:rtl w:val="0"/>
+        </w:rPr>
+        <w:t xml:space="preserve">  Домах</w:t>
+      </w:r>
+    </w:p>
+    <w:p>
+      <w:pPr>
+        <w:pageBreakBefore w:val="0"/>
+        <w:rPr/>
+      </w:pPr>
+      <w:r>
+        <w:rPr>
+          <w:rtl w:val="0"/>
+        </w:rPr>
+        <w:t xml:space="preserve">Ложью укрыты</w:t>
+      </w:r>
+    </w:p>
+    <w:p>
+      <w:pPr>
+        <w:pageBreakBefore w:val="0"/>
+        <w:rPr/>
+      </w:pPr>
+      <w:r>
+        <w:rPr>
+          <w:rtl w:val="0"/>
+        </w:rPr>
+        <w:t xml:space="preserve"> Сладкой</w:t>
+      </w:r>
+    </w:p>
+    <w:p>
+      <w:pPr>
+        <w:pageBreakBefore w:val="0"/>
+        <w:rPr/>
+      </w:pPr>
+      <w:r>
+        <w:rPr>
+          <w:rtl w:val="0"/>
+        </w:rPr>
+        <w:t xml:space="preserve">Эти люди - глаза</w:t>
+      </w:r>
+    </w:p>
+    <w:p>
+      <w:pPr>
+        <w:pageBreakBefore w:val="0"/>
+        <w:rPr/>
+      </w:pPr>
+      <w:r>
+        <w:rPr>
+          <w:rtl w:val="0"/>
+        </w:rPr>
+        <w:t xml:space="preserve"> Колят правды - иглу</w:t>
+      </w:r>
+    </w:p>
+    <w:p>
+      <w:pPr>
+        <w:pageBreakBefore w:val="0"/>
+        <w:rPr/>
+      </w:pPr>
+      <w:r>
+        <w:rPr>
+          <w:rtl w:val="0"/>
+        </w:rPr>
+        <w:t xml:space="preserve">Мучительно</w:t>
+      </w:r>
+    </w:p>
+    <w:p>
+      <w:pPr>
+        <w:pageBreakBefore w:val="0"/>
+        <w:rPr/>
+      </w:pPr>
+      <w:r>
+        <w:rPr>
+          <w:rtl w:val="0"/>
+        </w:rPr>
+        <w:t xml:space="preserve"> Под лопатку</w:t>
+      </w:r>
+    </w:p>
+    <w:p>
+      <w:pPr>
+        <w:pageBreakBefore w:val="0"/>
+        <w:rPr/>
+      </w:pPr>
+      <w:r>
+        <w:rPr>
+          <w:rtl w:val="0"/>
+        </w:rPr>
+        <w:t xml:space="preserve">Они оставляют</w:t>
+      </w:r>
+    </w:p>
+    <w:p>
+      <w:pPr>
+        <w:pageBreakBefore w:val="0"/>
+        <w:rPr/>
+      </w:pPr>
+      <w:r>
+        <w:rPr>
+          <w:rtl w:val="0"/>
+        </w:rPr>
+        <w:t xml:space="preserve"> После себя</w:t>
+      </w:r>
+    </w:p>
+    <w:p>
+      <w:pPr>
+        <w:pageBreakBefore w:val="0"/>
+        <w:rPr/>
+      </w:pPr>
+      <w:r>
+        <w:rPr>
+          <w:rtl w:val="0"/>
+        </w:rPr>
+        <w:t xml:space="preserve">Не трупы</w:t>
+      </w:r>
+    </w:p>
+    <w:p>
+      <w:pPr>
+        <w:pageBreakBefore w:val="0"/>
+        <w:rPr/>
+      </w:pPr>
+      <w:r>
+        <w:rPr>
+          <w:rtl w:val="0"/>
+        </w:rPr>
+        <w:t xml:space="preserve"> секунд тонких</w:t>
+      </w:r>
+    </w:p>
+    <w:p>
+      <w:pPr>
+        <w:pageBreakBefore w:val="0"/>
+        <w:rPr/>
+      </w:pPr>
+      <w:r>
+        <w:rPr>
+          <w:rtl w:val="0"/>
+        </w:rPr>
+        <w:t xml:space="preserve">А снимки</w:t>
+      </w:r>
+    </w:p>
+    <w:p>
+      <w:pPr>
+        <w:pageBreakBefore w:val="0"/>
+        <w:rPr/>
+      </w:pPr>
+      <w:r>
+        <w:rPr>
+          <w:rtl w:val="0"/>
+        </w:rPr>
+        <w:t xml:space="preserve"> Которые</w:t>
+      </w:r>
+    </w:p>
+    <w:p>
+      <w:pPr>
+        <w:pageBreakBefore w:val="0"/>
+        <w:rPr/>
+      </w:pPr>
+      <w:r>
+        <w:rPr>
+          <w:rtl w:val="0"/>
+        </w:rPr>
+        <w:t xml:space="preserve">  Так говорят</w:t>
+      </w:r>
+    </w:p>
+    <w:p>
+      <w:pPr>
+        <w:pageBreakBefore w:val="0"/>
+        <w:rPr/>
+      </w:pPr>
+      <w:r>
+        <w:rPr>
+          <w:rtl w:val="0"/>
+        </w:rPr>
+        <w:t xml:space="preserve">Что рвут</w:t>
+      </w:r>
+    </w:p>
+    <w:p>
+      <w:pPr>
+        <w:pageBreakBefore w:val="0"/>
+        <w:rPr/>
+      </w:pPr>
+      <w:r>
+        <w:rPr>
+          <w:rtl w:val="0"/>
+        </w:rPr>
+        <w:t xml:space="preserve"> Пополам</w:t>
+      </w:r>
+    </w:p>
+    <w:p>
+      <w:pPr>
+        <w:pageBreakBefore w:val="0"/>
+        <w:rPr/>
+      </w:pPr>
+      <w:r>
+        <w:rPr>
+          <w:rtl w:val="0"/>
+        </w:rPr>
+        <w:t xml:space="preserve">  Перепонки...</w:t>
+      </w:r>
+    </w:p>
+    <w:p>
+      <w:pPr>
+        <w:rPr>
+          <w:sz w:val="16"/>
+          <w:szCs w:val="16"/>
+        </w:rPr>
+      </w:pPr>
+      <w:r>
+        <w:rPr>
+          <w:rtl w:val="0"/>
+        </w:rPr>
+      </w:r>
+    </w:p>
+    <w:p>
+      <w:pPr>
+        <w:rPr/>
+      </w:pPr>
+      <w:r>
+        <w:rPr>
+          <w:sz w:val="16"/>
+          <w:szCs w:val="16"/>
+          <w:rtl w:val="0"/>
+        </w:rPr>
+        <w:t xml:space="preserve">02 Apr 2022 Spb </w:t>
+      </w:r>
+      <w:r>
+        <w:pict>
+          <v:rect style="width:0.0pt;height:1.5pt" o:hr="t" o:hrstd="t" o:hralign="center" fillcolor="#A0A0A0" stroked="f"/>
+        </w:pict>
+      </w:r>
+      <w:r>
+        <w:rPr>
+          <w:rtl w:val="0"/>
+        </w:rPr>
+      </w:r>
+    </w:p>
+    <w:p>
+      <w:pPr>
+        <w:pageBreakBefore w:val="0"/>
+        <w:rPr/>
+      </w:pPr>
+      <w:r>
+        <w:rPr>
+          <w:rtl w:val="0"/>
+        </w:rPr>
+      </w:r>
+    </w:p>
+    <w:p>
+      <w:pPr>
+        <w:pageBreakBefore w:val="0"/>
+        <w:rPr/>
+      </w:pPr>
+      <w:r>
+        <w:rPr>
+          <w:rtl w:val="0"/>
+        </w:rPr>
+        <w:t xml:space="preserve">Уберите дурака</w:t>
+      </w:r>
+    </w:p>
+    <w:p>
+      <w:pPr>
+        <w:pageBreakBefore w:val="0"/>
+        <w:rPr/>
+      </w:pPr>
+      <w:r>
+        <w:rPr>
+          <w:rtl w:val="0"/>
+        </w:rPr>
+        <w:t xml:space="preserve">От красной кнопки</w:t>
+      </w:r>
+    </w:p>
+    <w:p>
+      <w:pPr>
+        <w:pageBreakBefore w:val="0"/>
+        <w:rPr/>
+      </w:pPr>
+      <w:r>
+        <w:rPr>
+          <w:rtl w:val="0"/>
+        </w:rPr>
+        <w:t xml:space="preserve">Он того гляди ее нажмет</w:t>
+      </w:r>
+    </w:p>
+    <w:p>
+      <w:pPr>
+        <w:pageBreakBefore w:val="0"/>
+        <w:rPr/>
+      </w:pPr>
+      <w:r>
+        <w:rPr>
+          <w:rtl w:val="0"/>
+        </w:rPr>
+        <w:t xml:space="preserve">Урожай грибов посадит пышный</w:t>
+      </w:r>
+    </w:p>
+    <w:p>
+      <w:pPr>
+        <w:pageBreakBefore w:val="0"/>
+        <w:rPr/>
+      </w:pPr>
+      <w:r>
+        <w:rPr>
+          <w:rtl w:val="0"/>
+        </w:rPr>
+        <w:t xml:space="preserve">И не он, его уже пожнет</w:t>
+      </w:r>
+    </w:p>
+    <w:p>
+      <w:pPr>
+        <w:pageBreakBefore w:val="0"/>
+        <w:rPr/>
+      </w:pPr>
+      <w:r>
+        <w:rPr>
+          <w:rtl w:val="0"/>
+        </w:rPr>
+        <w:t xml:space="preserve">Кажется, что все мы в одной лодке</w:t>
+      </w:r>
+    </w:p>
+    <w:p>
+      <w:pPr>
+        <w:pageBreakBefore w:val="0"/>
+        <w:rPr/>
+      </w:pPr>
+      <w:r>
+        <w:rPr>
+          <w:rtl w:val="0"/>
+        </w:rPr>
+        <w:t xml:space="preserve">Только, капитана у нас нет</w:t>
+      </w:r>
+    </w:p>
+    <w:p>
+      <w:pPr>
+        <w:pageBreakBefore w:val="0"/>
+        <w:rPr/>
+      </w:pPr>
+      <w:r>
+        <w:rPr>
+          <w:rtl w:val="0"/>
+        </w:rPr>
+        <w:t xml:space="preserve">Уберите дурака от красной кнопки</w:t>
+      </w:r>
+    </w:p>
+    <w:p>
+      <w:pPr>
+        <w:pageBreakBefore w:val="0"/>
+        <w:rPr/>
+      </w:pPr>
+      <w:r>
+        <w:rPr>
+          <w:rtl w:val="0"/>
+        </w:rPr>
+        <w:t xml:space="preserve">А не то, померкнет белый свет</w:t>
+      </w:r>
+    </w:p>
+    <w:p>
+      <w:pPr>
+        <w:rPr>
+          <w:sz w:val="16"/>
+          <w:szCs w:val="16"/>
+        </w:rPr>
+      </w:pPr>
+      <w:r>
+        <w:rPr>
+          <w:rtl w:val="0"/>
+        </w:rPr>
+      </w:r>
+    </w:p>
+    <w:p>
+      <w:pPr>
+        <w:rPr/>
+      </w:pPr>
+      <w:r>
+        <w:rPr>
+          <w:sz w:val="16"/>
+          <w:szCs w:val="16"/>
+          <w:rtl w:val="0"/>
+        </w:rPr>
+        <w:t xml:space="preserve">03 Apr 2022 Spb </w:t>
+      </w:r>
+      <w:r>
+        <w:pict>
+          <v:rect style="width:0.0pt;height:1.5pt" o:hr="t" o:hrstd="t" o:hralign="center" fillcolor="#A0A0A0" stroked="f"/>
+        </w:pict>
+      </w:r>
+      <w:r>
+        <w:rPr>
+          <w:rtl w:val="0"/>
+        </w:rPr>
+      </w:r>
+    </w:p>
+    <w:p>
+      <w:pPr>
+        <w:pageBreakBefore w:val="0"/>
+        <w:rPr/>
+      </w:pPr>
+      <w:r>
+        <w:rPr>
+          <w:rtl w:val="0"/>
+        </w:rPr>
+      </w:r>
+    </w:p>
+    <w:p>
+      <w:pPr>
+        <w:pageBreakBefore w:val="0"/>
+        <w:rPr/>
+      </w:pPr>
+      <w:r>
+        <w:rPr>
+          <w:rtl w:val="0"/>
+        </w:rPr>
+        <w:t xml:space="preserve">Глянцево-темная кожа Невы</w:t>
+      </w:r>
+    </w:p>
+    <w:p>
+      <w:pPr>
+        <w:pageBreakBefore w:val="0"/>
+        <w:rPr/>
+      </w:pPr>
+      <w:r>
+        <w:rPr>
+          <w:rtl w:val="0"/>
+        </w:rPr>
+        <w:t xml:space="preserve">Скользят фонарей змеи</w:t>
+      </w:r>
+    </w:p>
+    <w:p>
+      <w:pPr>
+        <w:pageBreakBefore w:val="0"/>
+        <w:rPr/>
+      </w:pPr>
+      <w:r>
+        <w:rPr>
+          <w:rtl w:val="0"/>
+        </w:rPr>
+        <w:t xml:space="preserve">Темно шершавыми пятнами льда</w:t>
+      </w:r>
+    </w:p>
+    <w:p>
+      <w:pPr>
+        <w:pageBreakBefore w:val="0"/>
+        <w:rPr/>
+      </w:pPr>
+      <w:r>
+        <w:rPr>
+          <w:rtl w:val="0"/>
+        </w:rPr>
+        <w:t xml:space="preserve">Ночное дыхание</w:t>
+      </w:r>
+    </w:p>
+    <w:p>
+      <w:pPr>
+        <w:pageBreakBefore w:val="0"/>
+        <w:rPr/>
+      </w:pPr>
+      <w:r>
+        <w:rPr>
+          <w:rtl w:val="0"/>
+        </w:rPr>
+        <w:t xml:space="preserve">Слышит вода</w:t>
+      </w:r>
+    </w:p>
+    <w:p>
+      <w:pPr>
+        <w:pageBreakBefore w:val="0"/>
+        <w:rPr/>
+      </w:pPr>
+      <w:r>
+        <w:rPr>
+          <w:rtl w:val="0"/>
+        </w:rPr>
+        <w:t xml:space="preserve">Литейному горб - не распрямить</w:t>
+      </w:r>
+    </w:p>
+    <w:p>
+      <w:pPr>
+        <w:pageBreakBefore w:val="0"/>
+        <w:rPr/>
+      </w:pPr>
+      <w:r>
+        <w:rPr>
+          <w:rtl w:val="0"/>
+        </w:rPr>
+        <w:t xml:space="preserve">Вывихнул ногу</w:t>
+      </w:r>
+    </w:p>
+    <w:p>
+      <w:pPr>
+        <w:pageBreakBefore w:val="0"/>
+        <w:rPr/>
+      </w:pPr>
+      <w:r>
+        <w:rPr>
+          <w:rtl w:val="0"/>
+        </w:rPr>
+        <w:t xml:space="preserve">Жажду Финляндского как никогда</w:t>
+      </w:r>
+    </w:p>
+    <w:p>
+      <w:pPr>
+        <w:pageBreakBefore w:val="0"/>
+        <w:rPr/>
+      </w:pPr>
+      <w:r>
+        <w:rPr>
+          <w:rtl w:val="0"/>
+        </w:rPr>
+        <w:t xml:space="preserve">Тщетно</w:t>
+      </w:r>
+    </w:p>
+    <w:p>
+      <w:pPr>
+        <w:pageBreakBefore w:val="0"/>
+        <w:rPr/>
+      </w:pPr>
+      <w:r>
+        <w:rPr>
+          <w:rtl w:val="0"/>
+        </w:rPr>
+        <w:t xml:space="preserve">Пустая дорога</w:t>
+      </w:r>
+    </w:p>
+    <w:p>
+      <w:pPr>
+        <w:pageBreakBefore w:val="0"/>
+        <w:rPr/>
+      </w:pPr>
+      <w:r>
+        <w:rPr>
+          <w:rtl w:val="0"/>
+        </w:rPr>
+        <w:t xml:space="preserve">Крыты нулями тридцать минут</w:t>
+      </w:r>
+    </w:p>
+    <w:p>
+      <w:pPr>
+        <w:pageBreakBefore w:val="0"/>
+        <w:rPr/>
+      </w:pPr>
+      <w:r>
+        <w:rPr>
+          <w:rtl w:val="0"/>
+        </w:rPr>
+        <w:t xml:space="preserve">Кажется - поздно</w:t>
+      </w:r>
+    </w:p>
+    <w:p>
+      <w:pPr>
+        <w:pageBreakBefore w:val="0"/>
+        <w:rPr/>
+      </w:pPr>
+      <w:r>
+        <w:rPr>
+          <w:rtl w:val="0"/>
+        </w:rPr>
+        <w:t xml:space="preserve">По Комсомольской</w:t>
+      </w:r>
+    </w:p>
+    <w:p>
+      <w:pPr>
+        <w:pageBreakBefore w:val="0"/>
+        <w:rPr/>
+      </w:pPr>
+      <w:r>
+        <w:rPr>
+          <w:rtl w:val="0"/>
+        </w:rPr>
+        <w:t xml:space="preserve">Дальше бреду</w:t>
+      </w:r>
+    </w:p>
+    <w:p>
+      <w:pPr>
+        <w:pageBreakBefore w:val="0"/>
+        <w:rPr/>
+      </w:pPr>
+      <w:r>
+        <w:rPr>
+          <w:rtl w:val="0"/>
+        </w:rPr>
+        <w:t xml:space="preserve">За руки - тянут звезды</w:t>
+      </w:r>
+    </w:p>
+    <w:p>
+      <w:pPr>
+        <w:pageBreakBefore w:val="0"/>
+        <w:rPr/>
+      </w:pPr>
+      <w:r>
+        <w:rPr>
+          <w:rtl w:val="0"/>
+        </w:rPr>
+        <w:t xml:space="preserve">Мимо Крестов</w:t>
+      </w:r>
+    </w:p>
+    <w:p>
+      <w:pPr>
+        <w:pageBreakBefore w:val="0"/>
+        <w:rPr/>
+      </w:pPr>
+      <w:r>
+        <w:rPr>
+          <w:rtl w:val="0"/>
+        </w:rPr>
+        <w:t xml:space="preserve">Боль болью поправ</w:t>
+      </w:r>
+    </w:p>
+    <w:p>
+      <w:pPr>
+        <w:pageBreakBefore w:val="0"/>
+        <w:rPr/>
+      </w:pPr>
+      <w:r>
+        <w:rPr>
+          <w:rtl w:val="0"/>
+        </w:rPr>
+        <w:t xml:space="preserve">Стремительно ковыляю</w:t>
+      </w:r>
+    </w:p>
+    <w:p>
+      <w:pPr>
+        <w:pageBreakBefore w:val="0"/>
+        <w:rPr/>
+      </w:pPr>
+      <w:r>
+        <w:rPr>
+          <w:rtl w:val="0"/>
+        </w:rPr>
+        <w:t xml:space="preserve">Мимо автобусов</w:t>
+      </w:r>
+    </w:p>
+    <w:p>
+      <w:pPr>
+        <w:pageBreakBefore w:val="0"/>
+        <w:rPr/>
+      </w:pPr>
+      <w:r>
+        <w:rPr>
+          <w:rtl w:val="0"/>
+        </w:rPr>
+        <w:t xml:space="preserve">Красочный ряд</w:t>
+      </w:r>
+    </w:p>
+    <w:p>
+      <w:pPr>
+        <w:pageBreakBefore w:val="0"/>
+        <w:rPr/>
+      </w:pPr>
+      <w:r>
+        <w:rPr>
+          <w:rtl w:val="0"/>
+        </w:rPr>
+        <w:t xml:space="preserve">Торжественно</w:t>
+      </w:r>
+    </w:p>
+    <w:p>
+      <w:pPr>
+        <w:pageBreakBefore w:val="0"/>
+        <w:rPr/>
+      </w:pPr>
+      <w:r>
+        <w:rPr>
+          <w:rtl w:val="0"/>
+        </w:rPr>
+        <w:t xml:space="preserve">Проезжает</w:t>
+      </w:r>
+    </w:p>
+    <w:p>
+      <w:pPr>
+        <w:pageBreakBefore w:val="0"/>
+        <w:rPr/>
+      </w:pPr>
+      <w:r>
+        <w:rPr>
+          <w:rtl w:val="0"/>
+        </w:rPr>
+      </w:r>
+    </w:p>
+    <w:p>
+      <w:pPr>
+        <w:rPr/>
+      </w:pPr>
+      <w:r>
+        <w:rPr>
+          <w:sz w:val="16"/>
+          <w:szCs w:val="16"/>
+          <w:rtl w:val="0"/>
+        </w:rPr>
+        <w:t xml:space="preserve">03 Apr 2022 Spb </w:t>
+      </w:r>
+      <w:r>
+        <w:pict>
+          <v:rect style="width:0.0pt;height:1.5pt" o:hr="t" o:hrstd="t" o:hralign="center" fillcolor="#A0A0A0" stroked="f"/>
+        </w:pict>
+      </w:r>
+      <w:r>
+        <w:rPr>
+          <w:rtl w:val="0"/>
+        </w:rPr>
+      </w:r>
+    </w:p>
+    <w:p>
+      <w:pPr>
+        <w:pageBreakBefore w:val="0"/>
+        <w:rPr/>
+      </w:pPr>
+      <w:r>
+        <w:rPr>
+          <w:rtl w:val="0"/>
+        </w:rPr>
+      </w:r>
+    </w:p>
+    <w:p>
+      <w:pPr>
+        <w:pageBreakBefore w:val="0"/>
+        <w:rPr/>
+      </w:pPr>
+      <w:r>
+        <w:rPr>
+          <w:rtl w:val="0"/>
+        </w:rPr>
+        <w:t xml:space="preserve">Бред</w:t>
+      </w:r>
+    </w:p>
+    <w:p>
+      <w:pPr>
+        <w:pageBreakBefore w:val="0"/>
+        <w:rPr/>
+      </w:pPr>
+      <w:r>
+        <w:rPr>
+          <w:rtl w:val="0"/>
+        </w:rPr>
+        <w:t xml:space="preserve">Но мне кажется</w:t>
+      </w:r>
+    </w:p>
+    <w:p>
+      <w:pPr>
+        <w:pageBreakBefore w:val="0"/>
+        <w:rPr/>
+      </w:pPr>
+      <w:r>
+        <w:rPr>
+          <w:rtl w:val="0"/>
+        </w:rPr>
+        <w:t xml:space="preserve">Что воронье</w:t>
+      </w:r>
+    </w:p>
+    <w:p>
+      <w:pPr>
+        <w:pageBreakBefore w:val="0"/>
+        <w:rPr/>
+      </w:pPr>
+      <w:r>
+        <w:rPr>
+          <w:rtl w:val="0"/>
+        </w:rPr>
+        <w:t xml:space="preserve">C утра</w:t>
+      </w:r>
+    </w:p>
+    <w:p>
+      <w:pPr>
+        <w:pageBreakBefore w:val="0"/>
+        <w:rPr/>
+      </w:pPr>
+      <w:r>
+        <w:rPr>
+          <w:rtl w:val="0"/>
+        </w:rPr>
+        <w:t xml:space="preserve">Никого</w:t>
+      </w:r>
+    </w:p>
+    <w:p>
+      <w:pPr>
+        <w:pageBreakBefore w:val="0"/>
+        <w:rPr/>
+      </w:pPr>
+      <w:r>
+        <w:rPr>
+          <w:rtl w:val="0"/>
+        </w:rPr>
+        <w:t xml:space="preserve">Не ругает</w:t>
+      </w:r>
+    </w:p>
+    <w:p>
+      <w:pPr>
+        <w:pageBreakBefore w:val="0"/>
+        <w:rPr/>
+      </w:pPr>
+      <w:r>
+        <w:rPr>
+          <w:rtl w:val="0"/>
+        </w:rPr>
+        <w:t xml:space="preserve">С нижних веток</w:t>
+      </w:r>
+    </w:p>
+    <w:p>
+      <w:pPr>
+        <w:pageBreakBefore w:val="0"/>
+        <w:rPr/>
+      </w:pPr>
+      <w:r>
+        <w:rPr>
+          <w:rtl w:val="0"/>
+        </w:rPr>
+        <w:t xml:space="preserve">На верхние</w:t>
+      </w:r>
+    </w:p>
+    <w:p>
+      <w:pPr>
+        <w:pageBreakBefore w:val="0"/>
+        <w:rPr/>
+      </w:pPr>
+      <w:r>
+        <w:rPr>
+          <w:rtl w:val="0"/>
+        </w:rPr>
+        <w:t xml:space="preserve">Гимны поют</w:t>
+      </w:r>
+    </w:p>
+    <w:p>
+      <w:pPr>
+        <w:pageBreakBefore w:val="0"/>
+        <w:rPr/>
+      </w:pPr>
+      <w:r>
+        <w:rPr>
+          <w:rtl w:val="0"/>
+        </w:rPr>
+        <w:t xml:space="preserve">Глупых людей</w:t>
+      </w:r>
+    </w:p>
+    <w:p>
+      <w:pPr>
+        <w:pageBreakBefore w:val="0"/>
+        <w:rPr/>
+      </w:pPr>
+      <w:r>
+        <w:rPr>
+          <w:rtl w:val="0"/>
+        </w:rPr>
+        <w:t xml:space="preserve">Обсуждают</w:t>
+      </w:r>
+    </w:p>
+    <w:p>
+      <w:pPr>
+        <w:pageBreakBefore w:val="0"/>
+        <w:rPr/>
+      </w:pPr>
+      <w:r>
+        <w:rPr>
+          <w:rtl w:val="0"/>
+        </w:rPr>
+        <w:t xml:space="preserve">И красочным</w:t>
+      </w:r>
+    </w:p>
+    <w:p>
+      <w:pPr>
+        <w:pageBreakBefore w:val="0"/>
+        <w:rPr/>
+      </w:pPr>
+      <w:r>
+        <w:rPr>
+          <w:rtl w:val="0"/>
+        </w:rPr>
+        <w:t xml:space="preserve">Матом</w:t>
+      </w:r>
+    </w:p>
+    <w:p>
+      <w:pPr>
+        <w:pageBreakBefore w:val="0"/>
+        <w:rPr/>
+      </w:pPr>
+      <w:r>
+        <w:rPr>
+          <w:rtl w:val="0"/>
+        </w:rPr>
+        <w:t xml:space="preserve">Между собой</w:t>
+      </w:r>
+    </w:p>
+    <w:p>
+      <w:pPr>
+        <w:pageBreakBefore w:val="0"/>
+        <w:rPr/>
+      </w:pPr>
+      <w:r>
+        <w:rPr>
+          <w:rtl w:val="0"/>
+        </w:rPr>
+        <w:t xml:space="preserve">Что снилось</w:t>
+      </w:r>
+    </w:p>
+    <w:p>
+      <w:pPr>
+        <w:pageBreakBefore w:val="0"/>
+        <w:rPr/>
+      </w:pPr>
+      <w:r>
+        <w:rPr>
+          <w:rtl w:val="0"/>
+        </w:rPr>
+        <w:t xml:space="preserve">В тиши - ночной...</w:t>
+      </w:r>
+    </w:p>
+    <w:p>
+      <w:pPr>
+        <w:pageBreakBefore w:val="0"/>
+        <w:rPr/>
+      </w:pPr>
+      <w:r>
+        <w:rPr>
+          <w:rtl w:val="0"/>
+        </w:rPr>
+      </w:r>
+    </w:p>
+    <w:p>
+      <w:pPr>
+        <w:rPr/>
+      </w:pPr>
+      <w:r>
+        <w:rPr>
+          <w:sz w:val="16"/>
+          <w:szCs w:val="16"/>
+          <w:rtl w:val="0"/>
+        </w:rPr>
+        <w:t xml:space="preserve">03 Apr 2022 Spb 06:40</w:t>
+      </w:r>
+      <w:r>
+        <w:pict>
+          <v:rect style="width:0.0pt;height:1.5pt" o:hr="t" o:hrstd="t" o:hralign="center" fillcolor="#A0A0A0" stroked="f"/>
+        </w:pict>
+      </w:r>
+      <w:r>
+        <w:rPr>
+          <w:rtl w:val="0"/>
+        </w:rPr>
+      </w:r>
+    </w:p>
+    <w:p>
+      <w:pPr>
+        <w:pageBreakBefore w:val="0"/>
+        <w:rPr/>
+      </w:pPr>
       <w:r>
         <w:rPr>
           <w:rtl w:val="0"/>

</xml_diff>

<commit_message>
Вс 03 апр 2022 12:51:32 MSK
</commit_message>
<xml_diff>
--- a/.content/other.docx
+++ b/.content/other.docx
@@ -22455,91 +22455,31 @@
         <w:rPr>
           <w:rtl w:val="0"/>
         </w:rPr>
-        <w:t xml:space="preserve">Бред</w:t>
-      </w:r>
-    </w:p>
-    <w:p>
-      <w:pPr>
-        <w:pageBreakBefore w:val="0"/>
-        <w:rPr/>
-      </w:pPr>
-      <w:r>
-        <w:rPr>
-          <w:rtl w:val="0"/>
-        </w:rPr>
-        <w:t xml:space="preserve">Но мне кажется</w:t>
-      </w:r>
-    </w:p>
-    <w:p>
-      <w:pPr>
-        <w:pageBreakBefore w:val="0"/>
-        <w:rPr/>
-      </w:pPr>
-      <w:r>
-        <w:rPr>
-          <w:rtl w:val="0"/>
-        </w:rPr>
-        <w:t xml:space="preserve">Что воронье</w:t>
-      </w:r>
-    </w:p>
-    <w:p>
-      <w:pPr>
-        <w:pageBreakBefore w:val="0"/>
-        <w:rPr/>
-      </w:pPr>
-      <w:r>
-        <w:rPr>
-          <w:rtl w:val="0"/>
-        </w:rPr>
-        <w:t xml:space="preserve">C утра</w:t>
-      </w:r>
-    </w:p>
-    <w:p>
-      <w:pPr>
-        <w:pageBreakBefore w:val="0"/>
-        <w:rPr/>
-      </w:pPr>
-      <w:r>
-        <w:rPr>
-          <w:rtl w:val="0"/>
-        </w:rPr>
-        <w:t xml:space="preserve">Никого</w:t>
-      </w:r>
-    </w:p>
-    <w:p>
-      <w:pPr>
-        <w:pageBreakBefore w:val="0"/>
-        <w:rPr/>
-      </w:pPr>
-      <w:r>
-        <w:rPr>
-          <w:rtl w:val="0"/>
-        </w:rPr>
-        <w:t xml:space="preserve">Не ругает</w:t>
-      </w:r>
-    </w:p>
-    <w:p>
-      <w:pPr>
-        <w:pageBreakBefore w:val="0"/>
-        <w:rPr/>
-      </w:pPr>
-      <w:r>
-        <w:rPr>
-          <w:rtl w:val="0"/>
-        </w:rPr>
-        <w:t xml:space="preserve">С нижних веток</w:t>
-      </w:r>
-    </w:p>
-    <w:p>
-      <w:pPr>
-        <w:pageBreakBefore w:val="0"/>
-        <w:rPr/>
-      </w:pPr>
-      <w:r>
-        <w:rPr>
-          <w:rtl w:val="0"/>
-        </w:rPr>
-        <w:t xml:space="preserve">На верхние</w:t>
+        <w:t xml:space="preserve">Бред, но мне кажется, что воронье</w:t>
+      </w:r>
+    </w:p>
+    <w:p>
+      <w:pPr>
+        <w:pageBreakBefore w:val="0"/>
+        <w:rPr/>
+      </w:pPr>
+      <w:r>
+        <w:rPr>
+          <w:rtl w:val="0"/>
+        </w:rPr>
+        <w:t xml:space="preserve">C утра, никого, не ругает</w:t>
+      </w:r>
+    </w:p>
+    <w:p>
+      <w:pPr>
+        <w:pageBreakBefore w:val="0"/>
+        <w:rPr/>
+      </w:pPr>
+      <w:r>
+        <w:rPr>
+          <w:rtl w:val="0"/>
+        </w:rPr>
+        <w:t xml:space="preserve">Нижние, верхним</w:t>
       </w:r>
     </w:p>
     <w:p>
@@ -22575,67 +22515,115 @@
         <w:rPr>
           <w:rtl w:val="0"/>
         </w:rPr>
-        <w:t xml:space="preserve">Обсуждают</w:t>
-      </w:r>
-    </w:p>
-    <w:p>
-      <w:pPr>
-        <w:pageBreakBefore w:val="0"/>
-        <w:rPr/>
-      </w:pPr>
-      <w:r>
-        <w:rPr>
-          <w:rtl w:val="0"/>
-        </w:rPr>
-        <w:t xml:space="preserve">И красочным</w:t>
-      </w:r>
-    </w:p>
-    <w:p>
-      <w:pPr>
-        <w:pageBreakBefore w:val="0"/>
-        <w:rPr/>
-      </w:pPr>
-      <w:r>
-        <w:rPr>
-          <w:rtl w:val="0"/>
-        </w:rPr>
-        <w:t xml:space="preserve">Матом</w:t>
-      </w:r>
-    </w:p>
-    <w:p>
-      <w:pPr>
-        <w:pageBreakBefore w:val="0"/>
-        <w:rPr/>
-      </w:pPr>
-      <w:r>
-        <w:rPr>
-          <w:rtl w:val="0"/>
-        </w:rPr>
-        <w:t xml:space="preserve">Между собой</w:t>
-      </w:r>
-    </w:p>
-    <w:p>
-      <w:pPr>
-        <w:pageBreakBefore w:val="0"/>
-        <w:rPr/>
-      </w:pPr>
-      <w:r>
-        <w:rPr>
-          <w:rtl w:val="0"/>
-        </w:rPr>
-        <w:t xml:space="preserve">Что снилось</w:t>
-      </w:r>
-    </w:p>
-    <w:p>
-      <w:pPr>
-        <w:pageBreakBefore w:val="0"/>
-        <w:rPr/>
-      </w:pPr>
-      <w:r>
-        <w:rPr>
-          <w:rtl w:val="0"/>
-        </w:rPr>
-        <w:t xml:space="preserve">В тиши - ночной...</w:t>
+        <w:t xml:space="preserve">Ругают</w:t>
+      </w:r>
+    </w:p>
+    <w:p>
+      <w:pPr>
+        <w:pageBreakBefore w:val="0"/>
+        <w:rPr/>
+      </w:pPr>
+      <w:r>
+        <w:rPr>
+          <w:rtl w:val="0"/>
+        </w:rPr>
+        <w:t xml:space="preserve">Матом сочнейшим</w:t>
+      </w:r>
+    </w:p>
+    <w:p>
+      <w:pPr>
+        <w:pageBreakBefore w:val="0"/>
+        <w:rPr/>
+      </w:pPr>
+      <w:r>
+        <w:rPr>
+          <w:rtl w:val="0"/>
+        </w:rPr>
+        <w:t xml:space="preserve">Между собой…</w:t>
+      </w:r>
+    </w:p>
+    <w:p>
+      <w:pPr>
+        <w:pageBreakBefore w:val="0"/>
+        <w:rPr/>
+      </w:pPr>
+      <w:r>
+        <w:rPr>
+          <w:rtl w:val="0"/>
+        </w:rPr>
+        <w:t xml:space="preserve">Нет! Так не вяжется</w:t>
+      </w:r>
+    </w:p>
+    <w:p>
+      <w:pPr>
+        <w:pageBreakBefore w:val="0"/>
+        <w:rPr/>
+      </w:pPr>
+      <w:r>
+        <w:rPr>
+          <w:rtl w:val="0"/>
+        </w:rPr>
+        <w:t xml:space="preserve">Черное племя</w:t>
+      </w:r>
+    </w:p>
+    <w:p>
+      <w:pPr>
+        <w:pageBreakBefore w:val="0"/>
+        <w:rPr/>
+      </w:pPr>
+      <w:r>
+        <w:rPr>
+          <w:rtl w:val="0"/>
+        </w:rPr>
+        <w:t xml:space="preserve">Близко не подпускает</w:t>
+      </w:r>
+    </w:p>
+    <w:p>
+      <w:pPr>
+        <w:pageBreakBefore w:val="0"/>
+        <w:rPr/>
+      </w:pPr>
+      <w:r>
+        <w:rPr>
+          <w:rtl w:val="0"/>
+        </w:rPr>
+        <w:t xml:space="preserve">Ранним апрельским </w:t>
+      </w:r>
+    </w:p>
+    <w:p>
+      <w:pPr>
+        <w:pageBreakBefore w:val="0"/>
+        <w:rPr/>
+      </w:pPr>
+      <w:r>
+        <w:rPr>
+          <w:rtl w:val="0"/>
+        </w:rPr>
+        <w:t xml:space="preserve">Утром орут</w:t>
+      </w:r>
+    </w:p>
+    <w:p>
+      <w:pPr>
+        <w:pageBreakBefore w:val="0"/>
+        <w:rPr/>
+      </w:pPr>
+      <w:r>
+        <w:rPr>
+          <w:rtl w:val="0"/>
+        </w:rPr>
+        <w:t xml:space="preserve">Старых друзей</w:t>
+      </w:r>
+    </w:p>
+    <w:p>
+      <w:pPr>
+        <w:pageBreakBefore w:val="0"/>
+        <w:rPr/>
+      </w:pPr>
+      <w:r>
+        <w:rPr>
+          <w:rtl w:val="0"/>
+        </w:rPr>
+        <w:t xml:space="preserve">Созывают?</w:t>
       </w:r>
     </w:p>
     <w:p>

</xml_diff>

<commit_message>
Вт 05 апр 2022 11:35:12 MSK
</commit_message>
<xml_diff>
--- a/.content/other.docx
+++ b/.content/other.docx
@@ -22665,6 +22665,351 @@
         <w:pageBreakBefore w:val="0"/>
         <w:rPr/>
       </w:pPr>
+      <w:r>
+        <w:rPr>
+          <w:rtl w:val="0"/>
+        </w:rPr>
+      </w:r>
+    </w:p>
+    <w:p>
+      <w:pPr>
+        <w:pageBreakBefore w:val="0"/>
+        <w:rPr/>
+      </w:pPr>
+      <w:r>
+        <w:rPr>
+          <w:rtl w:val="0"/>
+        </w:rPr>
+        <w:t xml:space="preserve">Стихи - математика слов</w:t>
+      </w:r>
+    </w:p>
+    <w:p>
+      <w:pPr>
+        <w:pageBreakBefore w:val="0"/>
+        <w:rPr/>
+      </w:pPr>
+      <w:r>
+        <w:rPr>
+          <w:rtl w:val="0"/>
+        </w:rPr>
+        <w:t xml:space="preserve">Символы, символы - связки</w:t>
+      </w:r>
+    </w:p>
+    <w:p>
+      <w:pPr>
+        <w:pageBreakBefore w:val="0"/>
+        <w:rPr/>
+      </w:pPr>
+      <w:r>
+        <w:rPr>
+          <w:rtl w:val="0"/>
+        </w:rPr>
+        <w:t xml:space="preserve">Дорога тому, кто готов</w:t>
+      </w:r>
+    </w:p>
+    <w:p>
+      <w:pPr>
+        <w:pageBreakBefore w:val="0"/>
+        <w:rPr/>
+      </w:pPr>
+      <w:r>
+        <w:rPr>
+          <w:rtl w:val="0"/>
+        </w:rPr>
+        <w:t xml:space="preserve">Смыслы искать без подсказки</w:t>
+      </w:r>
+    </w:p>
+    <w:p>
+      <w:pPr>
+        <w:pageBreakBefore w:val="0"/>
+        <w:rPr/>
+      </w:pPr>
+      <w:r>
+        <w:rPr>
+          <w:rtl w:val="0"/>
+        </w:rPr>
+      </w:r>
+    </w:p>
+    <w:p>
+      <w:pPr>
+        <w:rPr/>
+      </w:pPr>
+      <w:r>
+        <w:rPr>
+          <w:sz w:val="16"/>
+          <w:szCs w:val="16"/>
+          <w:rtl w:val="0"/>
+        </w:rPr>
+        <w:t xml:space="preserve">04 Apr 2022 Spb </w:t>
+      </w:r>
+      <w:r>
+        <w:pict>
+          <v:rect style="width:0.0pt;height:1.5pt" o:hr="t" o:hrstd="t" o:hralign="center" fillcolor="#A0A0A0" stroked="f"/>
+        </w:pict>
+      </w:r>
+      <w:r>
+        <w:rPr>
+          <w:rtl w:val="0"/>
+        </w:rPr>
+      </w:r>
+    </w:p>
+    <w:p>
+      <w:pPr>
+        <w:pageBreakBefore w:val="0"/>
+        <w:rPr/>
+      </w:pPr>
+      <w:r>
+        <w:rPr>
+          <w:rtl w:val="0"/>
+        </w:rPr>
+      </w:r>
+    </w:p>
+    <w:p>
+      <w:pPr>
+        <w:pageBreakBefore w:val="0"/>
+        <w:rPr/>
+      </w:pPr>
+      <w:r>
+        <w:rPr>
+          <w:rtl w:val="0"/>
+        </w:rPr>
+        <w:t xml:space="preserve">Серое небо</w:t>
+      </w:r>
+    </w:p>
+    <w:p>
+      <w:pPr>
+        <w:pageBreakBefore w:val="0"/>
+        <w:rPr/>
+      </w:pPr>
+      <w:r>
+        <w:rPr>
+          <w:rtl w:val="0"/>
+        </w:rPr>
+        <w:t xml:space="preserve">Снежная мгла</w:t>
+      </w:r>
+    </w:p>
+    <w:p>
+      <w:pPr>
+        <w:pageBreakBefore w:val="0"/>
+        <w:rPr/>
+      </w:pPr>
+      <w:r>
+        <w:rPr>
+          <w:rtl w:val="0"/>
+        </w:rPr>
+        <w:t xml:space="preserve">Темные тучи</w:t>
+      </w:r>
+    </w:p>
+    <w:p>
+      <w:pPr>
+        <w:pageBreakBefore w:val="0"/>
+        <w:rPr/>
+      </w:pPr>
+      <w:r>
+        <w:rPr>
+          <w:rtl w:val="0"/>
+        </w:rPr>
+        <w:t xml:space="preserve">Вчера был Апрель</w:t>
+      </w:r>
+    </w:p>
+    <w:p>
+      <w:pPr>
+        <w:pageBreakBefore w:val="0"/>
+        <w:rPr/>
+      </w:pPr>
+      <w:r>
+        <w:rPr>
+          <w:rtl w:val="0"/>
+        </w:rPr>
+        <w:t xml:space="preserve">А сегодня с утра...</w:t>
+      </w:r>
+    </w:p>
+    <w:p>
+      <w:pPr>
+        <w:pageBreakBefore w:val="0"/>
+        <w:rPr/>
+      </w:pPr>
+      <w:r>
+        <w:rPr>
+          <w:rtl w:val="0"/>
+        </w:rPr>
+        <w:t xml:space="preserve">Сдохнуть бы - лучше...</w:t>
+      </w:r>
+    </w:p>
+    <w:p>
+      <w:pPr>
+        <w:pageBreakBefore w:val="0"/>
+        <w:rPr/>
+      </w:pPr>
+      <w:r>
+        <w:rPr>
+          <w:rtl w:val="0"/>
+        </w:rPr>
+        <w:t xml:space="preserve">Чёрной зимы</w:t>
+      </w:r>
+    </w:p>
+    <w:p>
+      <w:pPr>
+        <w:pageBreakBefore w:val="0"/>
+        <w:rPr/>
+      </w:pPr>
+      <w:r>
+        <w:rPr>
+          <w:rtl w:val="0"/>
+        </w:rPr>
+        <w:t xml:space="preserve">Белая мгла</w:t>
+      </w:r>
+    </w:p>
+    <w:p>
+      <w:pPr>
+        <w:pageBreakBefore w:val="0"/>
+        <w:rPr/>
+      </w:pPr>
+      <w:r>
+        <w:rPr>
+          <w:rtl w:val="0"/>
+        </w:rPr>
+        <w:t xml:space="preserve">Спирает дыхание</w:t>
+      </w:r>
+    </w:p>
+    <w:p>
+      <w:pPr>
+        <w:pageBreakBefore w:val="0"/>
+        <w:rPr/>
+      </w:pPr>
+      <w:r>
+        <w:rPr>
+          <w:rtl w:val="0"/>
+        </w:rPr>
+        <w:t xml:space="preserve">Ветер войны</w:t>
+      </w:r>
+    </w:p>
+    <w:p>
+      <w:pPr>
+        <w:pageBreakBefore w:val="0"/>
+        <w:rPr/>
+      </w:pPr>
+      <w:r>
+        <w:rPr>
+          <w:rtl w:val="0"/>
+        </w:rPr>
+        <w:t xml:space="preserve">Завывая несет</w:t>
+      </w:r>
+    </w:p>
+    <w:p>
+      <w:pPr>
+        <w:pageBreakBefore w:val="0"/>
+        <w:rPr/>
+      </w:pPr>
+      <w:r>
+        <w:rPr>
+          <w:rtl w:val="0"/>
+        </w:rPr>
+        <w:t xml:space="preserve">Боль и страдание...</w:t>
+      </w:r>
+    </w:p>
+    <w:p>
+      <w:pPr>
+        <w:pageBreakBefore w:val="0"/>
+        <w:rPr/>
+      </w:pPr>
+      <w:r>
+        <w:rPr>
+          <w:rtl w:val="0"/>
+        </w:rPr>
+        <w:t xml:space="preserve">Синее небо</w:t>
+      </w:r>
+    </w:p>
+    <w:p>
+      <w:pPr>
+        <w:pageBreakBefore w:val="0"/>
+        <w:rPr/>
+      </w:pPr>
+      <w:r>
+        <w:rPr>
+          <w:rtl w:val="0"/>
+        </w:rPr>
+        <w:t xml:space="preserve">Кажется мне</w:t>
+      </w:r>
+    </w:p>
+    <w:p>
+      <w:pPr>
+        <w:pageBreakBefore w:val="0"/>
+        <w:rPr/>
+      </w:pPr>
+      <w:r>
+        <w:rPr>
+          <w:rtl w:val="0"/>
+        </w:rPr>
+        <w:t xml:space="preserve">Кануло в Лету</w:t>
+      </w:r>
+    </w:p>
+    <w:p>
+      <w:pPr>
+        <w:pageBreakBefore w:val="0"/>
+        <w:rPr/>
+      </w:pPr>
+      <w:r>
+        <w:rPr>
+          <w:rtl w:val="0"/>
+        </w:rPr>
+        <w:t xml:space="preserve">Тьма продолжает</w:t>
+      </w:r>
+    </w:p>
+    <w:p>
+      <w:pPr>
+        <w:pageBreakBefore w:val="0"/>
+        <w:rPr/>
+      </w:pPr>
+      <w:r>
+        <w:rPr>
+          <w:rtl w:val="0"/>
+        </w:rPr>
+        <w:t xml:space="preserve">Полы нам стелить</w:t>
+      </w:r>
+    </w:p>
+    <w:p>
+      <w:pPr>
+        <w:pageBreakBefore w:val="0"/>
+        <w:rPr/>
+      </w:pPr>
+      <w:r>
+        <w:rPr>
+          <w:rtl w:val="0"/>
+        </w:rPr>
+        <w:t xml:space="preserve">Белым - паркетом...</w:t>
+      </w:r>
+    </w:p>
+    <w:p>
+      <w:pPr>
+        <w:rPr>
+          <w:sz w:val="16"/>
+          <w:szCs w:val="16"/>
+        </w:rPr>
+      </w:pPr>
+      <w:r>
+        <w:rPr>
+          <w:rtl w:val="0"/>
+        </w:rPr>
+      </w:r>
+    </w:p>
+    <w:p>
+      <w:pPr>
+        <w:rPr/>
+      </w:pPr>
+      <w:r>
+        <w:rPr>
+          <w:sz w:val="16"/>
+          <w:szCs w:val="16"/>
+          <w:rtl w:val="0"/>
+        </w:rPr>
+        <w:t xml:space="preserve">05 Apr 2022 Spb 10:15 AM</w:t>
+      </w:r>
+      <w:r>
+        <w:pict>
+          <v:rect style="width:0.0pt;height:1.5pt" o:hr="t" o:hrstd="t" o:hralign="center" fillcolor="#A0A0A0" stroked="f"/>
+        </w:pict>
+      </w:r>
       <w:r>
         <w:rPr>
           <w:rtl w:val="0"/>

</xml_diff>

<commit_message>
Вт 05 апр 2022 23:00:55 MSK
</commit_message>
<xml_diff>
--- a/.content/other.docx
+++ b/.content/other.docx
@@ -23004,6 +23004,243 @@
           <w:rtl w:val="0"/>
         </w:rPr>
         <w:t xml:space="preserve">05 Apr 2022 Spb 10:15 AM</w:t>
+      </w:r>
+      <w:r>
+        <w:pict>
+          <v:rect style="width:0.0pt;height:1.5pt" o:hr="t" o:hrstd="t" o:hralign="center" fillcolor="#A0A0A0" stroked="f"/>
+        </w:pict>
+      </w:r>
+      <w:r>
+        <w:rPr>
+          <w:rtl w:val="0"/>
+        </w:rPr>
+      </w:r>
+    </w:p>
+    <w:p>
+      <w:pPr>
+        <w:pageBreakBefore w:val="0"/>
+        <w:rPr/>
+      </w:pPr>
+      <w:r>
+        <w:rPr>
+          <w:rtl w:val="0"/>
+        </w:rPr>
+      </w:r>
+    </w:p>
+    <w:p>
+      <w:pPr>
+        <w:pageBreakBefore w:val="0"/>
+        <w:rPr/>
+      </w:pPr>
+      <w:r>
+        <w:rPr>
+          <w:rtl w:val="0"/>
+        </w:rPr>
+        <w:t xml:space="preserve">Я вша</w:t>
+      </w:r>
+    </w:p>
+    <w:p>
+      <w:pPr>
+        <w:pageBreakBefore w:val="0"/>
+        <w:rPr/>
+      </w:pPr>
+      <w:r>
+        <w:rPr>
+          <w:rtl w:val="0"/>
+        </w:rPr>
+        <w:t xml:space="preserve">Я червяк</w:t>
+      </w:r>
+    </w:p>
+    <w:p>
+      <w:pPr>
+        <w:pageBreakBefore w:val="0"/>
+        <w:rPr/>
+      </w:pPr>
+      <w:r>
+        <w:rPr>
+          <w:rtl w:val="0"/>
+        </w:rPr>
+        <w:t xml:space="preserve">Я жлоб</w:t>
+      </w:r>
+    </w:p>
+    <w:p>
+      <w:pPr>
+        <w:pageBreakBefore w:val="0"/>
+        <w:rPr/>
+      </w:pPr>
+      <w:r>
+        <w:rPr>
+          <w:rtl w:val="0"/>
+        </w:rPr>
+        <w:t xml:space="preserve">Присосавшийся к вечности клоп</w:t>
+      </w:r>
+    </w:p>
+    <w:p>
+      <w:pPr>
+        <w:pageBreakBefore w:val="0"/>
+        <w:rPr/>
+      </w:pPr>
+      <w:r>
+        <w:rPr>
+          <w:rtl w:val="0"/>
+        </w:rPr>
+        <w:t xml:space="preserve">Неспеша</w:t>
+      </w:r>
+    </w:p>
+    <w:p>
+      <w:pPr>
+        <w:pageBreakBefore w:val="0"/>
+        <w:rPr/>
+      </w:pPr>
+      <w:r>
+        <w:rPr>
+          <w:rtl w:val="0"/>
+        </w:rPr>
+        <w:t xml:space="preserve">Наверняк</w:t>
+      </w:r>
+    </w:p>
+    <w:p>
+      <w:pPr>
+        <w:pageBreakBefore w:val="0"/>
+        <w:rPr/>
+      </w:pPr>
+      <w:r>
+        <w:rPr>
+          <w:rtl w:val="0"/>
+        </w:rPr>
+        <w:t xml:space="preserve">Прямо в лоб</w:t>
+      </w:r>
+    </w:p>
+    <w:p>
+      <w:pPr>
+        <w:pageBreakBefore w:val="0"/>
+        <w:rPr/>
+      </w:pPr>
+      <w:r>
+        <w:rPr>
+          <w:rtl w:val="0"/>
+        </w:rPr>
+        <w:t xml:space="preserve">Я бросаю упреков сноп</w:t>
+      </w:r>
+    </w:p>
+    <w:p>
+      <w:pPr>
+        <w:pageBreakBefore w:val="0"/>
+        <w:rPr/>
+      </w:pPr>
+      <w:r>
+        <w:rPr>
+          <w:rtl w:val="0"/>
+        </w:rPr>
+        <w:t xml:space="preserve">Как еще</w:t>
+      </w:r>
+    </w:p>
+    <w:p>
+      <w:pPr>
+        <w:pageBreakBefore w:val="0"/>
+        <w:rPr/>
+      </w:pPr>
+      <w:r>
+        <w:rPr>
+          <w:rtl w:val="0"/>
+        </w:rPr>
+        <w:t xml:space="preserve">Не ронять</w:t>
+      </w:r>
+    </w:p>
+    <w:p>
+      <w:pPr>
+        <w:pageBreakBefore w:val="0"/>
+        <w:rPr/>
+      </w:pPr>
+      <w:r>
+        <w:rPr>
+          <w:rtl w:val="0"/>
+        </w:rPr>
+        <w:t xml:space="preserve">Устоять</w:t>
+      </w:r>
+    </w:p>
+    <w:p>
+      <w:pPr>
+        <w:pageBreakBefore w:val="0"/>
+        <w:rPr/>
+      </w:pPr>
+      <w:r>
+        <w:rPr>
+          <w:rtl w:val="0"/>
+        </w:rPr>
+        <w:t xml:space="preserve">Не упасть к ее стройным ногам</w:t>
+      </w:r>
+    </w:p>
+    <w:p>
+      <w:pPr>
+        <w:pageBreakBefore w:val="0"/>
+        <w:rPr/>
+      </w:pPr>
+      <w:r>
+        <w:rPr>
+          <w:rtl w:val="0"/>
+        </w:rPr>
+        <w:t xml:space="preserve">И в  расчет</w:t>
+      </w:r>
+    </w:p>
+    <w:p>
+      <w:pPr>
+        <w:pageBreakBefore w:val="0"/>
+        <w:rPr/>
+      </w:pPr>
+      <w:r>
+        <w:rPr>
+          <w:rtl w:val="0"/>
+        </w:rPr>
+        <w:t xml:space="preserve">Не брать</w:t>
+      </w:r>
+    </w:p>
+    <w:p>
+      <w:pPr>
+        <w:pageBreakBefore w:val="0"/>
+        <w:rPr/>
+      </w:pPr>
+      <w:r>
+        <w:rPr>
+          <w:rtl w:val="0"/>
+        </w:rPr>
+        <w:t xml:space="preserve">А унять</w:t>
+      </w:r>
+    </w:p>
+    <w:p>
+      <w:pPr>
+        <w:pageBreakBefore w:val="0"/>
+        <w:rPr/>
+      </w:pPr>
+      <w:r>
+        <w:rPr>
+          <w:rtl w:val="0"/>
+        </w:rPr>
+        <w:t xml:space="preserve">Сердца гулкий стук - барабан...</w:t>
+      </w:r>
+    </w:p>
+    <w:p>
+      <w:pPr>
+        <w:pageBreakBefore w:val="0"/>
+        <w:rPr/>
+      </w:pPr>
+      <w:r>
+        <w:rPr>
+          <w:rtl w:val="0"/>
+        </w:rPr>
+      </w:r>
+    </w:p>
+    <w:p>
+      <w:pPr>
+        <w:rPr/>
+      </w:pPr>
+      <w:r>
+        <w:rPr>
+          <w:sz w:val="16"/>
+          <w:szCs w:val="16"/>
+          <w:rtl w:val="0"/>
+        </w:rPr>
+        <w:t xml:space="preserve">05 Apr 2022 Spb 10:58 PM</w:t>
       </w:r>
       <w:r>
         <w:pict>

</xml_diff>

<commit_message>
Вт 05 апр 2022 23:50:17 MSK
</commit_message>
<xml_diff>
--- a/.content/other.docx
+++ b/.content/other.docx
@@ -23241,6 +23241,555 @@
           <w:rtl w:val="0"/>
         </w:rPr>
         <w:t xml:space="preserve">05 Apr 2022 Spb 10:58 PM</w:t>
+      </w:r>
+      <w:r>
+        <w:pict>
+          <v:rect style="width:0.0pt;height:1.5pt" o:hr="t" o:hrstd="t" o:hralign="center" fillcolor="#A0A0A0" stroked="f"/>
+        </w:pict>
+      </w:r>
+      <w:r>
+        <w:rPr>
+          <w:rtl w:val="0"/>
+        </w:rPr>
+      </w:r>
+    </w:p>
+    <w:p>
+      <w:pPr>
+        <w:pageBreakBefore w:val="0"/>
+        <w:rPr/>
+      </w:pPr>
+      <w:r>
+        <w:rPr>
+          <w:rtl w:val="0"/>
+        </w:rPr>
+      </w:r>
+    </w:p>
+    <w:p>
+      <w:pPr>
+        <w:pageBreakBefore w:val="0"/>
+        <w:rPr/>
+      </w:pPr>
+      <w:r>
+        <w:rPr>
+          <w:rtl w:val="0"/>
+        </w:rPr>
+        <w:t xml:space="preserve">Большой капитал</w:t>
+      </w:r>
+    </w:p>
+    <w:p>
+      <w:pPr>
+        <w:pageBreakBefore w:val="0"/>
+        <w:rPr/>
+      </w:pPr>
+      <w:r>
+        <w:rPr>
+          <w:rtl w:val="0"/>
+        </w:rPr>
+        <w:t xml:space="preserve">Пахнет кровью</w:t>
+      </w:r>
+    </w:p>
+    <w:p>
+      <w:pPr>
+        <w:pageBreakBefore w:val="0"/>
+        <w:rPr/>
+      </w:pPr>
+      <w:r>
+        <w:rPr>
+          <w:rtl w:val="0"/>
+        </w:rPr>
+        <w:t xml:space="preserve">Вот почему</w:t>
+      </w:r>
+    </w:p>
+    <w:p>
+      <w:pPr>
+        <w:pageBreakBefore w:val="0"/>
+        <w:rPr/>
+      </w:pPr>
+      <w:r>
+        <w:rPr>
+          <w:rtl w:val="0"/>
+        </w:rPr>
+        <w:t xml:space="preserve">У тех кто устал</w:t>
+      </w:r>
+    </w:p>
+    <w:p>
+      <w:pPr>
+        <w:pageBreakBefore w:val="0"/>
+        <w:rPr/>
+      </w:pPr>
+      <w:r>
+        <w:rPr>
+          <w:rtl w:val="0"/>
+        </w:rPr>
+        <w:t xml:space="preserve">Платить жизнью</w:t>
+      </w:r>
+    </w:p>
+    <w:p>
+      <w:pPr>
+        <w:pageBreakBefore w:val="0"/>
+        <w:rPr/>
+      </w:pPr>
+      <w:r>
+        <w:rPr>
+          <w:rtl w:val="0"/>
+        </w:rPr>
+        <w:t xml:space="preserve">Запах его</w:t>
+      </w:r>
+    </w:p>
+    <w:p>
+      <w:pPr>
+        <w:pageBreakBefore w:val="0"/>
+        <w:rPr/>
+      </w:pPr>
+      <w:r>
+        <w:rPr>
+          <w:rtl w:val="0"/>
+        </w:rPr>
+        <w:t xml:space="preserve">Вызывает рвоту</w:t>
+      </w:r>
+    </w:p>
+    <w:p>
+      <w:pPr>
+        <w:pageBreakBefore w:val="0"/>
+        <w:rPr/>
+      </w:pPr>
+      <w:r>
+        <w:rPr>
+          <w:rtl w:val="0"/>
+        </w:rPr>
+        <w:t xml:space="preserve">А этот нахал</w:t>
+      </w:r>
+    </w:p>
+    <w:p>
+      <w:pPr>
+        <w:pageBreakBefore w:val="0"/>
+        <w:rPr/>
+      </w:pPr>
+      <w:r>
+        <w:rPr>
+          <w:rtl w:val="0"/>
+        </w:rPr>
+        <w:t xml:space="preserve">Который рулит</w:t>
+      </w:r>
+    </w:p>
+    <w:p>
+      <w:pPr>
+        <w:pageBreakBefore w:val="0"/>
+        <w:rPr/>
+      </w:pPr>
+      <w:r>
+        <w:rPr>
+          <w:rtl w:val="0"/>
+        </w:rPr>
+        <w:t xml:space="preserve">Моею отчизной</w:t>
+      </w:r>
+    </w:p>
+    <w:p>
+      <w:pPr>
+        <w:pageBreakBefore w:val="0"/>
+        <w:rPr/>
+      </w:pPr>
+      <w:r>
+        <w:rPr>
+          <w:rtl w:val="0"/>
+        </w:rPr>
+        <w:t xml:space="preserve">Давит перед</w:t>
+      </w:r>
+    </w:p>
+    <w:p>
+      <w:pPr>
+        <w:pageBreakBefore w:val="0"/>
+        <w:rPr/>
+      </w:pPr>
+      <w:r>
+        <w:rPr>
+          <w:rtl w:val="0"/>
+        </w:rPr>
+        <w:t xml:space="preserve">Сном сладким</w:t>
+      </w:r>
+    </w:p>
+    <w:p>
+      <w:pPr>
+        <w:pageBreakBefore w:val="0"/>
+        <w:rPr/>
+      </w:pPr>
+      <w:r>
+        <w:rPr>
+          <w:rtl w:val="0"/>
+        </w:rPr>
+        <w:t xml:space="preserve">Зевоту</w:t>
+      </w:r>
+    </w:p>
+    <w:p>
+      <w:pPr>
+        <w:pageBreakBefore w:val="0"/>
+        <w:rPr/>
+      </w:pPr>
+      <w:r>
+        <w:rPr>
+          <w:rtl w:val="0"/>
+        </w:rPr>
+        <w:t xml:space="preserve">Я призываю всех</w:t>
+      </w:r>
+    </w:p>
+    <w:p>
+      <w:pPr>
+        <w:pageBreakBefore w:val="0"/>
+        <w:rPr/>
+      </w:pPr>
+      <w:r>
+        <w:rPr>
+          <w:rtl w:val="0"/>
+        </w:rPr>
+        <w:t xml:space="preserve">Кто боится</w:t>
+      </w:r>
+    </w:p>
+    <w:p>
+      <w:pPr>
+        <w:pageBreakBefore w:val="0"/>
+        <w:rPr/>
+      </w:pPr>
+      <w:r>
+        <w:rPr>
+          <w:rtl w:val="0"/>
+        </w:rPr>
+        <w:t xml:space="preserve">Крови</w:t>
+      </w:r>
+    </w:p>
+    <w:p>
+      <w:pPr>
+        <w:pageBreakBefore w:val="0"/>
+        <w:rPr/>
+      </w:pPr>
+      <w:r>
+        <w:rPr>
+          <w:rtl w:val="0"/>
+        </w:rPr>
+        <w:t xml:space="preserve">Совести взять доспех</w:t>
+      </w:r>
+    </w:p>
+    <w:p>
+      <w:pPr>
+        <w:pageBreakBefore w:val="0"/>
+        <w:rPr/>
+      </w:pPr>
+      <w:r>
+        <w:rPr>
+          <w:rtl w:val="0"/>
+        </w:rPr>
+        <w:t xml:space="preserve">И на улицу</w:t>
+      </w:r>
+    </w:p>
+    <w:p>
+      <w:pPr>
+        <w:pageBreakBefore w:val="0"/>
+        <w:rPr/>
+      </w:pPr>
+      <w:r>
+        <w:rPr>
+          <w:rtl w:val="0"/>
+        </w:rPr>
+        <w:t xml:space="preserve">Не гните брови</w:t>
+      </w:r>
+    </w:p>
+    <w:p>
+      <w:pPr>
+        <w:pageBreakBefore w:val="0"/>
+        <w:rPr/>
+      </w:pPr>
+      <w:r>
+        <w:rPr>
+          <w:rtl w:val="0"/>
+        </w:rPr>
+        <w:t xml:space="preserve">В немом изумлении</w:t>
+      </w:r>
+    </w:p>
+    <w:p>
+      <w:pPr>
+        <w:pageBreakBefore w:val="0"/>
+        <w:rPr/>
+      </w:pPr>
+      <w:r>
+        <w:rPr>
+          <w:rtl w:val="0"/>
+        </w:rPr>
+        <w:t xml:space="preserve">Вам не к лицу</w:t>
+      </w:r>
+    </w:p>
+    <w:p>
+      <w:pPr>
+        <w:pageBreakBefore w:val="0"/>
+        <w:rPr/>
+      </w:pPr>
+      <w:r>
+        <w:rPr>
+          <w:rtl w:val="0"/>
+        </w:rPr>
+        <w:t xml:space="preserve">Дрожать перед</w:t>
+      </w:r>
+    </w:p>
+    <w:p>
+      <w:pPr>
+        <w:pageBreakBefore w:val="0"/>
+        <w:rPr/>
+      </w:pPr>
+      <w:r>
+        <w:rPr>
+          <w:rtl w:val="0"/>
+        </w:rPr>
+        <w:t xml:space="preserve">Теми кто помоложе</w:t>
+      </w:r>
+    </w:p>
+    <w:p>
+      <w:pPr>
+        <w:pageBreakBefore w:val="0"/>
+        <w:rPr/>
+      </w:pPr>
+      <w:r>
+        <w:rPr>
+          <w:rtl w:val="0"/>
+        </w:rPr>
+        <w:t xml:space="preserve">Времени</w:t>
+      </w:r>
+    </w:p>
+    <w:p>
+      <w:pPr>
+        <w:pageBreakBefore w:val="0"/>
+        <w:rPr/>
+      </w:pPr>
+      <w:r>
+        <w:rPr>
+          <w:rtl w:val="0"/>
+        </w:rPr>
+        <w:t xml:space="preserve">Мало</w:t>
+      </w:r>
+    </w:p>
+    <w:p>
+      <w:pPr>
+        <w:pageBreakBefore w:val="0"/>
+        <w:rPr/>
+      </w:pPr>
+      <w:r>
+        <w:rPr>
+          <w:rtl w:val="0"/>
+        </w:rPr>
+        <w:t xml:space="preserve">Секунды все строже</w:t>
+      </w:r>
+    </w:p>
+    <w:p>
+      <w:pPr>
+        <w:pageBreakBefore w:val="0"/>
+        <w:rPr/>
+      </w:pPr>
+      <w:r>
+        <w:rPr>
+          <w:rtl w:val="0"/>
+        </w:rPr>
+        <w:t xml:space="preserve">К тем кто</w:t>
+      </w:r>
+    </w:p>
+    <w:p>
+      <w:pPr>
+        <w:pageBreakBefore w:val="0"/>
+        <w:rPr/>
+      </w:pPr>
+      <w:r>
+        <w:rPr>
+          <w:rtl w:val="0"/>
+        </w:rPr>
+        <w:t xml:space="preserve">Солит</w:t>
+      </w:r>
+    </w:p>
+    <w:p>
+      <w:pPr>
+        <w:pageBreakBefore w:val="0"/>
+        <w:rPr/>
+      </w:pPr>
+      <w:r>
+        <w:rPr>
+          <w:rtl w:val="0"/>
+        </w:rPr>
+        <w:t xml:space="preserve">Мрачные сны в бочку</w:t>
+      </w:r>
+    </w:p>
+    <w:p>
+      <w:pPr>
+        <w:pageBreakBefore w:val="0"/>
+        <w:rPr/>
+      </w:pPr>
+      <w:r>
+        <w:rPr>
+          <w:rtl w:val="0"/>
+        </w:rPr>
+        <w:t xml:space="preserve">Псы с буквой Z</w:t>
+      </w:r>
+    </w:p>
+    <w:p>
+      <w:pPr>
+        <w:pageBreakBefore w:val="0"/>
+        <w:rPr/>
+      </w:pPr>
+      <w:r>
+        <w:rPr>
+          <w:rtl w:val="0"/>
+        </w:rPr>
+        <w:t xml:space="preserve">Всем несогласным</w:t>
+      </w:r>
+    </w:p>
+    <w:p>
+      <w:pPr>
+        <w:pageBreakBefore w:val="0"/>
+        <w:rPr/>
+      </w:pPr>
+      <w:r>
+        <w:rPr>
+          <w:rtl w:val="0"/>
+        </w:rPr>
+        <w:t xml:space="preserve">Добавят гласных</w:t>
+      </w:r>
+    </w:p>
+    <w:p>
+      <w:pPr>
+        <w:pageBreakBefore w:val="0"/>
+        <w:rPr/>
+      </w:pPr>
+      <w:r>
+        <w:rPr>
+          <w:rtl w:val="0"/>
+        </w:rPr>
+        <w:t xml:space="preserve">Хуком по почкам</w:t>
+      </w:r>
+    </w:p>
+    <w:p>
+      <w:pPr>
+        <w:pageBreakBefore w:val="0"/>
+        <w:rPr/>
+      </w:pPr>
+      <w:r>
+        <w:rPr>
+          <w:rtl w:val="0"/>
+        </w:rPr>
+        <w:t xml:space="preserve">Вангую</w:t>
+      </w:r>
+    </w:p>
+    <w:p>
+      <w:pPr>
+        <w:pageBreakBefore w:val="0"/>
+        <w:rPr/>
+      </w:pPr>
+      <w:r>
+        <w:rPr>
+          <w:rtl w:val="0"/>
+        </w:rPr>
+        <w:t xml:space="preserve">Те кто топчет</w:t>
+      </w:r>
+    </w:p>
+    <w:p>
+      <w:pPr>
+        <w:pageBreakBefore w:val="0"/>
+        <w:rPr/>
+      </w:pPr>
+      <w:r>
+        <w:rPr>
+          <w:rtl w:val="0"/>
+        </w:rPr>
+        <w:t xml:space="preserve">Сейчас Украину</w:t>
+      </w:r>
+    </w:p>
+    <w:p>
+      <w:pPr>
+        <w:pageBreakBefore w:val="0"/>
+        <w:rPr/>
+      </w:pPr>
+      <w:r>
+        <w:rPr>
+          <w:rtl w:val="0"/>
+        </w:rPr>
+        <w:t xml:space="preserve">Вслепую</w:t>
+      </w:r>
+    </w:p>
+    <w:p>
+      <w:pPr>
+        <w:pageBreakBefore w:val="0"/>
+        <w:rPr/>
+      </w:pPr>
+      <w:r>
+        <w:rPr>
+          <w:rtl w:val="0"/>
+        </w:rPr>
+        <w:t xml:space="preserve">Вернуться</w:t>
+      </w:r>
+    </w:p>
+    <w:p>
+      <w:pPr>
+        <w:pageBreakBefore w:val="0"/>
+        <w:rPr/>
+      </w:pPr>
+      <w:r>
+        <w:rPr>
+          <w:rtl w:val="0"/>
+        </w:rPr>
+        <w:t xml:space="preserve">К нам</w:t>
+      </w:r>
+    </w:p>
+    <w:p>
+      <w:pPr>
+        <w:pageBreakBefore w:val="0"/>
+        <w:rPr/>
+      </w:pPr>
+      <w:r>
+        <w:rPr>
+          <w:rtl w:val="0"/>
+        </w:rPr>
+        <w:t xml:space="preserve">Безголовой дубиной</w:t>
+      </w:r>
+    </w:p>
+    <w:p>
+      <w:pPr>
+        <w:pageBreakBefore w:val="0"/>
+        <w:rPr/>
+      </w:pPr>
+      <w:r>
+        <w:rPr>
+          <w:rtl w:val="0"/>
+        </w:rPr>
+        <w:t xml:space="preserve">И надают</w:t>
+      </w:r>
+    </w:p>
+    <w:p>
+      <w:pPr>
+        <w:pageBreakBefore w:val="0"/>
+        <w:rPr/>
+      </w:pPr>
+      <w:r>
+        <w:rPr>
+          <w:rtl w:val="0"/>
+        </w:rPr>
+        <w:t xml:space="preserve">По шарам...</w:t>
+      </w:r>
+    </w:p>
+    <w:p>
+      <w:pPr>
+        <w:pageBreakBefore w:val="0"/>
+        <w:rPr/>
+      </w:pPr>
+      <w:r>
+        <w:rPr>
+          <w:rtl w:val="0"/>
+        </w:rPr>
+      </w:r>
+    </w:p>
+    <w:p>
+      <w:pPr>
+        <w:rPr/>
+      </w:pPr>
+      <w:r>
+        <w:rPr>
+          <w:sz w:val="16"/>
+          <w:szCs w:val="16"/>
+          <w:rtl w:val="0"/>
+        </w:rPr>
+        <w:t xml:space="preserve">05 Apr 2022 Spb 11:48 PM</w:t>
       </w:r>
       <w:r>
         <w:pict>

</xml_diff>

<commit_message>
Ср 06 апр 2022 00:27:38 MSK
</commit_message>
<xml_diff>
--- a/.content/other.docx
+++ b/.content/other.docx
@@ -23741,19 +23741,19 @@
         <w:rPr>
           <w:rtl w:val="0"/>
         </w:rPr>
-        <w:t xml:space="preserve">Безголовой дубиной</w:t>
-      </w:r>
-    </w:p>
-    <w:p>
-      <w:pPr>
-        <w:pageBreakBefore w:val="0"/>
-        <w:rPr/>
-      </w:pPr>
-      <w:r>
-        <w:rPr>
-          <w:rtl w:val="0"/>
-        </w:rPr>
-        <w:t xml:space="preserve">И надают</w:t>
+        <w:t xml:space="preserve">И безглазой дубиной</w:t>
+      </w:r>
+    </w:p>
+    <w:p>
+      <w:pPr>
+        <w:pageBreakBefore w:val="0"/>
+        <w:rPr/>
+      </w:pPr>
+      <w:r>
+        <w:rPr>
+          <w:rtl w:val="0"/>
+        </w:rPr>
+        <w:t xml:space="preserve">Надают</w:t>
       </w:r>
     </w:p>
     <w:p>

</xml_diff>

<commit_message>
Ср 06 апр 2022 01:08:37 MSK
</commit_message>
<xml_diff>
--- a/.content/other.docx
+++ b/.content/other.docx
@@ -23333,7 +23333,7 @@
         <w:rPr>
           <w:rtl w:val="0"/>
         </w:rPr>
-        <w:t xml:space="preserve">Запах его</w:t>
+        <w:t xml:space="preserve">Запах газа</w:t>
       </w:r>
     </w:p>
     <w:p>
@@ -23741,19 +23741,19 @@
         <w:rPr>
           <w:rtl w:val="0"/>
         </w:rPr>
-        <w:t xml:space="preserve">И безглазой дубиной</w:t>
-      </w:r>
-    </w:p>
-    <w:p>
-      <w:pPr>
-        <w:pageBreakBefore w:val="0"/>
-        <w:rPr/>
-      </w:pPr>
-      <w:r>
-        <w:rPr>
-          <w:rtl w:val="0"/>
-        </w:rPr>
-        <w:t xml:space="preserve">Надают</w:t>
+        <w:t xml:space="preserve">Безглазой дубиной</w:t>
+      </w:r>
+    </w:p>
+    <w:p>
+      <w:pPr>
+        <w:pageBreakBefore w:val="0"/>
+        <w:rPr/>
+      </w:pPr>
+      <w:r>
+        <w:rPr>
+          <w:rtl w:val="0"/>
+        </w:rPr>
+        <w:t xml:space="preserve">И надают</w:t>
       </w:r>
     </w:p>
     <w:p>

</xml_diff>

<commit_message>
Вс 10 апр 2022 09:06:44 MSK
</commit_message>
<xml_diff>
--- a/.content/other.docx
+++ b/.content/other.docx
@@ -23790,6 +23790,147 @@
           <w:rtl w:val="0"/>
         </w:rPr>
         <w:t xml:space="preserve">05 Apr 2022 Spb 11:48 PM</w:t>
+      </w:r>
+      <w:r>
+        <w:pict>
+          <v:rect style="width:0.0pt;height:1.5pt" o:hr="t" o:hrstd="t" o:hralign="center" fillcolor="#A0A0A0" stroked="f"/>
+        </w:pict>
+      </w:r>
+      <w:r>
+        <w:rPr>
+          <w:rtl w:val="0"/>
+        </w:rPr>
+      </w:r>
+    </w:p>
+    <w:p>
+      <w:pPr>
+        <w:pageBreakBefore w:val="0"/>
+        <w:rPr/>
+      </w:pPr>
+      <w:r>
+        <w:rPr>
+          <w:rtl w:val="0"/>
+        </w:rPr>
+      </w:r>
+    </w:p>
+    <w:p>
+      <w:pPr>
+        <w:pageBreakBefore w:val="0"/>
+        <w:rPr/>
+      </w:pPr>
+      <w:r>
+        <w:rPr>
+          <w:rtl w:val="0"/>
+        </w:rPr>
+        <w:t xml:space="preserve">Когда сдаются фонари</w:t>
+      </w:r>
+    </w:p>
+    <w:p>
+      <w:pPr>
+        <w:pageBreakBefore w:val="0"/>
+        <w:rPr/>
+      </w:pPr>
+      <w:r>
+        <w:rPr>
+          <w:rtl w:val="0"/>
+        </w:rPr>
+        <w:t xml:space="preserve">И ночь</w:t>
+      </w:r>
+    </w:p>
+    <w:p>
+      <w:pPr>
+        <w:pageBreakBefore w:val="0"/>
+        <w:rPr/>
+      </w:pPr>
+      <w:r>
+        <w:rPr>
+          <w:rtl w:val="0"/>
+        </w:rPr>
+        <w:t xml:space="preserve">Рассвет белесый спину гнет</w:t>
+      </w:r>
+    </w:p>
+    <w:p>
+      <w:pPr>
+        <w:pageBreakBefore w:val="0"/>
+        <w:rPr/>
+      </w:pPr>
+      <w:r>
+        <w:rPr>
+          <w:rtl w:val="0"/>
+        </w:rPr>
+        <w:t xml:space="preserve">Как кот</w:t>
+      </w:r>
+    </w:p>
+    <w:p>
+      <w:pPr>
+        <w:pageBreakBefore w:val="0"/>
+        <w:rPr/>
+      </w:pPr>
+      <w:r>
+        <w:rPr>
+          <w:rtl w:val="0"/>
+        </w:rPr>
+        <w:t xml:space="preserve">Секунды клеятся одна</w:t>
+      </w:r>
+    </w:p>
+    <w:p>
+      <w:pPr>
+        <w:pageBreakBefore w:val="0"/>
+        <w:rPr/>
+      </w:pPr>
+      <w:r>
+        <w:rPr>
+          <w:rtl w:val="0"/>
+        </w:rPr>
+        <w:t xml:space="preserve">К одной</w:t>
+      </w:r>
+    </w:p>
+    <w:p>
+      <w:pPr>
+        <w:pageBreakBefore w:val="0"/>
+        <w:rPr/>
+      </w:pPr>
+      <w:r>
+        <w:rPr>
+          <w:rtl w:val="0"/>
+        </w:rPr>
+        <w:t xml:space="preserve">Иду дорогою домой</w:t>
+      </w:r>
+    </w:p>
+    <w:p>
+      <w:pPr>
+        <w:pageBreakBefore w:val="0"/>
+        <w:rPr/>
+      </w:pPr>
+      <w:r>
+        <w:rPr>
+          <w:rtl w:val="0"/>
+        </w:rPr>
+        <w:t xml:space="preserve">Пустой</w:t>
+      </w:r>
+    </w:p>
+    <w:p>
+      <w:pPr>
+        <w:pageBreakBefore w:val="0"/>
+        <w:rPr/>
+      </w:pPr>
+      <w:r>
+        <w:rPr>
+          <w:rtl w:val="0"/>
+        </w:rPr>
+      </w:r>
+    </w:p>
+    <w:p>
+      <w:pPr>
+        <w:rPr/>
+      </w:pPr>
+      <w:r>
+        <w:rPr>
+          <w:sz w:val="16"/>
+          <w:szCs w:val="16"/>
+          <w:rtl w:val="0"/>
+        </w:rPr>
+        <w:t xml:space="preserve">09 Apr 2022 Spb</w:t>
       </w:r>
       <w:r>
         <w:pict>

</xml_diff>

<commit_message>
Вс 10 апр 2022 09:27:17 MSK
</commit_message>
<xml_diff>
--- a/.content/other.docx
+++ b/.content/other.docx
@@ -368,7 +368,7 @@
         <w:rPr>
           <w:rtl w:val="0"/>
         </w:rPr>
-        <w:t xml:space="preserve">Не смотря на спине бугорок</w:t>
+        <w:t xml:space="preserve">Пусть и тянет к земле бугорок</w:t>
       </w:r>
     </w:p>
     <w:p>
@@ -23931,6 +23931,147 @@
           <w:rtl w:val="0"/>
         </w:rPr>
         <w:t xml:space="preserve">09 Apr 2022 Spb</w:t>
+      </w:r>
+      <w:r>
+        <w:pict>
+          <v:rect style="width:0.0pt;height:1.5pt" o:hr="t" o:hrstd="t" o:hralign="center" fillcolor="#A0A0A0" stroked="f"/>
+        </w:pict>
+      </w:r>
+      <w:r>
+        <w:rPr>
+          <w:rtl w:val="0"/>
+        </w:rPr>
+      </w:r>
+    </w:p>
+    <w:p>
+      <w:pPr>
+        <w:pageBreakBefore w:val="0"/>
+        <w:rPr/>
+      </w:pPr>
+      <w:r>
+        <w:rPr>
+          <w:rtl w:val="0"/>
+        </w:rPr>
+      </w:r>
+    </w:p>
+    <w:p>
+      <w:pPr>
+        <w:pageBreakBefore w:val="0"/>
+        <w:rPr/>
+      </w:pPr>
+      <w:r>
+        <w:rPr>
+          <w:rtl w:val="0"/>
+        </w:rPr>
+        <w:t xml:space="preserve">Краткость сестра таланту</w:t>
+      </w:r>
+    </w:p>
+    <w:p>
+      <w:pPr>
+        <w:pageBreakBefore w:val="0"/>
+        <w:rPr/>
+      </w:pPr>
+      <w:r>
+        <w:rPr>
+          <w:rtl w:val="0"/>
+        </w:rPr>
+        <w:t xml:space="preserve">Но не его жена</w:t>
+      </w:r>
+    </w:p>
+    <w:p>
+      <w:pPr>
+        <w:pageBreakBefore w:val="0"/>
+        <w:rPr/>
+      </w:pPr>
+      <w:r>
+        <w:rPr>
+          <w:rtl w:val="0"/>
+        </w:rPr>
+        <w:t xml:space="preserve">Бесчувствием к нюансам</w:t>
+      </w:r>
+    </w:p>
+    <w:p>
+      <w:pPr>
+        <w:pageBreakBefore w:val="0"/>
+        <w:rPr/>
+      </w:pPr>
+      <w:r>
+        <w:rPr>
+          <w:rtl w:val="0"/>
+        </w:rPr>
+        <w:t xml:space="preserve">Она поражена</w:t>
+      </w:r>
+    </w:p>
+    <w:p>
+      <w:pPr>
+        <w:pageBreakBefore w:val="0"/>
+        <w:rPr/>
+      </w:pPr>
+      <w:r>
+        <w:rPr>
+          <w:rtl w:val="0"/>
+        </w:rPr>
+        <w:t xml:space="preserve">И сути важный винтик</w:t>
+      </w:r>
+    </w:p>
+    <w:p>
+      <w:pPr>
+        <w:pageBreakBefore w:val="0"/>
+        <w:rPr/>
+      </w:pPr>
+      <w:r>
+        <w:rPr>
+          <w:rtl w:val="0"/>
+        </w:rPr>
+        <w:t xml:space="preserve">Потерян навсегда</w:t>
+      </w:r>
+    </w:p>
+    <w:p>
+      <w:pPr>
+        <w:pageBreakBefore w:val="0"/>
+        <w:rPr/>
+      </w:pPr>
+      <w:r>
+        <w:rPr>
+          <w:rtl w:val="0"/>
+        </w:rPr>
+        <w:t xml:space="preserve">Когда в стихах романса</w:t>
+      </w:r>
+    </w:p>
+    <w:p>
+      <w:pPr>
+        <w:pageBreakBefore w:val="0"/>
+        <w:rPr/>
+      </w:pPr>
+      <w:r>
+        <w:rPr>
+          <w:rtl w:val="0"/>
+        </w:rPr>
+        <w:t xml:space="preserve">Вся высохла вода</w:t>
+      </w:r>
+    </w:p>
+    <w:p>
+      <w:pPr>
+        <w:pageBreakBefore w:val="0"/>
+        <w:rPr/>
+      </w:pPr>
+      <w:r>
+        <w:rPr>
+          <w:rtl w:val="0"/>
+        </w:rPr>
+      </w:r>
+    </w:p>
+    <w:p>
+      <w:pPr>
+        <w:rPr/>
+      </w:pPr>
+      <w:r>
+        <w:rPr>
+          <w:sz w:val="16"/>
+          <w:szCs w:val="16"/>
+          <w:rtl w:val="0"/>
+        </w:rPr>
+        <w:t xml:space="preserve">10 Apr 2022 Spb</w:t>
       </w:r>
       <w:r>
         <w:pict>

</xml_diff>

<commit_message>
Чт 14 апр 2022 02:12:18 MSK
</commit_message>
<xml_diff>
--- a/.content/other.docx
+++ b/.content/other.docx
@@ -24087,6 +24087,241 @@
     <w:p>
       <w:pPr>
         <w:pageBreakBefore w:val="0"/>
+        <w:rPr/>
+      </w:pPr>
+      <w:r>
+        <w:rPr>
+          <w:rtl w:val="0"/>
+        </w:rPr>
+        <w:t xml:space="preserve">Автобус небесного цвета</w:t>
+      </w:r>
+    </w:p>
+    <w:p>
+      <w:pPr>
+        <w:pageBreakBefore w:val="0"/>
+        <w:rPr/>
+      </w:pPr>
+      <w:r>
+        <w:rPr>
+          <w:rtl w:val="0"/>
+        </w:rPr>
+        <w:t xml:space="preserve">Красочно солнечный день</w:t>
+      </w:r>
+    </w:p>
+    <w:p>
+      <w:pPr>
+        <w:pageBreakBefore w:val="0"/>
+        <w:rPr/>
+      </w:pPr>
+      <w:r>
+        <w:rPr>
+          <w:rtl w:val="0"/>
+        </w:rPr>
+        <w:t xml:space="preserve">Холодною болью на сердце</w:t>
+      </w:r>
+    </w:p>
+    <w:p>
+      <w:pPr>
+        <w:pageBreakBefore w:val="0"/>
+        <w:rPr/>
+      </w:pPr>
+      <w:r>
+        <w:rPr>
+          <w:rtl w:val="0"/>
+        </w:rPr>
+        <w:t xml:space="preserve">Гибель тысяч людей</w:t>
+      </w:r>
+    </w:p>
+    <w:p>
+      <w:pPr>
+        <w:pageBreakBefore w:val="0"/>
+        <w:rPr/>
+      </w:pPr>
+      <w:r>
+        <w:rPr>
+          <w:rtl w:val="0"/>
+        </w:rPr>
+        <w:t xml:space="preserve">И деду в могиле не снилось</w:t>
+      </w:r>
+    </w:p>
+    <w:p>
+      <w:pPr>
+        <w:pageBreakBefore w:val="0"/>
+        <w:rPr/>
+      </w:pPr>
+      <w:r>
+        <w:rPr>
+          <w:rtl w:val="0"/>
+        </w:rPr>
+        <w:t xml:space="preserve">Что русский отважный солдат</w:t>
+      </w:r>
+    </w:p>
+    <w:p>
+      <w:pPr>
+        <w:pageBreakBefore w:val="0"/>
+        <w:rPr/>
+      </w:pPr>
+      <w:r>
+        <w:rPr>
+          <w:rtl w:val="0"/>
+        </w:rPr>
+        <w:t xml:space="preserve">Поднимет на брата по крови</w:t>
+      </w:r>
+    </w:p>
+    <w:p>
+      <w:pPr>
+        <w:pageBreakBefore w:val="0"/>
+        <w:rPr/>
+      </w:pPr>
+      <w:r>
+        <w:rPr>
+          <w:rtl w:val="0"/>
+        </w:rPr>
+        <w:t xml:space="preserve">Тяжелый стальной автомат</w:t>
+      </w:r>
+    </w:p>
+    <w:p>
+      <w:pPr>
+        <w:pageBreakBefore w:val="0"/>
+        <w:rPr/>
+      </w:pPr>
+      <w:r>
+        <w:rPr>
+          <w:rtl w:val="0"/>
+        </w:rPr>
+        <w:t xml:space="preserve">И тот, кому место в психушке</w:t>
+      </w:r>
+    </w:p>
+    <w:p>
+      <w:pPr>
+        <w:pageBreakBefore w:val="0"/>
+        <w:rPr/>
+      </w:pPr>
+      <w:r>
+        <w:rPr>
+          <w:rtl w:val="0"/>
+        </w:rPr>
+        <w:t xml:space="preserve">Рулит моей Родиной так</w:t>
+      </w:r>
+    </w:p>
+    <w:p>
+      <w:pPr>
+        <w:pageBreakBefore w:val="0"/>
+        <w:rPr/>
+      </w:pPr>
+      <w:r>
+        <w:rPr>
+          <w:rtl w:val="0"/>
+        </w:rPr>
+        <w:t xml:space="preserve">Что тряпкой от властной верхушки</w:t>
+      </w:r>
+    </w:p>
+    <w:p>
+      <w:pPr>
+        <w:pageBreakBefore w:val="0"/>
+        <w:rPr/>
+      </w:pPr>
+      <w:r>
+        <w:rPr>
+          <w:rtl w:val="0"/>
+        </w:rPr>
+        <w:t xml:space="preserve">Имперский болтается флаг</w:t>
+      </w:r>
+    </w:p>
+    <w:p>
+      <w:pPr>
+        <w:pageBreakBefore w:val="0"/>
+        <w:rPr/>
+      </w:pPr>
+      <w:r>
+        <w:rPr>
+          <w:rtl w:val="0"/>
+        </w:rPr>
+        <w:t xml:space="preserve">Автобус небесного цвета</w:t>
+      </w:r>
+    </w:p>
+    <w:p>
+      <w:pPr>
+        <w:pageBreakBefore w:val="0"/>
+        <w:rPr/>
+      </w:pPr>
+      <w:r>
+        <w:rPr>
+          <w:rtl w:val="0"/>
+        </w:rPr>
+        <w:t xml:space="preserve">Российской бездонной глуши</w:t>
+      </w:r>
+    </w:p>
+    <w:p>
+      <w:pPr>
+        <w:pageBreakBefore w:val="0"/>
+        <w:rPr/>
+      </w:pPr>
+      <w:r>
+        <w:rPr>
+          <w:rtl w:val="0"/>
+        </w:rPr>
+        <w:t xml:space="preserve">Ты новые души на небо</w:t>
+      </w:r>
+    </w:p>
+    <w:p>
+      <w:pPr>
+        <w:pageBreakBefore w:val="0"/>
+        <w:rPr/>
+      </w:pPr>
+      <w:r>
+        <w:rPr>
+          <w:rtl w:val="0"/>
+        </w:rPr>
+        <w:t xml:space="preserve">Доставить, молю... не спеши...</w:t>
+      </w:r>
+    </w:p>
+    <w:p>
+      <w:pPr>
+        <w:pageBreakBefore w:val="0"/>
+        <w:rPr/>
+      </w:pPr>
+      <w:r>
+        <w:rPr>
+          <w:rtl w:val="0"/>
+        </w:rPr>
+      </w:r>
+    </w:p>
+    <w:p>
+      <w:pPr>
+        <w:rPr/>
+      </w:pPr>
+      <w:r>
+        <w:rPr>
+          <w:sz w:val="16"/>
+          <w:szCs w:val="16"/>
+          <w:rtl w:val="0"/>
+        </w:rPr>
+        <w:t xml:space="preserve">13 Apr 2022 Spb</w:t>
+      </w:r>
+      <w:r>
+        <w:pict>
+          <v:rect style="width:0.0pt;height:1.5pt" o:hr="t" o:hrstd="t" o:hralign="center" fillcolor="#A0A0A0" stroked="f"/>
+        </w:pict>
+      </w:r>
+      <w:r>
+        <w:rPr>
+          <w:rtl w:val="0"/>
+        </w:rPr>
+      </w:r>
+    </w:p>
+    <w:p>
+      <w:pPr>
+        <w:rPr/>
+      </w:pPr>
+      <w:r>
+        <w:rPr>
+          <w:rtl w:val="0"/>
+        </w:rPr>
+      </w:r>
+    </w:p>
+    <w:p>
+      <w:pPr>
         <w:rPr/>
       </w:pPr>
       <w:r>

</xml_diff>

<commit_message>
Сб 16 апр 2022 15:04:01 MSK
</commit_message>
<xml_diff>
--- a/.content/other.docx
+++ b/.content/other.docx
@@ -24314,6 +24314,237 @@
       <w:pPr>
         <w:rPr/>
       </w:pPr>
+      <w:r>
+        <w:rPr>
+          <w:rtl w:val="0"/>
+        </w:rPr>
+      </w:r>
+    </w:p>
+    <w:p>
+      <w:pPr>
+        <w:rPr/>
+      </w:pPr>
+      <w:r>
+        <w:rPr>
+          <w:rtl w:val="0"/>
+        </w:rPr>
+        <w:t xml:space="preserve">От луны до рассвета</w:t>
+      </w:r>
+    </w:p>
+    <w:p>
+      <w:pPr>
+        <w:rPr/>
+      </w:pPr>
+      <w:r>
+        <w:rPr>
+          <w:rtl w:val="0"/>
+        </w:rPr>
+        <w:t xml:space="preserve">Через весь небосклон</w:t>
+      </w:r>
+    </w:p>
+    <w:p>
+      <w:pPr>
+        <w:rPr/>
+      </w:pPr>
+      <w:r>
+        <w:rPr>
+          <w:rtl w:val="0"/>
+        </w:rPr>
+        <w:t xml:space="preserve">Звезды гаснут, в желании сгинуть</w:t>
+      </w:r>
+    </w:p>
+    <w:p>
+      <w:pPr>
+        <w:rPr/>
+      </w:pPr>
+      <w:r>
+        <w:rPr>
+          <w:rtl w:val="0"/>
+        </w:rPr>
+        <w:t xml:space="preserve">На излете ночи</w:t>
+      </w:r>
+    </w:p>
+    <w:p>
+      <w:pPr>
+        <w:rPr/>
+      </w:pPr>
+      <w:r>
+        <w:rPr>
+          <w:rtl w:val="0"/>
+        </w:rPr>
+        <w:t xml:space="preserve">Меня манит мой дом</w:t>
+      </w:r>
+    </w:p>
+    <w:p>
+      <w:pPr>
+        <w:rPr/>
+      </w:pPr>
+      <w:r>
+        <w:rPr>
+          <w:rtl w:val="0"/>
+        </w:rPr>
+        <w:t xml:space="preserve">Эту улицу, срочно, покинуть</w:t>
+      </w:r>
+    </w:p>
+    <w:p>
+      <w:pPr>
+        <w:rPr/>
+      </w:pPr>
+      <w:r>
+        <w:rPr>
+          <w:rtl w:val="0"/>
+        </w:rPr>
+        <w:t xml:space="preserve">И мой временный стан</w:t>
+      </w:r>
+    </w:p>
+    <w:p>
+      <w:pPr>
+        <w:rPr/>
+      </w:pPr>
+      <w:r>
+        <w:rPr>
+          <w:rtl w:val="0"/>
+        </w:rPr>
+        <w:t xml:space="preserve">Меня примет обняв</w:t>
+      </w:r>
+    </w:p>
+    <w:p>
+      <w:pPr>
+        <w:rPr/>
+      </w:pPr>
+      <w:r>
+        <w:rPr>
+          <w:rtl w:val="0"/>
+        </w:rPr>
+        <w:t xml:space="preserve">Разомнет, мои стылые, плечи</w:t>
+      </w:r>
+    </w:p>
+    <w:p>
+      <w:pPr>
+        <w:rPr/>
+      </w:pPr>
+      <w:r>
+        <w:rPr>
+          <w:rtl w:val="0"/>
+        </w:rPr>
+        <w:t xml:space="preserve">И усадит за стол</w:t>
+      </w:r>
+    </w:p>
+    <w:p>
+      <w:pPr>
+        <w:rPr/>
+      </w:pPr>
+      <w:r>
+        <w:rPr>
+          <w:rtl w:val="0"/>
+        </w:rPr>
+        <w:t xml:space="preserve">За которым сидят</w:t>
+      </w:r>
+    </w:p>
+    <w:p>
+      <w:pPr>
+        <w:rPr/>
+      </w:pPr>
+      <w:r>
+        <w:rPr>
+          <w:rtl w:val="0"/>
+        </w:rPr>
+        <w:t xml:space="preserve">Те, кто памятью, не искалечен</w:t>
+      </w:r>
+    </w:p>
+    <w:p>
+      <w:pPr>
+        <w:rPr/>
+      </w:pPr>
+      <w:r>
+        <w:rPr>
+          <w:rtl w:val="0"/>
+        </w:rPr>
+        <w:t xml:space="preserve">И их лица как Храм</w:t>
+      </w:r>
+    </w:p>
+    <w:p>
+      <w:pPr>
+        <w:rPr/>
+      </w:pPr>
+      <w:r>
+        <w:rPr>
+          <w:rtl w:val="0"/>
+        </w:rPr>
+        <w:t xml:space="preserve">Для усталой души</w:t>
+      </w:r>
+    </w:p>
+    <w:p>
+      <w:pPr>
+        <w:rPr/>
+      </w:pPr>
+      <w:r>
+        <w:rPr>
+          <w:rtl w:val="0"/>
+        </w:rPr>
+        <w:t xml:space="preserve">Для того, кто по жизни, не вечен</w:t>
+      </w:r>
+    </w:p>
+    <w:p>
+      <w:pPr>
+        <w:rPr/>
+      </w:pPr>
+      <w:r>
+        <w:rPr>
+          <w:rtl w:val="0"/>
+        </w:rPr>
+        <w:t xml:space="preserve">И приливом тепла</w:t>
+      </w:r>
+    </w:p>
+    <w:p>
+      <w:pPr>
+        <w:rPr/>
+      </w:pPr>
+      <w:r>
+        <w:rPr>
+          <w:rtl w:val="0"/>
+        </w:rPr>
+        <w:t xml:space="preserve">Меня бросит наверх</w:t>
+      </w:r>
+    </w:p>
+    <w:p>
+      <w:pPr>
+        <w:rPr/>
+      </w:pPr>
+      <w:r>
+        <w:rPr>
+          <w:rtl w:val="0"/>
+        </w:rPr>
+        <w:t xml:space="preserve">Посмотреть, какой путь, мне отмечен</w:t>
+      </w:r>
+    </w:p>
+    <w:p>
+      <w:pPr>
+        <w:rPr/>
+      </w:pPr>
+      <w:r>
+        <w:rPr>
+          <w:rtl w:val="0"/>
+        </w:rPr>
+      </w:r>
+    </w:p>
+    <w:p>
+      <w:pPr>
+        <w:rPr/>
+      </w:pPr>
+      <w:r>
+        <w:rPr>
+          <w:sz w:val="16"/>
+          <w:szCs w:val="16"/>
+          <w:rtl w:val="0"/>
+        </w:rPr>
+        <w:t xml:space="preserve">16 Apr 2022 Spb</w:t>
+      </w:r>
+      <w:r>
+        <w:pict>
+          <v:rect style="width:0.0pt;height:1.5pt" o:hr="t" o:hrstd="t" o:hralign="center" fillcolor="#A0A0A0" stroked="f"/>
+        </w:pict>
+      </w:r>
       <w:r>
         <w:rPr>
           <w:rtl w:val="0"/>

</xml_diff>

<commit_message>
Ср 20 апр 2022 14:22:01 MSK
</commit_message>
<xml_diff>
--- a/.content/other.docx
+++ b/.content/other.docx
@@ -24545,6 +24545,202 @@
           <v:rect style="width:0.0pt;height:1.5pt" o:hr="t" o:hrstd="t" o:hralign="center" fillcolor="#A0A0A0" stroked="f"/>
         </w:pict>
       </w:r>
+      <w:r>
+        <w:rPr>
+          <w:rtl w:val="0"/>
+        </w:rPr>
+      </w:r>
+    </w:p>
+    <w:p>
+      <w:pPr>
+        <w:rPr/>
+      </w:pPr>
+      <w:r>
+        <w:rPr>
+          <w:rtl w:val="0"/>
+        </w:rPr>
+      </w:r>
+    </w:p>
+    <w:p>
+      <w:pPr>
+        <w:rPr/>
+      </w:pPr>
+      <w:r>
+        <w:rPr>
+          <w:rtl w:val="0"/>
+        </w:rPr>
+        <w:t xml:space="preserve">После долгой дороги</w:t>
+      </w:r>
+    </w:p>
+    <w:p>
+      <w:pPr>
+        <w:rPr/>
+      </w:pPr>
+      <w:r>
+        <w:rPr>
+          <w:rtl w:val="0"/>
+        </w:rPr>
+        <w:t xml:space="preserve">Остановка легка</w:t>
+      </w:r>
+    </w:p>
+    <w:p>
+      <w:pPr>
+        <w:rPr/>
+      </w:pPr>
+      <w:r>
+        <w:rPr>
+          <w:rtl w:val="0"/>
+        </w:rPr>
+        <w:t xml:space="preserve">Час ночной</w:t>
+      </w:r>
+    </w:p>
+    <w:p>
+      <w:pPr>
+        <w:rPr/>
+      </w:pPr>
+      <w:r>
+        <w:rPr>
+          <w:rtl w:val="0"/>
+        </w:rPr>
+        <w:t xml:space="preserve">Разминаю, усталые, ноги</w:t>
+      </w:r>
+    </w:p>
+    <w:p>
+      <w:pPr>
+        <w:rPr/>
+      </w:pPr>
+      <w:r>
+        <w:rPr>
+          <w:rtl w:val="0"/>
+        </w:rPr>
+        <w:t xml:space="preserve">И Луна как сестра</w:t>
+      </w:r>
+    </w:p>
+    <w:p>
+      <w:pPr>
+        <w:rPr/>
+      </w:pPr>
+      <w:r>
+        <w:rPr>
+          <w:rtl w:val="0"/>
+        </w:rPr>
+        <w:t xml:space="preserve">Наблюдает за мной</w:t>
+      </w:r>
+    </w:p>
+    <w:p>
+      <w:pPr>
+        <w:rPr/>
+      </w:pPr>
+      <w:r>
+        <w:rPr>
+          <w:rtl w:val="0"/>
+        </w:rPr>
+        <w:t xml:space="preserve">Поднимая, деревьев, пороги</w:t>
+      </w:r>
+    </w:p>
+    <w:p>
+      <w:pPr>
+        <w:rPr/>
+      </w:pPr>
+      <w:r>
+        <w:rPr>
+          <w:rtl w:val="0"/>
+        </w:rPr>
+        <w:t xml:space="preserve">Над березой звезда</w:t>
+      </w:r>
+    </w:p>
+    <w:p>
+      <w:pPr>
+        <w:rPr/>
+      </w:pPr>
+      <w:r>
+        <w:rPr>
+          <w:rtl w:val="0"/>
+        </w:rPr>
+        <w:t xml:space="preserve">С моей грешной душой</w:t>
+      </w:r>
+    </w:p>
+    <w:p>
+      <w:pPr>
+        <w:rPr/>
+      </w:pPr>
+      <w:r>
+        <w:rPr>
+          <w:rtl w:val="0"/>
+        </w:rPr>
+        <w:t xml:space="preserve">Говорит, осуждая, пороки</w:t>
+      </w:r>
+    </w:p>
+    <w:p>
+      <w:pPr>
+        <w:rPr/>
+      </w:pPr>
+      <w:r>
+        <w:rPr>
+          <w:rtl w:val="0"/>
+        </w:rPr>
+        <w:t xml:space="preserve">И скупая слеза</w:t>
+      </w:r>
+    </w:p>
+    <w:p>
+      <w:pPr>
+        <w:rPr/>
+      </w:pPr>
+      <w:r>
+        <w:rPr>
+          <w:rtl w:val="0"/>
+        </w:rPr>
+        <w:t xml:space="preserve">Сердце жалит искрой</w:t>
+      </w:r>
+    </w:p>
+    <w:p>
+      <w:pPr>
+        <w:rPr/>
+      </w:pPr>
+      <w:r>
+        <w:rPr>
+          <w:rtl w:val="0"/>
+        </w:rPr>
+        <w:t xml:space="preserve">Избавляя, от черной, мороки…</w:t>
+      </w:r>
+    </w:p>
+    <w:p>
+      <w:pPr>
+        <w:rPr/>
+      </w:pPr>
+      <w:r>
+        <w:rPr>
+          <w:rtl w:val="0"/>
+        </w:rPr>
+      </w:r>
+    </w:p>
+    <w:p>
+      <w:pPr>
+        <w:rPr/>
+      </w:pPr>
+      <w:r>
+        <w:rPr>
+          <w:sz w:val="16"/>
+          <w:szCs w:val="16"/>
+          <w:rtl w:val="0"/>
+        </w:rPr>
+        <w:t xml:space="preserve">17 Apr 2022 Spb</w:t>
+      </w:r>
+      <w:r>
+        <w:pict>
+          <v:rect style="width:0.0pt;height:1.5pt" o:hr="t" o:hrstd="t" o:hralign="center" fillcolor="#A0A0A0" stroked="f"/>
+        </w:pict>
+      </w:r>
+      <w:r>
+        <w:rPr>
+          <w:rtl w:val="0"/>
+        </w:rPr>
+      </w:r>
+    </w:p>
+    <w:p>
+      <w:pPr>
+        <w:rPr/>
+      </w:pPr>
       <w:r>
         <w:rPr>
           <w:rtl w:val="0"/>

</xml_diff>

<commit_message>
Пн 25 апр 2022 01:34:11 MSK
</commit_message>
<xml_diff>
--- a/.content/other.docx
+++ b/.content/other.docx
@@ -24741,6 +24741,1281 @@
       <w:pPr>
         <w:rPr/>
       </w:pPr>
+      <w:r>
+        <w:rPr>
+          <w:rtl w:val="0"/>
+        </w:rPr>
+      </w:r>
+    </w:p>
+    <w:p>
+      <w:pPr>
+        <w:rPr/>
+      </w:pPr>
+      <w:r>
+        <w:rPr>
+          <w:rtl w:val="0"/>
+        </w:rPr>
+        <w:t xml:space="preserve">Есть люди резинки</w:t>
+      </w:r>
+    </w:p>
+    <w:p>
+      <w:pPr>
+        <w:rPr/>
+      </w:pPr>
+      <w:r>
+        <w:rPr>
+          <w:rtl w:val="0"/>
+        </w:rPr>
+        <w:t xml:space="preserve">И есть люди Доны</w:t>
+      </w:r>
+    </w:p>
+    <w:p>
+      <w:pPr>
+        <w:rPr/>
+      </w:pPr>
+      <w:r>
+        <w:rPr>
+          <w:rtl w:val="0"/>
+        </w:rPr>
+        <w:t xml:space="preserve">А все остальные?</w:t>
+      </w:r>
+    </w:p>
+    <w:p>
+      <w:pPr>
+        <w:rPr/>
+      </w:pPr>
+      <w:r>
+        <w:rPr>
+          <w:rtl w:val="0"/>
+        </w:rPr>
+        <w:t xml:space="preserve">Для темы - не в счет</w:t>
+      </w:r>
+    </w:p>
+    <w:p>
+      <w:pPr>
+        <w:rPr/>
+      </w:pPr>
+      <w:r>
+        <w:rPr>
+          <w:rtl w:val="0"/>
+        </w:rPr>
+        <w:t xml:space="preserve">И вот перед нами</w:t>
+      </w:r>
+    </w:p>
+    <w:p>
+      <w:pPr>
+        <w:rPr/>
+      </w:pPr>
+      <w:r>
+        <w:rPr>
+          <w:rtl w:val="0"/>
+        </w:rPr>
+        <w:t xml:space="preserve">Истории лоно</w:t>
+      </w:r>
+    </w:p>
+    <w:p>
+      <w:pPr>
+        <w:rPr/>
+      </w:pPr>
+      <w:r>
+        <w:rPr>
+          <w:rtl w:val="0"/>
+        </w:rPr>
+        <w:t xml:space="preserve">У Дона ответственность</w:t>
+      </w:r>
+    </w:p>
+    <w:p>
+      <w:pPr>
+        <w:rPr/>
+      </w:pPr>
+      <w:r>
+        <w:rPr>
+          <w:rtl w:val="0"/>
+        </w:rPr>
+        <w:t xml:space="preserve">Плавно встает</w:t>
+      </w:r>
+    </w:p>
+    <w:p>
+      <w:pPr>
+        <w:rPr/>
+      </w:pPr>
+      <w:r>
+        <w:rPr>
+          <w:rtl w:val="0"/>
+        </w:rPr>
+        <w:t xml:space="preserve">Но чтобы не пачкать</w:t>
+      </w:r>
+    </w:p>
+    <w:p>
+      <w:pPr>
+        <w:rPr/>
+      </w:pPr>
+      <w:r>
+        <w:rPr>
+          <w:rtl w:val="0"/>
+        </w:rPr>
+        <w:t xml:space="preserve">Ее об людишек</w:t>
+      </w:r>
+    </w:p>
+    <w:p>
+      <w:pPr>
+        <w:rPr/>
+      </w:pPr>
+      <w:r>
+        <w:rPr>
+          <w:rtl w:val="0"/>
+        </w:rPr>
+        <w:t xml:space="preserve">Он с полки резинку</w:t>
+      </w:r>
+    </w:p>
+    <w:p>
+      <w:pPr>
+        <w:rPr/>
+      </w:pPr>
+      <w:r>
+        <w:rPr>
+          <w:rtl w:val="0"/>
+        </w:rPr>
+        <w:t xml:space="preserve">Ругнувшись, берет</w:t>
+      </w:r>
+    </w:p>
+    <w:p>
+      <w:pPr>
+        <w:rPr/>
+      </w:pPr>
+      <w:r>
+        <w:rPr>
+          <w:rtl w:val="0"/>
+        </w:rPr>
+        <w:t xml:space="preserve">И счастлива та</w:t>
+      </w:r>
+    </w:p>
+    <w:p>
+      <w:pPr>
+        <w:rPr/>
+      </w:pPr>
+      <w:r>
+        <w:rPr>
+          <w:rtl w:val="0"/>
+        </w:rPr>
+        <w:t xml:space="preserve">Напрягаясь безмерно</w:t>
+      </w:r>
+    </w:p>
+    <w:p>
+      <w:pPr>
+        <w:rPr/>
+      </w:pPr>
+      <w:r>
+        <w:rPr>
+          <w:rtl w:val="0"/>
+        </w:rPr>
+        <w:t xml:space="preserve">Быть рупором Дона</w:t>
+      </w:r>
+    </w:p>
+    <w:p>
+      <w:pPr>
+        <w:rPr/>
+      </w:pPr>
+      <w:r>
+        <w:rPr>
+          <w:rtl w:val="0"/>
+        </w:rPr>
+        <w:t xml:space="preserve">Ей слава, почет</w:t>
+      </w:r>
+    </w:p>
+    <w:p>
+      <w:pPr>
+        <w:rPr/>
+      </w:pPr>
+      <w:r>
+        <w:rPr>
+          <w:rtl w:val="0"/>
+        </w:rPr>
+        <w:t xml:space="preserve">А время? А что с ним?</w:t>
+      </w:r>
+    </w:p>
+    <w:p>
+      <w:pPr>
+        <w:rPr/>
+      </w:pPr>
+      <w:r>
+        <w:rPr>
+          <w:rtl w:val="0"/>
+        </w:rPr>
+        <w:t xml:space="preserve">Кругами не ходит</w:t>
+      </w:r>
+    </w:p>
+    <w:p>
+      <w:pPr>
+        <w:rPr/>
+      </w:pPr>
+      <w:r>
+        <w:rPr>
+          <w:rtl w:val="0"/>
+        </w:rPr>
+        <w:t xml:space="preserve">В секунды истории</w:t>
+      </w:r>
+    </w:p>
+    <w:p>
+      <w:pPr>
+        <w:rPr/>
+      </w:pPr>
+      <w:r>
+        <w:rPr>
+          <w:rtl w:val="0"/>
+        </w:rPr>
+        <w:t xml:space="preserve">Влипнуть - зачет!</w:t>
+      </w:r>
+    </w:p>
+    <w:p>
+      <w:pPr>
+        <w:rPr/>
+      </w:pPr>
+      <w:r>
+        <w:rPr>
+          <w:rtl w:val="0"/>
+        </w:rPr>
+        <w:t xml:space="preserve">И кажется мне</w:t>
+      </w:r>
+    </w:p>
+    <w:p>
+      <w:pPr>
+        <w:rPr/>
+      </w:pPr>
+      <w:r>
+        <w:rPr>
+          <w:rtl w:val="0"/>
+        </w:rPr>
+        <w:t xml:space="preserve">Ее мысли истерты</w:t>
+      </w:r>
+    </w:p>
+    <w:p>
+      <w:pPr>
+        <w:rPr/>
+      </w:pPr>
+      <w:r>
+        <w:rPr>
+          <w:rtl w:val="0"/>
+        </w:rPr>
+        <w:t xml:space="preserve">И в них не мелькает</w:t>
+      </w:r>
+    </w:p>
+    <w:p>
+      <w:pPr>
+        <w:rPr/>
+      </w:pPr>
+      <w:r>
+        <w:rPr>
+          <w:rtl w:val="0"/>
+        </w:rPr>
+        <w:t xml:space="preserve">Вопросик простой</w:t>
+      </w:r>
+    </w:p>
+    <w:p>
+      <w:pPr>
+        <w:rPr/>
+      </w:pPr>
+      <w:r>
+        <w:rPr>
+          <w:rtl w:val="0"/>
+        </w:rPr>
+        <w:t xml:space="preserve">Кому, как резинка</w:t>
+      </w:r>
+    </w:p>
+    <w:p>
+      <w:pPr>
+        <w:rPr/>
+      </w:pPr>
+      <w:r>
+        <w:rPr>
+          <w:rtl w:val="0"/>
+        </w:rPr>
+        <w:t xml:space="preserve">Останешься нужен</w:t>
+      </w:r>
+    </w:p>
+    <w:p>
+      <w:pPr>
+        <w:rPr/>
+      </w:pPr>
+      <w:r>
+        <w:rPr>
+          <w:rtl w:val="0"/>
+        </w:rPr>
+        <w:t xml:space="preserve">Когда Дон закочит</w:t>
+      </w:r>
+    </w:p>
+    <w:p>
+      <w:pPr>
+        <w:rPr/>
+      </w:pPr>
+      <w:r>
+        <w:rPr>
+          <w:rtl w:val="0"/>
+        </w:rPr>
+        <w:t xml:space="preserve">Своя акт, половой</w:t>
+      </w:r>
+    </w:p>
+    <w:p>
+      <w:pPr>
+        <w:rPr/>
+      </w:pPr>
+      <w:r>
+        <w:rPr>
+          <w:rtl w:val="0"/>
+        </w:rPr>
+        <w:t xml:space="preserve">Есть люди резинки</w:t>
+      </w:r>
+    </w:p>
+    <w:p>
+      <w:pPr>
+        <w:rPr/>
+      </w:pPr>
+      <w:r>
+        <w:rPr>
+          <w:rtl w:val="0"/>
+        </w:rPr>
+        <w:t xml:space="preserve">И есть люди Доны</w:t>
+      </w:r>
+    </w:p>
+    <w:p>
+      <w:pPr>
+        <w:rPr/>
+      </w:pPr>
+      <w:r>
+        <w:rPr>
+          <w:rtl w:val="0"/>
+        </w:rPr>
+        <w:t xml:space="preserve">Поют соловьями</w:t>
+      </w:r>
+    </w:p>
+    <w:p>
+      <w:pPr>
+        <w:rPr/>
+      </w:pPr>
+      <w:r>
+        <w:rPr>
+          <w:rtl w:val="0"/>
+        </w:rPr>
+        <w:t xml:space="preserve">Пропагандоны</w:t>
+      </w:r>
+    </w:p>
+    <w:p>
+      <w:pPr>
+        <w:rPr/>
+      </w:pPr>
+      <w:r>
+        <w:rPr>
+          <w:rtl w:val="0"/>
+        </w:rPr>
+      </w:r>
+    </w:p>
+    <w:p>
+      <w:pPr>
+        <w:rPr/>
+      </w:pPr>
+      <w:r>
+        <w:rPr>
+          <w:sz w:val="16"/>
+          <w:szCs w:val="16"/>
+          <w:rtl w:val="0"/>
+        </w:rPr>
+        <w:t xml:space="preserve">20 Apr 2022 Spb</w:t>
+      </w:r>
+      <w:r>
+        <w:pict>
+          <v:rect style="width:0.0pt;height:1.5pt" o:hr="t" o:hrstd="t" o:hralign="center" fillcolor="#A0A0A0" stroked="f"/>
+        </w:pict>
+      </w:r>
+      <w:r>
+        <w:rPr>
+          <w:rtl w:val="0"/>
+        </w:rPr>
+      </w:r>
+    </w:p>
+    <w:p>
+      <w:pPr>
+        <w:rPr/>
+      </w:pPr>
+      <w:r>
+        <w:rPr>
+          <w:rtl w:val="0"/>
+        </w:rPr>
+        <w:t xml:space="preserve">Этот апрель прошел мимо</w:t>
+      </w:r>
+    </w:p>
+    <w:p>
+      <w:pPr>
+        <w:rPr/>
+      </w:pPr>
+      <w:r>
+        <w:rPr>
+          <w:rtl w:val="0"/>
+        </w:rPr>
+        <w:t xml:space="preserve">Этот апрель - Война</w:t>
+      </w:r>
+    </w:p>
+    <w:p>
+      <w:pPr>
+        <w:rPr/>
+      </w:pPr>
+      <w:r>
+        <w:rPr>
+          <w:rtl w:val="0"/>
+        </w:rPr>
+        <w:t xml:space="preserve">Для мальчиков в форме зеленой</w:t>
+      </w:r>
+    </w:p>
+    <w:p>
+      <w:pPr>
+        <w:rPr/>
+      </w:pPr>
+      <w:r>
+        <w:rPr>
+          <w:rtl w:val="0"/>
+        </w:rPr>
+        <w:t xml:space="preserve">Страшное слово - Весна</w:t>
+      </w:r>
+    </w:p>
+    <w:p>
+      <w:pPr>
+        <w:rPr/>
+      </w:pPr>
+      <w:r>
+        <w:rPr>
+          <w:rtl w:val="0"/>
+        </w:rPr>
+        <w:t xml:space="preserve">У мальчиков в форме зеленой</w:t>
+      </w:r>
+    </w:p>
+    <w:p>
+      <w:pPr>
+        <w:rPr/>
+      </w:pPr>
+      <w:r>
+        <w:rPr>
+          <w:rtl w:val="0"/>
+        </w:rPr>
+        <w:t xml:space="preserve">Жизни разрез другой</w:t>
+      </w:r>
+    </w:p>
+    <w:p>
+      <w:pPr>
+        <w:rPr/>
+      </w:pPr>
+      <w:r>
+        <w:rPr>
+          <w:rtl w:val="0"/>
+        </w:rPr>
+        <w:t xml:space="preserve">Минуты, секунды, патроны</w:t>
+      </w:r>
+    </w:p>
+    <w:p>
+      <w:pPr>
+        <w:rPr/>
+      </w:pPr>
+      <w:r>
+        <w:rPr>
+          <w:rtl w:val="0"/>
+        </w:rPr>
+        <w:t xml:space="preserve">Спасибо, просто, живой</w:t>
+      </w:r>
+    </w:p>
+    <w:p>
+      <w:pPr>
+        <w:rPr/>
+      </w:pPr>
+      <w:r>
+        <w:rPr>
+          <w:rtl w:val="0"/>
+        </w:rPr>
+        <w:t xml:space="preserve">У мальчиков в форме зеленой</w:t>
+      </w:r>
+    </w:p>
+    <w:p>
+      <w:pPr>
+        <w:rPr/>
+      </w:pPr>
+      <w:r>
+        <w:rPr>
+          <w:rtl w:val="0"/>
+        </w:rPr>
+        <w:t xml:space="preserve">Мысли - сгоревший сад</w:t>
+      </w:r>
+    </w:p>
+    <w:p>
+      <w:pPr>
+        <w:rPr/>
+      </w:pPr>
+      <w:r>
+        <w:rPr>
+          <w:rtl w:val="0"/>
+        </w:rPr>
+        <w:t xml:space="preserve">Для мальчиков в форме зеленой</w:t>
+      </w:r>
+    </w:p>
+    <w:p>
+      <w:pPr>
+        <w:rPr/>
+      </w:pPr>
+      <w:r>
+        <w:rPr>
+          <w:rtl w:val="0"/>
+        </w:rPr>
+        <w:t xml:space="preserve">Жизнь - это только ад</w:t>
+      </w:r>
+    </w:p>
+    <w:p>
+      <w:pPr>
+        <w:rPr/>
+      </w:pPr>
+      <w:r>
+        <w:rPr>
+          <w:rtl w:val="0"/>
+        </w:rPr>
+        <w:t xml:space="preserve">Болью не вылечить раны</w:t>
+      </w:r>
+    </w:p>
+    <w:p>
+      <w:pPr>
+        <w:rPr/>
+      </w:pPr>
+      <w:r>
+        <w:rPr>
+          <w:rtl w:val="0"/>
+        </w:rPr>
+        <w:t xml:space="preserve">Боль это просто боль</w:t>
+      </w:r>
+    </w:p>
+    <w:p>
+      <w:pPr>
+        <w:rPr/>
+      </w:pPr>
+      <w:r>
+        <w:rPr>
+          <w:rtl w:val="0"/>
+        </w:rPr>
+        <w:t xml:space="preserve">Снова разрыв снаряда</w:t>
+      </w:r>
+    </w:p>
+    <w:p>
+      <w:pPr>
+        <w:rPr/>
+      </w:pPr>
+      <w:r>
+        <w:rPr>
+          <w:rtl w:val="0"/>
+        </w:rPr>
+        <w:t xml:space="preserve">Спасибо, что я, живой...</w:t>
+      </w:r>
+    </w:p>
+    <w:p>
+      <w:pPr>
+        <w:rPr/>
+      </w:pPr>
+      <w:r>
+        <w:rPr>
+          <w:rtl w:val="0"/>
+        </w:rPr>
+      </w:r>
+    </w:p>
+    <w:p>
+      <w:pPr>
+        <w:rPr/>
+      </w:pPr>
+      <w:r>
+        <w:rPr>
+          <w:sz w:val="16"/>
+          <w:szCs w:val="16"/>
+          <w:rtl w:val="0"/>
+        </w:rPr>
+        <w:t xml:space="preserve">22 Apr 2022 Spb</w:t>
+      </w:r>
+      <w:r>
+        <w:pict>
+          <v:rect style="width:0.0pt;height:1.5pt" o:hr="t" o:hrstd="t" o:hralign="center" fillcolor="#A0A0A0" stroked="f"/>
+        </w:pict>
+      </w:r>
+      <w:r>
+        <w:rPr>
+          <w:rtl w:val="0"/>
+        </w:rPr>
+      </w:r>
+    </w:p>
+    <w:p>
+      <w:pPr>
+        <w:rPr/>
+      </w:pPr>
+      <w:r>
+        <w:rPr>
+          <w:rtl w:val="0"/>
+        </w:rPr>
+      </w:r>
+    </w:p>
+    <w:p>
+      <w:pPr>
+        <w:rPr/>
+      </w:pPr>
+      <w:r>
+        <w:rPr>
+          <w:rtl w:val="0"/>
+        </w:rPr>
+        <w:t xml:space="preserve">Библиохабалка из Национальной Русской Библиотеки</w:t>
+      </w:r>
+    </w:p>
+    <w:p>
+      <w:pPr>
+        <w:rPr/>
+      </w:pPr>
+      <w:r>
+        <w:rPr>
+          <w:rtl w:val="0"/>
+        </w:rPr>
+      </w:r>
+    </w:p>
+    <w:p>
+      <w:pPr>
+        <w:rPr/>
+      </w:pPr>
+      <w:r>
+        <w:rPr>
+          <w:rtl w:val="0"/>
+        </w:rPr>
+        <w:t xml:space="preserve">Площадь Островского</w:t>
+      </w:r>
+    </w:p>
+    <w:p>
+      <w:pPr>
+        <w:rPr/>
+      </w:pPr>
+      <w:r>
+        <w:rPr>
+          <w:rtl w:val="0"/>
+        </w:rPr>
+        <w:t xml:space="preserve">Вечер</w:t>
+      </w:r>
+    </w:p>
+    <w:p>
+      <w:pPr>
+        <w:rPr/>
+      </w:pPr>
+      <w:r>
+        <w:rPr>
+          <w:rtl w:val="0"/>
+        </w:rPr>
+        <w:t xml:space="preserve">Универсальный зал</w:t>
+      </w:r>
+    </w:p>
+    <w:p>
+      <w:pPr>
+        <w:rPr/>
+      </w:pPr>
+      <w:r>
+        <w:rPr>
+          <w:rtl w:val="0"/>
+        </w:rPr>
+        <w:t xml:space="preserve">С книгой свидание</w:t>
+      </w:r>
+    </w:p>
+    <w:p>
+      <w:pPr>
+        <w:rPr/>
+      </w:pPr>
+      <w:r>
+        <w:rPr>
+          <w:rtl w:val="0"/>
+        </w:rPr>
+        <w:t xml:space="preserve">Наметив</w:t>
+      </w:r>
+    </w:p>
+    <w:p>
+      <w:pPr>
+        <w:rPr/>
+      </w:pPr>
+      <w:r>
+        <w:rPr>
+          <w:rtl w:val="0"/>
+        </w:rPr>
+        <w:t xml:space="preserve">Взмыленный прибежал</w:t>
+      </w:r>
+    </w:p>
+    <w:p>
+      <w:pPr>
+        <w:rPr/>
+      </w:pPr>
+      <w:r>
+        <w:rPr>
+          <w:rtl w:val="0"/>
+        </w:rPr>
+      </w:r>
+    </w:p>
+    <w:p>
+      <w:pPr>
+        <w:rPr/>
+      </w:pPr>
+      <w:r>
+        <w:rPr>
+          <w:rtl w:val="0"/>
+        </w:rPr>
+        <w:t xml:space="preserve">Лестница, коврик красный</w:t>
+      </w:r>
+    </w:p>
+    <w:p>
+      <w:pPr>
+        <w:rPr/>
+      </w:pPr>
+      <w:r>
+        <w:rPr>
+          <w:rtl w:val="0"/>
+        </w:rPr>
+        <w:t xml:space="preserve">Душою уже в небесах</w:t>
+      </w:r>
+    </w:p>
+    <w:p>
+      <w:pPr>
+        <w:rPr/>
+      </w:pPr>
+      <w:r>
+        <w:rPr>
+          <w:rtl w:val="0"/>
+        </w:rPr>
+        <w:t xml:space="preserve">Манит к себе неизвестность</w:t>
+      </w:r>
+    </w:p>
+    <w:p>
+      <w:pPr>
+        <w:rPr/>
+      </w:pPr>
+      <w:r>
+        <w:rPr>
+          <w:rtl w:val="0"/>
+        </w:rPr>
+        <w:t xml:space="preserve">Как первобытный страх</w:t>
+      </w:r>
+    </w:p>
+    <w:p>
+      <w:pPr>
+        <w:rPr/>
+      </w:pPr>
+      <w:r>
+        <w:rPr>
+          <w:rtl w:val="0"/>
+        </w:rPr>
+      </w:r>
+    </w:p>
+    <w:p>
+      <w:pPr>
+        <w:rPr/>
+      </w:pPr>
+      <w:r>
+        <w:rPr>
+          <w:rtl w:val="0"/>
+        </w:rPr>
+        <w:t xml:space="preserve">Жду минут десять... и вот</w:t>
+      </w:r>
+    </w:p>
+    <w:p>
+      <w:pPr>
+        <w:rPr/>
+      </w:pPr>
+      <w:r>
+        <w:rPr>
+          <w:rtl w:val="0"/>
+        </w:rPr>
+        <w:t xml:space="preserve">Покинув теплое место</w:t>
+      </w:r>
+    </w:p>
+    <w:p>
+      <w:pPr>
+        <w:rPr/>
+      </w:pPr>
+      <w:r>
+        <w:rPr>
+          <w:rtl w:val="0"/>
+        </w:rPr>
+        <w:t xml:space="preserve">Гражданка ко мне идет</w:t>
+      </w:r>
+    </w:p>
+    <w:p>
+      <w:pPr>
+        <w:rPr/>
+      </w:pPr>
+      <w:r>
+        <w:rPr>
+          <w:rtl w:val="0"/>
+        </w:rPr>
+        <w:t xml:space="preserve">И улыбнувшись пресно</w:t>
+      </w:r>
+    </w:p>
+    <w:p>
+      <w:pPr>
+        <w:rPr/>
+      </w:pPr>
+      <w:r>
+        <w:rPr>
+          <w:rtl w:val="0"/>
+        </w:rPr>
+        <w:t xml:space="preserve">Тому кто нарушил уют...</w:t>
+      </w:r>
+    </w:p>
+    <w:p>
+      <w:pPr>
+        <w:rPr/>
+      </w:pPr>
+      <w:r>
+        <w:rPr>
+          <w:rtl w:val="0"/>
+        </w:rPr>
+        <w:t xml:space="preserve">Книга же в микрофильмах</w:t>
+      </w:r>
+    </w:p>
+    <w:p>
+      <w:pPr>
+        <w:rPr/>
+      </w:pPr>
+      <w:r>
+        <w:rPr>
+          <w:rtl w:val="0"/>
+        </w:rPr>
+        <w:t xml:space="preserve">Вам ее не дадут</w:t>
+      </w:r>
+    </w:p>
+    <w:p>
+      <w:pPr>
+        <w:rPr/>
+      </w:pPr>
+      <w:r>
+        <w:rPr>
+          <w:rtl w:val="0"/>
+        </w:rPr>
+      </w:r>
+    </w:p>
+    <w:p>
+      <w:pPr>
+        <w:rPr/>
+      </w:pPr>
+      <w:r>
+        <w:rPr>
+          <w:rtl w:val="0"/>
+        </w:rPr>
+        <w:t xml:space="preserve">Медленно развернувшись</w:t>
+      </w:r>
+    </w:p>
+    <w:p>
+      <w:pPr>
+        <w:rPr/>
+      </w:pPr>
+      <w:r>
+        <w:rPr>
+          <w:rtl w:val="0"/>
+        </w:rPr>
+        <w:t xml:space="preserve">К месту уныло побрел</w:t>
+      </w:r>
+    </w:p>
+    <w:p>
+      <w:pPr>
+        <w:rPr/>
+      </w:pPr>
+      <w:r>
+        <w:rPr>
+          <w:rtl w:val="0"/>
+        </w:rPr>
+        <w:t xml:space="preserve">Попробую силы в науке</w:t>
+      </w:r>
+    </w:p>
+    <w:p>
+      <w:pPr>
+        <w:rPr/>
+      </w:pPr>
+      <w:r>
+        <w:rPr>
+          <w:rtl w:val="0"/>
+        </w:rPr>
+        <w:t xml:space="preserve">Сел за читальный стол</w:t>
+      </w:r>
+    </w:p>
+    <w:p>
+      <w:pPr>
+        <w:rPr/>
+      </w:pPr>
+      <w:r>
+        <w:rPr>
+          <w:rtl w:val="0"/>
+        </w:rPr>
+      </w:r>
+    </w:p>
+    <w:p>
+      <w:pPr>
+        <w:rPr/>
+      </w:pPr>
+      <w:r>
+        <w:rPr>
+          <w:rtl w:val="0"/>
+        </w:rPr>
+        <w:t xml:space="preserve">Осталось минут пятнадцать</w:t>
+      </w:r>
+    </w:p>
+    <w:p>
+      <w:pPr>
+        <w:rPr/>
+      </w:pPr>
+      <w:r>
+        <w:rPr>
+          <w:rtl w:val="0"/>
+        </w:rPr>
+        <w:t xml:space="preserve">Мыслей поток завершаю</w:t>
+      </w:r>
+    </w:p>
+    <w:p>
+      <w:pPr>
+        <w:rPr/>
+      </w:pPr>
+      <w:r>
+        <w:rPr>
+          <w:rtl w:val="0"/>
+        </w:rPr>
+        <w:t xml:space="preserve">Время уж собираться</w:t>
+      </w:r>
+    </w:p>
+    <w:p>
+      <w:pPr>
+        <w:rPr/>
+      </w:pPr>
+      <w:r>
+        <w:rPr>
+          <w:rtl w:val="0"/>
+        </w:rPr>
+        <w:t xml:space="preserve">Последний абзац читаю</w:t>
+      </w:r>
+    </w:p>
+    <w:p>
+      <w:pPr>
+        <w:rPr/>
+      </w:pPr>
+      <w:r>
+        <w:rPr>
+          <w:rtl w:val="0"/>
+        </w:rPr>
+      </w:r>
+    </w:p>
+    <w:p>
+      <w:pPr>
+        <w:rPr/>
+      </w:pPr>
+      <w:r>
+        <w:rPr>
+          <w:rtl w:val="0"/>
+        </w:rPr>
+        <w:t xml:space="preserve">Тут неожиданно двое</w:t>
+      </w:r>
+    </w:p>
+    <w:p>
+      <w:pPr>
+        <w:rPr/>
+      </w:pPr>
+      <w:r>
+        <w:rPr>
+          <w:rtl w:val="0"/>
+        </w:rPr>
+        <w:t xml:space="preserve">Стали конвоем в раз</w:t>
+      </w:r>
+    </w:p>
+    <w:p>
+      <w:pPr>
+        <w:rPr/>
+      </w:pPr>
+      <w:r>
+        <w:rPr>
+          <w:rtl w:val="0"/>
+        </w:rPr>
+        <w:t xml:space="preserve">Грубо бесцеремонно</w:t>
+      </w:r>
+    </w:p>
+    <w:p>
+      <w:pPr>
+        <w:rPr/>
+      </w:pPr>
+      <w:r>
+        <w:rPr>
+          <w:rtl w:val="0"/>
+        </w:rPr>
+        <w:t xml:space="preserve">Убраться велели тотчас</w:t>
+      </w:r>
+    </w:p>
+    <w:p>
+      <w:pPr>
+        <w:rPr/>
+      </w:pPr>
+      <w:r>
+        <w:rPr>
+          <w:rtl w:val="0"/>
+        </w:rPr>
+      </w:r>
+    </w:p>
+    <w:p>
+      <w:pPr>
+        <w:rPr/>
+      </w:pPr>
+      <w:r>
+        <w:rPr>
+          <w:rtl w:val="0"/>
+        </w:rPr>
+        <w:t xml:space="preserve">Начали злобно ругаться</w:t>
+      </w:r>
+    </w:p>
+    <w:p>
+      <w:pPr>
+        <w:rPr/>
+      </w:pPr>
+      <w:r>
+        <w:rPr>
+          <w:rtl w:val="0"/>
+        </w:rPr>
+        <w:t xml:space="preserve">Выталкивать в коридор</w:t>
+      </w:r>
+    </w:p>
+    <w:p>
+      <w:pPr>
+        <w:rPr/>
+      </w:pPr>
+      <w:r>
+        <w:rPr>
+          <w:rtl w:val="0"/>
+        </w:rPr>
+        <w:t xml:space="preserve">Со мною готовы драться</w:t>
+      </w:r>
+    </w:p>
+    <w:p>
+      <w:pPr>
+        <w:rPr/>
+      </w:pPr>
+      <w:r>
+        <w:rPr>
+          <w:rtl w:val="0"/>
+        </w:rPr>
+        <w:t xml:space="preserve">Слово я враг и вор</w:t>
+      </w:r>
+    </w:p>
+    <w:p>
+      <w:pPr>
+        <w:rPr/>
+      </w:pPr>
+      <w:r>
+        <w:rPr>
+          <w:rtl w:val="0"/>
+        </w:rPr>
+      </w:r>
+    </w:p>
+    <w:p>
+      <w:pPr>
+        <w:rPr/>
+      </w:pPr>
+      <w:r>
+        <w:rPr>
+          <w:rtl w:val="0"/>
+        </w:rPr>
+        <w:t xml:space="preserve">Вспомнил советское детство</w:t>
+      </w:r>
+    </w:p>
+    <w:p>
+      <w:pPr>
+        <w:rPr/>
+      </w:pPr>
+      <w:r>
+        <w:rPr>
+          <w:rtl w:val="0"/>
+        </w:rPr>
+        <w:t xml:space="preserve">Очередь, хмурый зал</w:t>
+      </w:r>
+    </w:p>
+    <w:p>
+      <w:pPr>
+        <w:rPr/>
+      </w:pPr>
+      <w:r>
+        <w:rPr>
+          <w:rtl w:val="0"/>
+        </w:rPr>
+        <w:t xml:space="preserve">Грубую тетку которой</w:t>
+      </w:r>
+    </w:p>
+    <w:p>
+      <w:pPr>
+        <w:rPr/>
+      </w:pPr>
+      <w:r>
+        <w:rPr>
+          <w:rtl w:val="0"/>
+        </w:rPr>
+        <w:t xml:space="preserve">Мат был началом начал</w:t>
+      </w:r>
+    </w:p>
+    <w:p>
+      <w:pPr>
+        <w:rPr/>
+      </w:pPr>
+      <w:r>
+        <w:rPr>
+          <w:rtl w:val="0"/>
+        </w:rPr>
+        <w:t xml:space="preserve">А ныне... библиотекарь</w:t>
+      </w:r>
+    </w:p>
+    <w:p>
+      <w:pPr>
+        <w:rPr/>
+      </w:pPr>
+      <w:r>
+        <w:rPr>
+          <w:rtl w:val="0"/>
+        </w:rPr>
+        <w:t xml:space="preserve">Такою хабалкой стал</w:t>
+      </w:r>
+    </w:p>
+    <w:p>
+      <w:pPr>
+        <w:rPr/>
+      </w:pPr>
+      <w:r>
+        <w:rPr>
+          <w:rtl w:val="0"/>
+        </w:rPr>
+      </w:r>
+    </w:p>
+    <w:p>
+      <w:pPr>
+        <w:rPr/>
+      </w:pPr>
+      <w:r>
+        <w:rPr>
+          <w:rtl w:val="0"/>
+        </w:rPr>
+        <w:t xml:space="preserve">Что же, бреду уныло</w:t>
+      </w:r>
+    </w:p>
+    <w:p>
+      <w:pPr>
+        <w:rPr/>
+      </w:pPr>
+      <w:r>
+        <w:rPr>
+          <w:rtl w:val="0"/>
+        </w:rPr>
+        <w:t xml:space="preserve">К выходу волочась</w:t>
+      </w:r>
+    </w:p>
+    <w:p>
+      <w:pPr>
+        <w:rPr/>
+      </w:pPr>
+      <w:r>
+        <w:rPr>
+          <w:rtl w:val="0"/>
+        </w:rPr>
+        <w:t xml:space="preserve">Как начиналось мило</w:t>
+      </w:r>
+    </w:p>
+    <w:p>
+      <w:pPr>
+        <w:rPr/>
+      </w:pPr>
+      <w:r>
+        <w:rPr>
+          <w:rtl w:val="0"/>
+        </w:rPr>
+        <w:t xml:space="preserve">Как опустили в грязь</w:t>
+      </w:r>
+    </w:p>
+    <w:p>
+      <w:pPr>
+        <w:rPr/>
+      </w:pPr>
+      <w:r>
+        <w:rPr>
+          <w:rtl w:val="0"/>
+        </w:rPr>
+      </w:r>
+    </w:p>
+    <w:p>
+      <w:pPr>
+        <w:rPr/>
+      </w:pPr>
+      <w:r>
+        <w:rPr>
+          <w:rtl w:val="0"/>
+        </w:rPr>
+        <w:t xml:space="preserve">Толкаю дубовые двери</w:t>
+      </w:r>
+    </w:p>
+    <w:p>
+      <w:pPr>
+        <w:rPr/>
+      </w:pPr>
+      <w:r>
+        <w:rPr>
+          <w:rtl w:val="0"/>
+        </w:rPr>
+        <w:t xml:space="preserve">В круглый медный живот</w:t>
+      </w:r>
+    </w:p>
+    <w:p>
+      <w:pPr>
+        <w:rPr/>
+      </w:pPr>
+      <w:r>
+        <w:rPr>
+          <w:rtl w:val="0"/>
+        </w:rPr>
+        <w:t xml:space="preserve">И те насмехаясь над верой</w:t>
+      </w:r>
+    </w:p>
+    <w:p>
+      <w:pPr>
+        <w:rPr/>
+      </w:pPr>
+      <w:r>
+        <w:rPr>
+          <w:rtl w:val="0"/>
+        </w:rPr>
+        <w:t xml:space="preserve">В гробницу захлопнули вход</w:t>
+      </w:r>
+    </w:p>
+    <w:p>
+      <w:pPr>
+        <w:rPr/>
+      </w:pPr>
+      <w:r>
+        <w:rPr>
+          <w:rtl w:val="0"/>
+        </w:rPr>
+      </w:r>
+    </w:p>
+    <w:p>
+      <w:pPr>
+        <w:rPr/>
+      </w:pPr>
+      <w:r>
+        <w:rPr>
+          <w:rtl w:val="0"/>
+        </w:rPr>
+      </w:r>
+    </w:p>
+    <w:p>
+      <w:pPr>
+        <w:rPr/>
+      </w:pPr>
+      <w:r>
+        <w:rPr>
+          <w:sz w:val="16"/>
+          <w:szCs w:val="16"/>
+          <w:rtl w:val="0"/>
+        </w:rPr>
+        <w:t xml:space="preserve">24 Apr 2022 Spb</w:t>
+      </w:r>
+      <w:r>
+        <w:pict>
+          <v:rect style="width:0.0pt;height:1.5pt" o:hr="t" o:hrstd="t" o:hralign="center" fillcolor="#A0A0A0" stroked="f"/>
+        </w:pict>
+      </w:r>
       <w:r>
         <w:rPr>
           <w:rtl w:val="0"/>

</xml_diff>

<commit_message>
Пн 25 апр 2022 13:31:23 MSK
</commit_message>
<xml_diff>
--- a/.content/other.docx
+++ b/.content/other.docx
@@ -26016,6 +26016,235 @@
           <v:rect style="width:0.0pt;height:1.5pt" o:hr="t" o:hrstd="t" o:hralign="center" fillcolor="#A0A0A0" stroked="f"/>
         </w:pict>
       </w:r>
+      <w:r>
+        <w:rPr>
+          <w:rtl w:val="0"/>
+        </w:rPr>
+      </w:r>
+    </w:p>
+    <w:p>
+      <w:pPr>
+        <w:rPr/>
+      </w:pPr>
+      <w:r>
+        <w:rPr>
+          <w:rtl w:val="0"/>
+        </w:rPr>
+      </w:r>
+    </w:p>
+    <w:p>
+      <w:pPr>
+        <w:rPr/>
+      </w:pPr>
+      <w:r>
+        <w:rPr>
+          <w:rtl w:val="0"/>
+        </w:rPr>
+        <w:t xml:space="preserve">И ни утро ни ночь</w:t>
+      </w:r>
+    </w:p>
+    <w:p>
+      <w:pPr>
+        <w:rPr/>
+      </w:pPr>
+      <w:r>
+        <w:rPr>
+          <w:rtl w:val="0"/>
+        </w:rPr>
+        <w:t xml:space="preserve">Дождь</w:t>
+      </w:r>
+    </w:p>
+    <w:p>
+      <w:pPr>
+        <w:rPr/>
+      </w:pPr>
+      <w:r>
+        <w:rPr>
+          <w:rtl w:val="0"/>
+        </w:rPr>
+        <w:t xml:space="preserve">Слезы неба, печаль</w:t>
+      </w:r>
+    </w:p>
+    <w:p>
+      <w:pPr>
+        <w:rPr/>
+      </w:pPr>
+      <w:r>
+        <w:rPr>
+          <w:rtl w:val="0"/>
+        </w:rPr>
+        <w:t xml:space="preserve">Жаль</w:t>
+      </w:r>
+    </w:p>
+    <w:p>
+      <w:pPr>
+        <w:rPr/>
+      </w:pPr>
+      <w:r>
+        <w:rPr>
+          <w:rtl w:val="0"/>
+        </w:rPr>
+        <w:t xml:space="preserve">Тех кто просто проспал</w:t>
+      </w:r>
+    </w:p>
+    <w:p>
+      <w:pPr>
+        <w:rPr/>
+      </w:pPr>
+      <w:r>
+        <w:rPr>
+          <w:rtl w:val="0"/>
+        </w:rPr>
+        <w:t xml:space="preserve">Ни попал</w:t>
+      </w:r>
+    </w:p>
+    <w:p>
+      <w:pPr>
+        <w:rPr/>
+      </w:pPr>
+      <w:r>
+        <w:rPr>
+          <w:rtl w:val="0"/>
+        </w:rPr>
+        <w:t xml:space="preserve">На концерт соловьев</w:t>
+      </w:r>
+    </w:p>
+    <w:p>
+      <w:pPr>
+        <w:rPr/>
+      </w:pPr>
+      <w:r>
+        <w:rPr>
+          <w:rtl w:val="0"/>
+        </w:rPr>
+        <w:t xml:space="preserve">Он не нов</w:t>
+      </w:r>
+    </w:p>
+    <w:p>
+      <w:pPr>
+        <w:rPr/>
+      </w:pPr>
+      <w:r>
+        <w:rPr>
+          <w:rtl w:val="0"/>
+        </w:rPr>
+        <w:t xml:space="preserve">Но ласкает слух</w:t>
+      </w:r>
+    </w:p>
+    <w:p>
+      <w:pPr>
+        <w:rPr/>
+      </w:pPr>
+      <w:r>
+        <w:rPr>
+          <w:rtl w:val="0"/>
+        </w:rPr>
+        <w:t xml:space="preserve">Легкий пух</w:t>
+      </w:r>
+    </w:p>
+    <w:p>
+      <w:pPr>
+        <w:rPr/>
+      </w:pPr>
+      <w:r>
+        <w:rPr>
+          <w:rtl w:val="0"/>
+        </w:rPr>
+        <w:t xml:space="preserve">Из воздушных нот</w:t>
+      </w:r>
+    </w:p>
+    <w:p>
+      <w:pPr>
+        <w:rPr/>
+      </w:pPr>
+      <w:r>
+        <w:rPr>
+          <w:rtl w:val="0"/>
+        </w:rPr>
+        <w:t xml:space="preserve">Так поет</w:t>
+      </w:r>
+    </w:p>
+    <w:p>
+      <w:pPr>
+        <w:rPr/>
+      </w:pPr>
+      <w:r>
+        <w:rPr>
+          <w:rtl w:val="0"/>
+        </w:rPr>
+        <w:t xml:space="preserve">Прирожденный талант</w:t>
+      </w:r>
+    </w:p>
+    <w:p>
+      <w:pPr>
+        <w:rPr/>
+      </w:pPr>
+      <w:r>
+        <w:rPr>
+          <w:rtl w:val="0"/>
+        </w:rPr>
+        <w:t xml:space="preserve">Музыкант</w:t>
+      </w:r>
+    </w:p>
+    <w:p>
+      <w:pPr>
+        <w:rPr/>
+      </w:pPr>
+      <w:r>
+        <w:rPr>
+          <w:rtl w:val="0"/>
+        </w:rPr>
+        <w:t xml:space="preserve">Воскурив богам</w:t>
+      </w:r>
+    </w:p>
+    <w:p>
+      <w:pPr>
+        <w:rPr/>
+      </w:pPr>
+      <w:r>
+        <w:rPr>
+          <w:rtl w:val="0"/>
+        </w:rPr>
+        <w:t xml:space="preserve">Фимиам</w:t>
+      </w:r>
+    </w:p>
+    <w:p>
+      <w:pPr>
+        <w:rPr/>
+      </w:pPr>
+      <w:r>
+        <w:rPr>
+          <w:rtl w:val="0"/>
+        </w:rPr>
+      </w:r>
+    </w:p>
+    <w:p>
+      <w:pPr>
+        <w:rPr/>
+      </w:pPr>
+      <w:r>
+        <w:rPr>
+          <w:sz w:val="16"/>
+          <w:szCs w:val="16"/>
+          <w:rtl w:val="0"/>
+        </w:rPr>
+        <w:t xml:space="preserve">25 Apr 2022 Spb</w:t>
+      </w:r>
+      <w:r>
+        <w:pict>
+          <v:rect style="width:0.0pt;height:1.5pt" o:hr="t" o:hrstd="t" o:hralign="center" fillcolor="#A0A0A0" stroked="f"/>
+        </w:pict>
+      </w:r>
+      <w:r>
+        <w:rPr>
+          <w:rtl w:val="0"/>
+        </w:rPr>
+      </w:r>
+    </w:p>
+    <w:p>
+      <w:pPr>
+        <w:rPr/>
+      </w:pPr>
       <w:r>
         <w:rPr>
           <w:rtl w:val="0"/>

</xml_diff>

<commit_message>
Чт 28 апр 2022 14:03:04 MSK
</commit_message>
<xml_diff>
--- a/.content/other.docx
+++ b/.content/other.docx
@@ -26245,6 +26245,191 @@
       <w:pPr>
         <w:rPr/>
       </w:pPr>
+      <w:r>
+        <w:rPr>
+          <w:rtl w:val="0"/>
+        </w:rPr>
+      </w:r>
+    </w:p>
+    <w:p>
+      <w:pPr>
+        <w:rPr/>
+      </w:pPr>
+      <w:r>
+        <w:rPr>
+          <w:rtl w:val="0"/>
+        </w:rPr>
+        <w:t xml:space="preserve">Всполохи утра - будто</w:t>
+      </w:r>
+    </w:p>
+    <w:p>
+      <w:pPr>
+        <w:rPr/>
+      </w:pPr>
+      <w:r>
+        <w:rPr>
+          <w:rtl w:val="0"/>
+        </w:rPr>
+        <w:t xml:space="preserve">Прорехи в рванье облаков</w:t>
+      </w:r>
+    </w:p>
+    <w:p>
+      <w:pPr>
+        <w:rPr/>
+      </w:pPr>
+      <w:r>
+        <w:rPr>
+          <w:rtl w:val="0"/>
+        </w:rPr>
+        <w:t xml:space="preserve">За ними - холодное, голое, небо</w:t>
+      </w:r>
+    </w:p>
+    <w:p>
+      <w:pPr>
+        <w:rPr/>
+      </w:pPr>
+      <w:r>
+        <w:rPr>
+          <w:rtl w:val="0"/>
+        </w:rPr>
+        <w:t xml:space="preserve">Взгляд забирает себе</w:t>
+      </w:r>
+    </w:p>
+    <w:p>
+      <w:pPr>
+        <w:rPr/>
+      </w:pPr>
+      <w:r>
+        <w:rPr>
+          <w:rtl w:val="0"/>
+        </w:rPr>
+      </w:r>
+    </w:p>
+    <w:p>
+      <w:pPr>
+        <w:rPr/>
+      </w:pPr>
+      <w:r>
+        <w:rPr>
+          <w:rtl w:val="0"/>
+        </w:rPr>
+        <w:t xml:space="preserve">Сила его бесконечна - вечно</w:t>
+      </w:r>
+    </w:p>
+    <w:p>
+      <w:pPr>
+        <w:rPr/>
+      </w:pPr>
+      <w:r>
+        <w:rPr>
+          <w:rtl w:val="0"/>
+        </w:rPr>
+        <w:t xml:space="preserve">Ходить я в тряпье готов</w:t>
+      </w:r>
+    </w:p>
+    <w:p>
+      <w:pPr>
+        <w:rPr/>
+      </w:pPr>
+      <w:r>
+        <w:rPr>
+          <w:rtl w:val="0"/>
+        </w:rPr>
+        <w:t xml:space="preserve">Отринув - тщетное, тленное, дело</w:t>
+      </w:r>
+    </w:p>
+    <w:p>
+      <w:pPr>
+        <w:rPr/>
+      </w:pPr>
+      <w:r>
+        <w:rPr>
+          <w:rtl w:val="0"/>
+        </w:rPr>
+        <w:t xml:space="preserve">Не покорившись судьбе</w:t>
+      </w:r>
+    </w:p>
+    <w:p>
+      <w:pPr>
+        <w:rPr/>
+      </w:pPr>
+      <w:r>
+        <w:rPr>
+          <w:rtl w:val="0"/>
+        </w:rPr>
+      </w:r>
+    </w:p>
+    <w:p>
+      <w:pPr>
+        <w:rPr/>
+      </w:pPr>
+      <w:r>
+        <w:rPr>
+          <w:rtl w:val="0"/>
+        </w:rPr>
+        <w:t xml:space="preserve">Верхушки домов - уныло</w:t>
+      </w:r>
+    </w:p>
+    <w:p>
+      <w:pPr>
+        <w:rPr/>
+      </w:pPr>
+      <w:r>
+        <w:rPr>
+          <w:rtl w:val="0"/>
+        </w:rPr>
+        <w:t xml:space="preserve">Аккордами песни без слов</w:t>
+      </w:r>
+    </w:p>
+    <w:p>
+      <w:pPr>
+        <w:rPr/>
+      </w:pPr>
+      <w:r>
+        <w:rPr>
+          <w:rtl w:val="0"/>
+        </w:rPr>
+        <w:t xml:space="preserve">Хоронят - опасное, стадное, чувство</w:t>
+      </w:r>
+    </w:p>
+    <w:p>
+      <w:pPr>
+        <w:rPr/>
+      </w:pPr>
+      <w:r>
+        <w:rPr>
+          <w:rtl w:val="0"/>
+        </w:rPr>
+        <w:t xml:space="preserve">Ломая мечту о тебе</w:t>
+      </w:r>
+    </w:p>
+    <w:p>
+      <w:pPr>
+        <w:rPr/>
+      </w:pPr>
+      <w:r>
+        <w:rPr>
+          <w:rtl w:val="0"/>
+        </w:rPr>
+      </w:r>
+    </w:p>
+    <w:p>
+      <w:pPr>
+        <w:rPr/>
+      </w:pPr>
+      <w:r>
+        <w:rPr>
+          <w:sz w:val="16"/>
+          <w:szCs w:val="16"/>
+          <w:rtl w:val="0"/>
+        </w:rPr>
+        <w:t xml:space="preserve">28 Apr 2022 Spb 04:00 AM</w:t>
+      </w:r>
+      <w:r>
+        <w:pict>
+          <v:rect style="width:0.0pt;height:1.5pt" o:hr="t" o:hrstd="t" o:hralign="center" fillcolor="#A0A0A0" stroked="f"/>
+        </w:pict>
+      </w:r>
       <w:r>
         <w:rPr>
           <w:rtl w:val="0"/>

</xml_diff>

<commit_message>
# Ср 04 мая 2022 10:54:05 MSK
</commit_message>
<xml_diff>
--- a/.content/other.docx
+++ b/.content/other.docx
@@ -26424,6 +26424,293 @@
           <w:rtl w:val="0"/>
         </w:rPr>
         <w:t xml:space="preserve">28 Apr 2022 Spb 04:00 AM</w:t>
+      </w:r>
+      <w:r>
+        <w:pict>
+          <v:rect style="width:0.0pt;height:1.5pt" o:hr="t" o:hrstd="t" o:hralign="center" fillcolor="#A0A0A0" stroked="f"/>
+        </w:pict>
+      </w:r>
+      <w:r>
+        <w:rPr>
+          <w:rtl w:val="0"/>
+        </w:rPr>
+      </w:r>
+    </w:p>
+    <w:p>
+      <w:pPr>
+        <w:rPr/>
+      </w:pPr>
+      <w:r>
+        <w:rPr>
+          <w:rtl w:val="0"/>
+        </w:rPr>
+      </w:r>
+    </w:p>
+    <w:p>
+      <w:pPr>
+        <w:rPr/>
+      </w:pPr>
+      <w:r>
+        <w:rPr>
+          <w:rtl w:val="0"/>
+        </w:rPr>
+        <w:t xml:space="preserve">Ты ушла попрощавшись</w:t>
+      </w:r>
+    </w:p>
+    <w:p>
+      <w:pPr>
+        <w:rPr/>
+      </w:pPr>
+      <w:r>
+        <w:rPr>
+          <w:rtl w:val="0"/>
+        </w:rPr>
+        <w:t xml:space="preserve">Но воздух стал горек</w:t>
+      </w:r>
+    </w:p>
+    <w:p>
+      <w:pPr>
+        <w:rPr/>
+      </w:pPr>
+      <w:r>
+        <w:rPr>
+          <w:rtl w:val="0"/>
+        </w:rPr>
+        <w:t xml:space="preserve">Растворился в нем яд</w:t>
+      </w:r>
+    </w:p>
+    <w:p>
+      <w:pPr>
+        <w:rPr/>
+      </w:pPr>
+      <w:r>
+        <w:rPr>
+          <w:rtl w:val="0"/>
+        </w:rPr>
+        <w:t xml:space="preserve">И исчез не начавшись</w:t>
+      </w:r>
+    </w:p>
+    <w:p>
+      <w:pPr>
+        <w:rPr/>
+      </w:pPr>
+      <w:r>
+        <w:rPr>
+          <w:rtl w:val="0"/>
+        </w:rPr>
+        <w:t xml:space="preserve">Сгинув в море рекою</w:t>
+      </w:r>
+    </w:p>
+    <w:p>
+      <w:pPr>
+        <w:rPr/>
+      </w:pPr>
+      <w:r>
+        <w:rPr>
+          <w:rtl w:val="0"/>
+        </w:rPr>
+        <w:t xml:space="preserve">Разговор двух плеяд</w:t>
+      </w:r>
+    </w:p>
+    <w:p>
+      <w:pPr>
+        <w:rPr/>
+      </w:pPr>
+      <w:r>
+        <w:rPr>
+          <w:rtl w:val="0"/>
+        </w:rPr>
+      </w:r>
+    </w:p>
+    <w:p>
+      <w:pPr>
+        <w:rPr/>
+      </w:pPr>
+      <w:r>
+        <w:rPr>
+          <w:sz w:val="16"/>
+          <w:szCs w:val="16"/>
+          <w:rtl w:val="0"/>
+        </w:rPr>
+        <w:t xml:space="preserve">28 Apr 2022 Spb 19:00 PM</w:t>
+      </w:r>
+      <w:r>
+        <w:pict>
+          <v:rect style="width:0.0pt;height:1.5pt" o:hr="t" o:hrstd="t" o:hralign="center" fillcolor="#A0A0A0" stroked="f"/>
+        </w:pict>
+      </w:r>
+      <w:r>
+        <w:rPr>
+          <w:rtl w:val="0"/>
+        </w:rPr>
+      </w:r>
+    </w:p>
+    <w:p>
+      <w:pPr>
+        <w:rPr/>
+      </w:pPr>
+      <w:r>
+        <w:rPr>
+          <w:rtl w:val="0"/>
+        </w:rPr>
+      </w:r>
+    </w:p>
+    <w:p>
+      <w:pPr>
+        <w:rPr/>
+      </w:pPr>
+      <w:r>
+        <w:rPr>
+          <w:rtl w:val="0"/>
+        </w:rPr>
+        <w:t xml:space="preserve">Ветер кусает пальцы</w:t>
+      </w:r>
+    </w:p>
+    <w:p>
+      <w:pPr>
+        <w:rPr/>
+      </w:pPr>
+      <w:r>
+        <w:rPr>
+          <w:rtl w:val="0"/>
+        </w:rPr>
+        <w:t xml:space="preserve">Холодом не весенним</w:t>
+      </w:r>
+    </w:p>
+    <w:p>
+      <w:pPr>
+        <w:rPr/>
+      </w:pPr>
+      <w:r>
+        <w:rPr>
+          <w:rtl w:val="0"/>
+        </w:rPr>
+        <w:t xml:space="preserve">Шаркают ноги сухо</w:t>
+      </w:r>
+    </w:p>
+    <w:p>
+      <w:pPr>
+        <w:rPr/>
+      </w:pPr>
+      <w:r>
+        <w:rPr>
+          <w:rtl w:val="0"/>
+        </w:rPr>
+        <w:t xml:space="preserve">В мыслях песок рассеян</w:t>
+      </w:r>
+    </w:p>
+    <w:p>
+      <w:pPr>
+        <w:rPr/>
+      </w:pPr>
+      <w:r>
+        <w:rPr>
+          <w:rtl w:val="0"/>
+        </w:rPr>
+        <w:t xml:space="preserve">Глухо за полночь</w:t>
+      </w:r>
+    </w:p>
+    <w:p>
+      <w:pPr>
+        <w:rPr/>
+      </w:pPr>
+      <w:r>
+        <w:rPr>
+          <w:rtl w:val="0"/>
+        </w:rPr>
+        <w:t xml:space="preserve">  Катит</w:t>
+      </w:r>
+    </w:p>
+    <w:p>
+      <w:pPr>
+        <w:rPr/>
+      </w:pPr>
+      <w:r>
+        <w:rPr>
+          <w:rtl w:val="0"/>
+        </w:rPr>
+        <w:t xml:space="preserve">    Волнами</w:t>
+      </w:r>
+    </w:p>
+    <w:p>
+      <w:pPr>
+        <w:rPr/>
+      </w:pPr>
+      <w:r>
+        <w:rPr>
+          <w:rtl w:val="0"/>
+        </w:rPr>
+        <w:t xml:space="preserve">      Вялость</w:t>
+      </w:r>
+    </w:p>
+    <w:p>
+      <w:pPr>
+        <w:rPr/>
+      </w:pPr>
+      <w:r>
+        <w:rPr>
+          <w:rtl w:val="0"/>
+        </w:rPr>
+        <w:t xml:space="preserve">Ладит с ленью</w:t>
+      </w:r>
+    </w:p>
+    <w:p>
+      <w:pPr>
+        <w:rPr/>
+      </w:pPr>
+      <w:r>
+        <w:rPr>
+          <w:rtl w:val="0"/>
+        </w:rPr>
+        <w:t xml:space="preserve">  Дубовой</w:t>
+      </w:r>
+    </w:p>
+    <w:p>
+      <w:pPr>
+        <w:rPr/>
+      </w:pPr>
+      <w:r>
+        <w:rPr>
+          <w:rtl w:val="0"/>
+        </w:rPr>
+        <w:t xml:space="preserve">    Мышечная</w:t>
+      </w:r>
+    </w:p>
+    <w:p>
+      <w:pPr>
+        <w:rPr/>
+      </w:pPr>
+      <w:r>
+        <w:rPr>
+          <w:rtl w:val="0"/>
+        </w:rPr>
+        <w:t xml:space="preserve">      Усталость</w:t>
+      </w:r>
+    </w:p>
+    <w:p>
+      <w:pPr>
+        <w:rPr>
+          <w:sz w:val="16"/>
+          <w:szCs w:val="16"/>
+        </w:rPr>
+      </w:pPr>
+      <w:r>
+        <w:rPr>
+          <w:rtl w:val="0"/>
+        </w:rPr>
+      </w:r>
+    </w:p>
+    <w:p>
+      <w:pPr>
+        <w:rPr/>
+      </w:pPr>
+      <w:r>
+        <w:rPr>
+          <w:sz w:val="16"/>
+          <w:szCs w:val="16"/>
+          <w:rtl w:val="0"/>
+        </w:rPr>
+        <w:t xml:space="preserve">04 May 2022 Spb 01:30 AM</w:t>
       </w:r>
       <w:r>
         <w:pict>

</xml_diff>

<commit_message>
Thu 05 May 2022 10:41:06 PM MSK
</commit_message>
<xml_diff>
--- a/.content/other.docx
+++ b/.content/other.docx
@@ -26711,6 +26711,225 @@
           <w:rtl w:val="0"/>
         </w:rPr>
         <w:t xml:space="preserve">04 May 2022 Spb 01:30 AM</w:t>
+      </w:r>
+      <w:r>
+        <w:pict>
+          <v:rect style="width:0.0pt;height:1.5pt" o:hr="t" o:hrstd="t" o:hralign="center" fillcolor="#A0A0A0" stroked="f"/>
+        </w:pict>
+      </w:r>
+      <w:r>
+        <w:rPr>
+          <w:rtl w:val="0"/>
+        </w:rPr>
+      </w:r>
+    </w:p>
+    <w:p>
+      <w:pPr>
+        <w:rPr/>
+      </w:pPr>
+      <w:r>
+        <w:rPr>
+          <w:rtl w:val="0"/>
+        </w:rPr>
+      </w:r>
+    </w:p>
+    <w:p>
+      <w:pPr>
+        <w:rPr/>
+      </w:pPr>
+      <w:r>
+        <w:rPr>
+          <w:rtl w:val="0"/>
+        </w:rPr>
+        <w:t xml:space="preserve">Прости меня красавица</w:t>
+      </w:r>
+    </w:p>
+    <w:p>
+      <w:pPr>
+        <w:rPr/>
+      </w:pPr>
+      <w:r>
+        <w:rPr>
+          <w:rtl w:val="0"/>
+        </w:rPr>
+        <w:t xml:space="preserve">Молю тебя прости</w:t>
+      </w:r>
+    </w:p>
+    <w:p>
+      <w:pPr>
+        <w:rPr/>
+      </w:pPr>
+      <w:r>
+        <w:rPr>
+          <w:rtl w:val="0"/>
+        </w:rPr>
+        <w:t xml:space="preserve">До гроба, раной, на сердце</w:t>
+      </w:r>
+    </w:p>
+    <w:p>
+      <w:pPr>
+        <w:rPr/>
+      </w:pPr>
+      <w:r>
+        <w:rPr>
+          <w:rtl w:val="0"/>
+        </w:rPr>
+        <w:t xml:space="preserve">Мне боль твою нести</w:t>
+      </w:r>
+    </w:p>
+    <w:p>
+      <w:pPr>
+        <w:rPr/>
+      </w:pPr>
+      <w:r>
+        <w:rPr>
+          <w:rtl w:val="0"/>
+        </w:rPr>
+        <w:t xml:space="preserve">Ах мама моя Родина</w:t>
+      </w:r>
+    </w:p>
+    <w:p>
+      <w:pPr>
+        <w:rPr/>
+      </w:pPr>
+      <w:r>
+        <w:rPr>
+          <w:rtl w:val="0"/>
+        </w:rPr>
+        <w:t xml:space="preserve">Зачем зовешь ты в бой</w:t>
+      </w:r>
+    </w:p>
+    <w:p>
+      <w:pPr>
+        <w:rPr/>
+      </w:pPr>
+      <w:r>
+        <w:rPr>
+          <w:rtl w:val="0"/>
+        </w:rPr>
+        <w:t xml:space="preserve">За что, уродов выбрала</w:t>
+      </w:r>
+    </w:p>
+    <w:p>
+      <w:pPr>
+        <w:rPr/>
+      </w:pPr>
+      <w:r>
+        <w:rPr>
+          <w:rtl w:val="0"/>
+        </w:rPr>
+        <w:t xml:space="preserve">Командовать тобой</w:t>
+      </w:r>
+    </w:p>
+    <w:p>
+      <w:pPr>
+        <w:rPr/>
+      </w:pPr>
+      <w:r>
+        <w:rPr>
+          <w:rtl w:val="0"/>
+        </w:rPr>
+        <w:t xml:space="preserve">Ах мама моя Родина</w:t>
+      </w:r>
+    </w:p>
+    <w:p>
+      <w:pPr>
+        <w:rPr/>
+      </w:pPr>
+      <w:r>
+        <w:rPr>
+          <w:rtl w:val="0"/>
+        </w:rPr>
+        <w:t xml:space="preserve">Когда молю скажи</w:t>
+      </w:r>
+    </w:p>
+    <w:p>
+      <w:pPr>
+        <w:rPr/>
+      </w:pPr>
+      <w:r>
+        <w:rPr>
+          <w:rtl w:val="0"/>
+        </w:rPr>
+        <w:t xml:space="preserve">Мы вырастем из прошлого</w:t>
+      </w:r>
+    </w:p>
+    <w:p>
+      <w:pPr>
+        <w:rPr/>
+      </w:pPr>
+      <w:r>
+        <w:rPr>
+          <w:rtl w:val="0"/>
+        </w:rPr>
+        <w:t xml:space="preserve">И станем, мирно, жить</w:t>
+      </w:r>
+    </w:p>
+    <w:p>
+      <w:pPr>
+        <w:rPr/>
+      </w:pPr>
+      <w:r>
+        <w:rPr>
+          <w:rtl w:val="0"/>
+        </w:rPr>
+        <w:t xml:space="preserve">Ах мама моя Родина</w:t>
+      </w:r>
+    </w:p>
+    <w:p>
+      <w:pPr>
+        <w:rPr/>
+      </w:pPr>
+      <w:r>
+        <w:rPr>
+          <w:rtl w:val="0"/>
+        </w:rPr>
+        <w:t xml:space="preserve">До смерти, я весь твой</w:t>
+      </w:r>
+    </w:p>
+    <w:p>
+      <w:pPr>
+        <w:rPr/>
+      </w:pPr>
+      <w:r>
+        <w:rPr>
+          <w:rtl w:val="0"/>
+        </w:rPr>
+        <w:t xml:space="preserve">И на скале над пропастью</w:t>
+      </w:r>
+    </w:p>
+    <w:p>
+      <w:pPr>
+        <w:rPr/>
+      </w:pPr>
+      <w:r>
+        <w:rPr>
+          <w:rtl w:val="0"/>
+        </w:rPr>
+        <w:t xml:space="preserve">Мы скованы судьбой</w:t>
+      </w:r>
+    </w:p>
+    <w:p>
+      <w:pPr>
+        <w:rPr/>
+      </w:pPr>
+      <w:r>
+        <w:rPr>
+          <w:rtl w:val="0"/>
+        </w:rPr>
+      </w:r>
+    </w:p>
+    <w:p>
+      <w:pPr>
+        <w:rPr/>
+      </w:pPr>
+      <w:r>
+        <w:rPr>
+          <w:sz w:val="16"/>
+          <w:szCs w:val="16"/>
+          <w:rtl w:val="0"/>
+        </w:rPr>
+        <w:t xml:space="preserve">05 May 2022 Spb</w:t>
       </w:r>
       <w:r>
         <w:pict>

</xml_diff>

<commit_message>
Сб 07 мая 2022 02:39:21 MSK
</commit_message>
<xml_diff>
--- a/.content/other.docx
+++ b/.content/other.docx
@@ -26930,6 +26930,592 @@
           <w:rtl w:val="0"/>
         </w:rPr>
         <w:t xml:space="preserve">05 May 2022 Spb</w:t>
+      </w:r>
+      <w:r>
+        <w:pict>
+          <v:rect style="width:0.0pt;height:1.5pt" o:hr="t" o:hrstd="t" o:hralign="center" fillcolor="#A0A0A0" stroked="f"/>
+        </w:pict>
+      </w:r>
+      <w:r>
+        <w:rPr>
+          <w:rtl w:val="0"/>
+        </w:rPr>
+      </w:r>
+    </w:p>
+    <w:p>
+      <w:pPr>
+        <w:rPr/>
+      </w:pPr>
+      <w:r>
+        <w:rPr>
+          <w:rtl w:val="0"/>
+        </w:rPr>
+      </w:r>
+    </w:p>
+    <w:p>
+      <w:pPr>
+        <w:rPr/>
+      </w:pPr>
+      <w:r>
+        <w:rPr>
+          <w:rtl w:val="0"/>
+        </w:rPr>
+        <w:t xml:space="preserve">Небессмертный неполк</w:t>
+      </w:r>
+    </w:p>
+    <w:p>
+      <w:pPr>
+        <w:rPr/>
+      </w:pPr>
+      <w:r>
+        <w:rPr>
+          <w:rtl w:val="0"/>
+        </w:rPr>
+      </w:r>
+    </w:p>
+    <w:p>
+      <w:pPr>
+        <w:rPr/>
+      </w:pPr>
+      <w:r>
+        <w:rPr>
+          <w:rtl w:val="0"/>
+        </w:rPr>
+        <w:t xml:space="preserve">Горжусь ли я дедом - конечно</w:t>
+      </w:r>
+    </w:p>
+    <w:p>
+      <w:pPr>
+        <w:rPr/>
+      </w:pPr>
+      <w:r>
+        <w:rPr>
+          <w:rtl w:val="0"/>
+        </w:rPr>
+        <w:t xml:space="preserve">Был ли он счастлив - нет</w:t>
+      </w:r>
+    </w:p>
+    <w:p>
+      <w:pPr>
+        <w:rPr/>
+      </w:pPr>
+      <w:r>
+        <w:rPr>
+          <w:rtl w:val="0"/>
+        </w:rPr>
+        <w:t xml:space="preserve">Поздних советских придурков</w:t>
+      </w:r>
+    </w:p>
+    <w:p>
+      <w:pPr>
+        <w:rPr/>
+      </w:pPr>
+      <w:r>
+        <w:rPr>
+          <w:rtl w:val="0"/>
+        </w:rPr>
+        <w:t xml:space="preserve">Он слушал тяжелый бред</w:t>
+      </w:r>
+    </w:p>
+    <w:p>
+      <w:pPr>
+        <w:rPr/>
+      </w:pPr>
+      <w:r>
+        <w:rPr>
+          <w:rtl w:val="0"/>
+        </w:rPr>
+        <w:t xml:space="preserve">И после бутылкой водки</w:t>
+      </w:r>
+    </w:p>
+    <w:p>
+      <w:pPr>
+        <w:rPr/>
+      </w:pPr>
+      <w:r>
+        <w:rPr>
+          <w:rtl w:val="0"/>
+        </w:rPr>
+        <w:t xml:space="preserve">Травил свою память так</w:t>
+      </w:r>
+    </w:p>
+    <w:p>
+      <w:pPr>
+        <w:rPr/>
+      </w:pPr>
+      <w:r>
+        <w:rPr>
+          <w:rtl w:val="0"/>
+        </w:rPr>
+        <w:t xml:space="preserve">Что кости хрустели </w:t>
+      </w:r>
+    </w:p>
+    <w:p>
+      <w:pPr>
+        <w:rPr/>
+      </w:pPr>
+      <w:r>
+        <w:rPr>
+          <w:rtl w:val="0"/>
+        </w:rPr>
+        <w:t xml:space="preserve">И кожа, </w:t>
+      </w:r>
+    </w:p>
+    <w:p>
+      <w:pPr>
+        <w:ind w:firstLine="720"/>
+        <w:rPr/>
+      </w:pPr>
+      <w:r>
+        <w:rPr>
+          <w:rtl w:val="0"/>
+        </w:rPr>
+        <w:t xml:space="preserve">обтягивала кулак</w:t>
+      </w:r>
+    </w:p>
+    <w:p>
+      <w:pPr>
+        <w:rPr/>
+      </w:pPr>
+      <w:r>
+        <w:rPr>
+          <w:rtl w:val="0"/>
+        </w:rPr>
+        <w:t xml:space="preserve">И не с журавлиной стаей</w:t>
+      </w:r>
+    </w:p>
+    <w:p>
+      <w:pPr>
+        <w:rPr/>
+      </w:pPr>
+      <w:r>
+        <w:rPr>
+          <w:rtl w:val="0"/>
+        </w:rPr>
+        <w:t xml:space="preserve">Товарищей он вспоминал</w:t>
+      </w:r>
+    </w:p>
+    <w:p>
+      <w:pPr>
+        <w:rPr/>
+      </w:pPr>
+      <w:r>
+        <w:rPr>
+          <w:rtl w:val="0"/>
+        </w:rPr>
+        <w:t xml:space="preserve">А так, </w:t>
+      </w:r>
+    </w:p>
+    <w:p>
+      <w:pPr>
+        <w:ind w:firstLine="720"/>
+        <w:rPr/>
+      </w:pPr>
+      <w:r>
+        <w:rPr>
+          <w:rtl w:val="0"/>
+        </w:rPr>
+        <w:t xml:space="preserve">что он вместе с ними</w:t>
+      </w:r>
+    </w:p>
+    <w:p>
+      <w:pPr>
+        <w:rPr/>
+      </w:pPr>
+      <w:r>
+        <w:rPr>
+          <w:rtl w:val="0"/>
+        </w:rPr>
+        <w:t xml:space="preserve">И вовсе их не покидал</w:t>
+      </w:r>
+    </w:p>
+    <w:p>
+      <w:pPr>
+        <w:rPr/>
+      </w:pPr>
+      <w:r>
+        <w:rPr>
+          <w:rtl w:val="0"/>
+        </w:rPr>
+        <w:t xml:space="preserve">Да, памяти паразиты</w:t>
+      </w:r>
+    </w:p>
+    <w:p>
+      <w:pPr>
+        <w:rPr/>
+      </w:pPr>
+      <w:r>
+        <w:rPr>
+          <w:rtl w:val="0"/>
+        </w:rPr>
+        <w:t xml:space="preserve">Жаждут везде преуспеть</w:t>
+      </w:r>
+    </w:p>
+    <w:p>
+      <w:pPr>
+        <w:rPr/>
+      </w:pPr>
+      <w:r>
+        <w:rPr>
+          <w:rtl w:val="0"/>
+        </w:rPr>
+        <w:t xml:space="preserve">Выводят рулады красиво</w:t>
+      </w:r>
+    </w:p>
+    <w:p>
+      <w:pPr>
+        <w:rPr/>
+      </w:pPr>
+      <w:r>
+        <w:rPr>
+          <w:rtl w:val="0"/>
+        </w:rPr>
+        <w:t xml:space="preserve">В попытке всех перепеть</w:t>
+      </w:r>
+    </w:p>
+    <w:p>
+      <w:pPr>
+        <w:rPr/>
+      </w:pPr>
+      <w:r>
+        <w:rPr>
+          <w:rtl w:val="0"/>
+        </w:rPr>
+        <w:t xml:space="preserve">Память деда не стану</w:t>
+      </w:r>
+    </w:p>
+    <w:p>
+      <w:pPr>
+        <w:rPr/>
+      </w:pPr>
+      <w:r>
+        <w:rPr>
+          <w:rtl w:val="0"/>
+        </w:rPr>
+        <w:t xml:space="preserve">В дурацкую </w:t>
+      </w:r>
+    </w:p>
+    <w:p>
+      <w:pPr>
+        <w:ind w:firstLine="720"/>
+        <w:rPr/>
+      </w:pPr>
+      <w:r>
+        <w:rPr>
+          <w:rtl w:val="0"/>
+        </w:rPr>
+        <w:t xml:space="preserve">рамку</w:t>
+      </w:r>
+    </w:p>
+    <w:p>
+      <w:pPr>
+        <w:ind w:left="720" w:firstLine="720"/>
+        <w:rPr/>
+      </w:pPr>
+      <w:r>
+        <w:rPr>
+          <w:rtl w:val="0"/>
+        </w:rPr>
+        <w:t xml:space="preserve">класть</w:t>
+      </w:r>
+    </w:p>
+    <w:p>
+      <w:pPr>
+        <w:rPr/>
+      </w:pPr>
+      <w:r>
+        <w:rPr>
+          <w:rtl w:val="0"/>
+        </w:rPr>
+        <w:t xml:space="preserve">А расскажу лучше сыну</w:t>
+      </w:r>
+    </w:p>
+    <w:p>
+      <w:pPr>
+        <w:rPr/>
+      </w:pPr>
+      <w:r>
+        <w:rPr>
+          <w:rtl w:val="0"/>
+        </w:rPr>
+        <w:t xml:space="preserve">Как</w:t>
+      </w:r>
+    </w:p>
+    <w:p>
+      <w:pPr>
+        <w:ind w:firstLine="720"/>
+        <w:rPr/>
+      </w:pPr>
+      <w:r>
+        <w:rPr>
+          <w:rtl w:val="0"/>
+        </w:rPr>
+        <w:t xml:space="preserve">война</w:t>
+      </w:r>
+    </w:p>
+    <w:p>
+      <w:pPr>
+        <w:ind w:left="720" w:firstLine="720"/>
+        <w:rPr/>
+      </w:pPr>
+      <w:r>
+        <w:rPr>
+          <w:rtl w:val="0"/>
+        </w:rPr>
+        <w:t xml:space="preserve">началась...</w:t>
+      </w:r>
+    </w:p>
+    <w:p>
+      <w:pPr>
+        <w:rPr/>
+      </w:pPr>
+      <w:r>
+        <w:rPr>
+          <w:rtl w:val="0"/>
+        </w:rPr>
+      </w:r>
+    </w:p>
+    <w:p>
+      <w:pPr>
+        <w:rPr/>
+      </w:pPr>
+      <w:r>
+        <w:rPr>
+          <w:sz w:val="16"/>
+          <w:szCs w:val="16"/>
+          <w:rtl w:val="0"/>
+        </w:rPr>
+        <w:t xml:space="preserve">06 May 2022 Spb 00:38AM</w:t>
+      </w:r>
+      <w:r>
+        <w:pict>
+          <v:rect style="width:0.0pt;height:1.5pt" o:hr="t" o:hrstd="t" o:hralign="center" fillcolor="#A0A0A0" stroked="f"/>
+        </w:pict>
+      </w:r>
+      <w:r>
+        <w:rPr>
+          <w:rtl w:val="0"/>
+        </w:rPr>
+      </w:r>
+    </w:p>
+    <w:p>
+      <w:pPr>
+        <w:rPr/>
+      </w:pPr>
+      <w:r>
+        <w:rPr>
+          <w:rtl w:val="0"/>
+        </w:rPr>
+      </w:r>
+    </w:p>
+    <w:p>
+      <w:pPr>
+        <w:rPr/>
+      </w:pPr>
+      <w:r>
+        <w:rPr>
+          <w:rtl w:val="0"/>
+        </w:rPr>
+        <w:t xml:space="preserve">Черное зеркало</w:t>
+      </w:r>
+    </w:p>
+    <w:p>
+      <w:pPr>
+        <w:rPr/>
+      </w:pPr>
+      <w:r>
+        <w:rPr>
+          <w:rtl w:val="0"/>
+        </w:rPr>
+        <w:t xml:space="preserve">Охты реки</w:t>
+      </w:r>
+    </w:p>
+    <w:p>
+      <w:pPr>
+        <w:rPr/>
+      </w:pPr>
+      <w:r>
+        <w:rPr>
+          <w:rtl w:val="0"/>
+        </w:rPr>
+        <w:t xml:space="preserve">Масляно-желтые</w:t>
+      </w:r>
+    </w:p>
+    <w:p>
+      <w:pPr>
+        <w:rPr/>
+      </w:pPr>
+      <w:r>
+        <w:rPr>
+          <w:rtl w:val="0"/>
+        </w:rPr>
+        <w:t xml:space="preserve">Блики</w:t>
+      </w:r>
+    </w:p>
+    <w:p>
+      <w:pPr>
+        <w:rPr/>
+      </w:pPr>
+      <w:r>
+        <w:rPr>
+          <w:rtl w:val="0"/>
+        </w:rPr>
+        <w:t xml:space="preserve">В призме мерцающей</w:t>
+      </w:r>
+    </w:p>
+    <w:p>
+      <w:pPr>
+        <w:rPr/>
+      </w:pPr>
+      <w:r>
+        <w:rPr>
+          <w:rtl w:val="0"/>
+        </w:rPr>
+        <w:t xml:space="preserve">Темной воды</w:t>
+      </w:r>
+    </w:p>
+    <w:p>
+      <w:pPr>
+        <w:rPr/>
+      </w:pPr>
+      <w:r>
+        <w:rPr>
+          <w:rtl w:val="0"/>
+        </w:rPr>
+        <w:t xml:space="preserve">Конунги</w:t>
+      </w:r>
+    </w:p>
+    <w:p>
+      <w:pPr>
+        <w:rPr/>
+      </w:pPr>
+      <w:r>
+        <w:rPr>
+          <w:rtl w:val="0"/>
+        </w:rPr>
+        <w:t xml:space="preserve">Гардарики</w:t>
+      </w:r>
+    </w:p>
+    <w:p>
+      <w:pPr>
+        <w:rPr/>
+      </w:pPr>
+      <w:r>
+        <w:rPr>
+          <w:rtl w:val="0"/>
+        </w:rPr>
+        <w:t xml:space="preserve">Миг... все исчезло</w:t>
+      </w:r>
+    </w:p>
+    <w:p>
+      <w:pPr>
+        <w:rPr/>
+      </w:pPr>
+      <w:r>
+        <w:rPr>
+          <w:rtl w:val="0"/>
+        </w:rPr>
+        <w:t xml:space="preserve">Снова асфальт</w:t>
+      </w:r>
+    </w:p>
+    <w:p>
+      <w:pPr>
+        <w:rPr/>
+      </w:pPr>
+      <w:r>
+        <w:rPr>
+          <w:rtl w:val="0"/>
+        </w:rPr>
+        <w:t xml:space="preserve">Плоский каменный</w:t>
+      </w:r>
+    </w:p>
+    <w:p>
+      <w:pPr>
+        <w:rPr/>
+      </w:pPr>
+      <w:r>
+        <w:rPr>
+          <w:rtl w:val="0"/>
+        </w:rPr>
+        <w:t xml:space="preserve">Мост</w:t>
+      </w:r>
+    </w:p>
+    <w:p>
+      <w:pPr>
+        <w:rPr/>
+      </w:pPr>
+      <w:r>
+        <w:rPr>
+          <w:rtl w:val="0"/>
+        </w:rPr>
+        <w:t xml:space="preserve">И только струною</w:t>
+      </w:r>
+    </w:p>
+    <w:p>
+      <w:pPr>
+        <w:rPr/>
+      </w:pPr>
+      <w:r>
+        <w:rPr>
+          <w:rtl w:val="0"/>
+        </w:rPr>
+        <w:t xml:space="preserve">Трепещет душа</w:t>
+      </w:r>
+    </w:p>
+    <w:p>
+      <w:pPr>
+        <w:rPr/>
+      </w:pPr>
+      <w:r>
+        <w:rPr>
+          <w:rtl w:val="0"/>
+        </w:rPr>
+        <w:t xml:space="preserve">Как будто</w:t>
+      </w:r>
+    </w:p>
+    <w:p>
+      <w:pPr>
+        <w:rPr/>
+      </w:pPr>
+      <w:r>
+        <w:rPr>
+          <w:rtl w:val="0"/>
+        </w:rPr>
+        <w:t xml:space="preserve">Коснулся</w:t>
+      </w:r>
+    </w:p>
+    <w:p>
+      <w:pPr>
+        <w:rPr/>
+      </w:pPr>
+      <w:r>
+        <w:rPr>
+          <w:rtl w:val="0"/>
+        </w:rPr>
+        <w:t xml:space="preserve">Звезд</w:t>
+      </w:r>
+    </w:p>
+    <w:p>
+      <w:pPr>
+        <w:rPr/>
+      </w:pPr>
+      <w:r>
+        <w:rPr>
+          <w:rtl w:val="0"/>
+        </w:rPr>
+      </w:r>
+    </w:p>
+    <w:p>
+      <w:pPr>
+        <w:rPr/>
+      </w:pPr>
+      <w:r>
+        <w:rPr>
+          <w:sz w:val="16"/>
+          <w:szCs w:val="16"/>
+          <w:rtl w:val="0"/>
+        </w:rPr>
+        <w:t xml:space="preserve">07 May 2022 Spb 00:38AM</w:t>
       </w:r>
       <w:r>
         <w:pict>

</xml_diff>

<commit_message>
Вт 10 мая 2022 02:25:07 MSK
</commit_message>
<xml_diff>
--- a/.content/other.docx
+++ b/.content/other.docx
@@ -27516,6 +27516,137 @@
           <w:rtl w:val="0"/>
         </w:rPr>
         <w:t xml:space="preserve">07 May 2022 Spb 00:38AM</w:t>
+      </w:r>
+      <w:r>
+        <w:pict>
+          <v:rect style="width:0.0pt;height:1.5pt" o:hr="t" o:hrstd="t" o:hralign="center" fillcolor="#A0A0A0" stroked="f"/>
+        </w:pict>
+      </w:r>
+      <w:r>
+        <w:rPr>
+          <w:rtl w:val="0"/>
+        </w:rPr>
+      </w:r>
+    </w:p>
+    <w:p>
+      <w:pPr>
+        <w:rPr/>
+      </w:pPr>
+      <w:r>
+        <w:rPr>
+          <w:rtl w:val="0"/>
+        </w:rPr>
+      </w:r>
+    </w:p>
+    <w:p>
+      <w:pPr>
+        <w:rPr/>
+      </w:pPr>
+      <w:r>
+        <w:rPr>
+          <w:rtl w:val="0"/>
+        </w:rPr>
+        <w:t xml:space="preserve">Этот миг когда часть неба вязнет в ночи</w:t>
+      </w:r>
+    </w:p>
+    <w:p>
+      <w:pPr>
+        <w:rPr/>
+      </w:pPr>
+      <w:r>
+        <w:rPr>
+          <w:rtl w:val="0"/>
+        </w:rPr>
+        <w:t xml:space="preserve">А другая Гемеры хрусталь</w:t>
+      </w:r>
+    </w:p>
+    <w:p>
+      <w:pPr>
+        <w:rPr/>
+      </w:pPr>
+      <w:r>
+        <w:rPr>
+          <w:rtl w:val="0"/>
+        </w:rPr>
+        <w:t xml:space="preserve">Открывает волшебную дверь в новый день</w:t>
+      </w:r>
+    </w:p>
+    <w:p>
+      <w:pPr>
+        <w:rPr/>
+      </w:pPr>
+      <w:r>
+        <w:rPr>
+          <w:rtl w:val="0"/>
+        </w:rPr>
+        <w:t xml:space="preserve">Оставляя для Никсы печаль</w:t>
+      </w:r>
+    </w:p>
+    <w:p>
+      <w:pPr>
+        <w:rPr/>
+      </w:pPr>
+      <w:r>
+        <w:rPr>
+          <w:rtl w:val="0"/>
+        </w:rPr>
+        <w:t xml:space="preserve">И сливаясь бессильно в объятия дня</w:t>
+      </w:r>
+    </w:p>
+    <w:p>
+      <w:pPr>
+        <w:rPr/>
+      </w:pPr>
+      <w:r>
+        <w:rPr>
+          <w:rtl w:val="0"/>
+        </w:rPr>
+        <w:t xml:space="preserve">Отдаю полуночный свой дар</w:t>
+      </w:r>
+    </w:p>
+    <w:p>
+      <w:pPr>
+        <w:rPr/>
+      </w:pPr>
+      <w:r>
+        <w:rPr>
+          <w:rtl w:val="0"/>
+        </w:rPr>
+        <w:t xml:space="preserve">Новый день, новый мир, холод антисердец</w:t>
+      </w:r>
+    </w:p>
+    <w:p>
+      <w:pPr>
+        <w:rPr/>
+      </w:pPr>
+      <w:r>
+        <w:rPr>
+          <w:rtl w:val="0"/>
+        </w:rPr>
+        <w:t xml:space="preserve">Превращает дыхание в пар</w:t>
+      </w:r>
+    </w:p>
+    <w:p>
+      <w:pPr>
+        <w:rPr/>
+      </w:pPr>
+      <w:r>
+        <w:rPr>
+          <w:rtl w:val="0"/>
+        </w:rPr>
+      </w:r>
+    </w:p>
+    <w:p>
+      <w:pPr>
+        <w:rPr/>
+      </w:pPr>
+      <w:r>
+        <w:rPr>
+          <w:sz w:val="16"/>
+          <w:szCs w:val="16"/>
+          <w:rtl w:val="0"/>
+        </w:rPr>
+        <w:t xml:space="preserve">09 May 2022 Spb 03:30AM</w:t>
       </w:r>
       <w:r>
         <w:pict>

</xml_diff>

<commit_message>
Wed 11 May 2022 08:19:38 PM MSK
</commit_message>
<xml_diff>
--- a/.content/other.docx
+++ b/.content/other.docx
@@ -27653,6 +27653,405 @@
           <v:rect style="width:0.0pt;height:1.5pt" o:hr="t" o:hrstd="t" o:hralign="center" fillcolor="#A0A0A0" stroked="f"/>
         </w:pict>
       </w:r>
+      <w:r>
+        <w:rPr>
+          <w:rtl w:val="0"/>
+        </w:rPr>
+      </w:r>
+    </w:p>
+    <w:p>
+      <w:pPr>
+        <w:rPr/>
+      </w:pPr>
+      <w:r>
+        <w:rPr>
+          <w:rtl w:val="0"/>
+        </w:rPr>
+        <w:t xml:space="preserve">Никса прохладной ладонью, швырнула на землю туман</w:t>
+      </w:r>
+    </w:p>
+    <w:p>
+      <w:pPr>
+        <w:rPr/>
+      </w:pPr>
+      <w:r>
+        <w:rPr>
+          <w:rtl w:val="0"/>
+        </w:rPr>
+        <w:t xml:space="preserve">И ветви, зеленые искры, в осенний несут океан</w:t>
+      </w:r>
+    </w:p>
+    <w:p>
+      <w:pPr>
+        <w:rPr/>
+      </w:pPr>
+      <w:r>
+        <w:rPr>
+          <w:rtl w:val="0"/>
+        </w:rPr>
+        <w:t xml:space="preserve">Эребу поток неприятен, но он, уступает жене</w:t>
+      </w:r>
+    </w:p>
+    <w:p>
+      <w:pPr>
+        <w:rPr/>
+      </w:pPr>
+      <w:r>
+        <w:rPr>
+          <w:rtl w:val="0"/>
+        </w:rPr>
+        <w:t xml:space="preserve">И черной доскою виндсерфит на этой зеленой волне</w:t>
+      </w:r>
+    </w:p>
+    <w:p>
+      <w:pPr>
+        <w:rPr>
+          <w:sz w:val="16"/>
+          <w:szCs w:val="16"/>
+        </w:rPr>
+      </w:pPr>
+      <w:r>
+        <w:rPr>
+          <w:rtl w:val="0"/>
+        </w:rPr>
+      </w:r>
+    </w:p>
+    <w:p>
+      <w:pPr>
+        <w:rPr/>
+      </w:pPr>
+      <w:r>
+        <w:rPr>
+          <w:sz w:val="16"/>
+          <w:szCs w:val="16"/>
+          <w:rtl w:val="0"/>
+        </w:rPr>
+        <w:t xml:space="preserve">11 May 2022 Spb</w:t>
+      </w:r>
+      <w:r>
+        <w:pict>
+          <v:rect style="width:0.0pt;height:1.5pt" o:hr="t" o:hrstd="t" o:hralign="center" fillcolor="#A0A0A0" stroked="f"/>
+        </w:pict>
+      </w:r>
+      <w:r>
+        <w:rPr>
+          <w:rtl w:val="0"/>
+        </w:rPr>
+      </w:r>
+    </w:p>
+    <w:p>
+      <w:pPr>
+        <w:rPr/>
+      </w:pPr>
+      <w:r>
+        <w:rPr>
+          <w:rtl w:val="0"/>
+        </w:rPr>
+      </w:r>
+    </w:p>
+    <w:p>
+      <w:pPr>
+        <w:rPr/>
+      </w:pPr>
+      <w:r>
+        <w:rPr>
+          <w:rtl w:val="0"/>
+        </w:rPr>
+        <w:t xml:space="preserve">Ходят звери рыщут звери с буквой z, c буквой z</w:t>
+      </w:r>
+    </w:p>
+    <w:p>
+      <w:pPr>
+        <w:rPr/>
+      </w:pPr>
+      <w:r>
+        <w:rPr>
+          <w:rtl w:val="0"/>
+        </w:rPr>
+        <w:t xml:space="preserve">И от тех зверей ребята, нам пока защиты нет</w:t>
+      </w:r>
+    </w:p>
+    <w:p>
+      <w:pPr>
+        <w:rPr>
+          <w:sz w:val="16"/>
+          <w:szCs w:val="16"/>
+        </w:rPr>
+      </w:pPr>
+      <w:r>
+        <w:rPr>
+          <w:rtl w:val="0"/>
+        </w:rPr>
+      </w:r>
+    </w:p>
+    <w:p>
+      <w:pPr>
+        <w:rPr/>
+      </w:pPr>
+      <w:r>
+        <w:rPr>
+          <w:sz w:val="16"/>
+          <w:szCs w:val="16"/>
+          <w:rtl w:val="0"/>
+        </w:rPr>
+        <w:t xml:space="preserve">11 May 2022 Spb</w:t>
+      </w:r>
+      <w:r>
+        <w:pict>
+          <v:rect style="width:0.0pt;height:1.5pt" o:hr="t" o:hrstd="t" o:hralign="center" fillcolor="#A0A0A0" stroked="f"/>
+        </w:pict>
+      </w:r>
+      <w:r>
+        <w:rPr>
+          <w:rtl w:val="0"/>
+        </w:rPr>
+      </w:r>
+    </w:p>
+    <w:p>
+      <w:pPr>
+        <w:rPr/>
+      </w:pPr>
+      <w:r>
+        <w:rPr>
+          <w:rtl w:val="0"/>
+        </w:rPr>
+      </w:r>
+    </w:p>
+    <w:p>
+      <w:pPr>
+        <w:rPr/>
+      </w:pPr>
+      <w:r>
+        <w:rPr>
+          <w:rtl w:val="0"/>
+        </w:rPr>
+        <w:t xml:space="preserve">Я боюсь в тебя влюбиться</w:t>
+      </w:r>
+    </w:p>
+    <w:p>
+      <w:pPr>
+        <w:rPr/>
+      </w:pPr>
+      <w:r>
+        <w:rPr>
+          <w:rtl w:val="0"/>
+        </w:rPr>
+        <w:t xml:space="preserve">Вовремя остановиться</w:t>
+      </w:r>
+    </w:p>
+    <w:p>
+      <w:pPr>
+        <w:rPr/>
+      </w:pPr>
+      <w:r>
+        <w:rPr>
+          <w:rtl w:val="0"/>
+        </w:rPr>
+        <w:t xml:space="preserve">       Не смогу</w:t>
+      </w:r>
+    </w:p>
+    <w:p>
+      <w:pPr>
+        <w:rPr/>
+      </w:pPr>
+      <w:r>
+        <w:rPr>
+          <w:rtl w:val="0"/>
+        </w:rPr>
+        <w:t xml:space="preserve">Утону в приливе страсти</w:t>
+      </w:r>
+    </w:p>
+    <w:p>
+      <w:pPr>
+        <w:rPr/>
+      </w:pPr>
+      <w:r>
+        <w:rPr>
+          <w:rtl w:val="0"/>
+        </w:rPr>
+        <w:t xml:space="preserve">Это счастье? Нет ненастье</w:t>
+      </w:r>
+    </w:p>
+    <w:p>
+      <w:pPr>
+        <w:rPr/>
+      </w:pPr>
+      <w:r>
+        <w:rPr>
+          <w:rtl w:val="0"/>
+        </w:rPr>
+        <w:t xml:space="preserve">       На беду</w:t>
+      </w:r>
+    </w:p>
+    <w:p>
+      <w:pPr>
+        <w:rPr/>
+      </w:pPr>
+      <w:r>
+        <w:rPr>
+          <w:rtl w:val="0"/>
+        </w:rPr>
+        <w:t xml:space="preserve">Мы живем в такое время</w:t>
+      </w:r>
+    </w:p>
+    <w:p>
+      <w:pPr>
+        <w:rPr/>
+      </w:pPr>
+      <w:r>
+        <w:rPr>
+          <w:rtl w:val="0"/>
+        </w:rPr>
+        <w:t xml:space="preserve">Что у гнили только семя</w:t>
+      </w:r>
+    </w:p>
+    <w:p>
+      <w:pPr>
+        <w:rPr/>
+      </w:pPr>
+      <w:r>
+        <w:rPr>
+          <w:rtl w:val="0"/>
+        </w:rPr>
+        <w:t xml:space="preserve">       На жнитву</w:t>
+      </w:r>
+    </w:p>
+    <w:p>
+      <w:pPr>
+        <w:rPr/>
+      </w:pPr>
+      <w:r>
+        <w:rPr>
+          <w:rtl w:val="0"/>
+        </w:rPr>
+        <w:t xml:space="preserve">Нежным чувствам не до власти</w:t>
+      </w:r>
+    </w:p>
+    <w:p>
+      <w:pPr>
+        <w:rPr/>
+      </w:pPr>
+      <w:r>
+        <w:rPr>
+          <w:rtl w:val="0"/>
+        </w:rPr>
+        <w:t xml:space="preserve">Пропадет и сгинет счастье</w:t>
+      </w:r>
+    </w:p>
+    <w:p>
+      <w:pPr>
+        <w:rPr/>
+      </w:pPr>
+      <w:r>
+        <w:rPr>
+          <w:rtl w:val="0"/>
+        </w:rPr>
+        <w:t xml:space="preserve">       На роду</w:t>
+      </w:r>
+    </w:p>
+    <w:p>
+      <w:pPr>
+        <w:rPr/>
+      </w:pPr>
+      <w:r>
+        <w:rPr>
+          <w:rtl w:val="0"/>
+        </w:rPr>
+        <w:t xml:space="preserve">Распалишь меня бросишь</w:t>
+      </w:r>
+    </w:p>
+    <w:p>
+      <w:pPr>
+        <w:rPr/>
+      </w:pPr>
+      <w:r>
+        <w:rPr>
+          <w:rtl w:val="0"/>
+        </w:rPr>
+        <w:t xml:space="preserve">Как одежду что ты носишь</w:t>
+      </w:r>
+    </w:p>
+    <w:p>
+      <w:pPr>
+        <w:rPr/>
+      </w:pPr>
+      <w:r>
+        <w:rPr>
+          <w:rtl w:val="0"/>
+        </w:rPr>
+        <w:t xml:space="preserve">       На весну</w:t>
+      </w:r>
+    </w:p>
+    <w:p>
+      <w:pPr>
+        <w:rPr/>
+      </w:pPr>
+      <w:r>
+        <w:rPr>
+          <w:rtl w:val="0"/>
+        </w:rPr>
+        <w:t xml:space="preserve">Я боюсь в тебя влюбиться</w:t>
+      </w:r>
+    </w:p>
+    <w:p>
+      <w:pPr>
+        <w:rPr/>
+      </w:pPr>
+      <w:r>
+        <w:rPr>
+          <w:rtl w:val="0"/>
+        </w:rPr>
+        <w:t xml:space="preserve">Мне к ногам не приклониться</w:t>
+      </w:r>
+    </w:p>
+    <w:p>
+      <w:pPr>
+        <w:rPr/>
+      </w:pPr>
+      <w:r>
+        <w:rPr>
+          <w:rtl w:val="0"/>
+        </w:rPr>
+        <w:t xml:space="preserve">       На ходу</w:t>
+      </w:r>
+    </w:p>
+    <w:p>
+      <w:pPr>
+        <w:rPr/>
+      </w:pPr>
+      <w:r>
+        <w:rPr>
+          <w:rtl w:val="0"/>
+        </w:rPr>
+      </w:r>
+    </w:p>
+    <w:p>
+      <w:pPr>
+        <w:rPr/>
+      </w:pPr>
+      <w:r>
+        <w:rPr>
+          <w:sz w:val="16"/>
+          <w:szCs w:val="16"/>
+          <w:rtl w:val="0"/>
+        </w:rPr>
+        <w:t xml:space="preserve">11 May 2022 Spb</w:t>
+      </w:r>
+      <w:r>
+        <w:pict>
+          <v:rect style="width:0.0pt;height:1.5pt" o:hr="t" o:hrstd="t" o:hralign="center" fillcolor="#A0A0A0" stroked="f"/>
+        </w:pict>
+      </w:r>
+      <w:r>
+        <w:rPr>
+          <w:rtl w:val="0"/>
+        </w:rPr>
+      </w:r>
+    </w:p>
+    <w:p>
+      <w:pPr>
+        <w:rPr/>
+      </w:pPr>
       <w:r>
         <w:rPr>
           <w:rtl w:val="0"/>

</xml_diff>

<commit_message>
Thu 12 May 2022 12:55:36 AM MSK
</commit_message>
<xml_diff>
--- a/.content/other.docx
+++ b/.content/other.docx
@@ -28052,6 +28052,127 @@
       <w:pPr>
         <w:rPr/>
       </w:pPr>
+      <w:r>
+        <w:rPr>
+          <w:rtl w:val="0"/>
+        </w:rPr>
+      </w:r>
+    </w:p>
+    <w:p>
+      <w:pPr>
+        <w:rPr/>
+      </w:pPr>
+      <w:r>
+        <w:rPr>
+          <w:rtl w:val="0"/>
+        </w:rPr>
+        <w:t xml:space="preserve">Чувство как древо</w:t>
+      </w:r>
+    </w:p>
+    <w:p>
+      <w:pPr>
+        <w:rPr/>
+      </w:pPr>
+      <w:r>
+        <w:rPr>
+          <w:rtl w:val="0"/>
+        </w:rPr>
+        <w:t xml:space="preserve">Рост бесконечен</w:t>
+      </w:r>
+    </w:p>
+    <w:p>
+      <w:pPr>
+        <w:rPr/>
+      </w:pPr>
+      <w:r>
+        <w:rPr>
+          <w:rtl w:val="0"/>
+        </w:rPr>
+        <w:t xml:space="preserve">Но век мой не вечен</w:t>
+      </w:r>
+    </w:p>
+    <w:p>
+      <w:pPr>
+        <w:rPr/>
+      </w:pPr>
+      <w:r>
+        <w:rPr>
+          <w:rtl w:val="0"/>
+        </w:rPr>
+        <w:t xml:space="preserve">И твой век не вечен</w:t>
+      </w:r>
+    </w:p>
+    <w:p>
+      <w:pPr>
+        <w:rPr/>
+      </w:pPr>
+      <w:r>
+        <w:rPr>
+          <w:rtl w:val="0"/>
+        </w:rPr>
+        <w:t xml:space="preserve">Слово за словом</w:t>
+      </w:r>
+    </w:p>
+    <w:p>
+      <w:pPr>
+        <w:rPr/>
+      </w:pPr>
+      <w:r>
+        <w:rPr>
+          <w:rtl w:val="0"/>
+        </w:rPr>
+        <w:t xml:space="preserve">Как капли дождя</w:t>
+      </w:r>
+    </w:p>
+    <w:p>
+      <w:pPr>
+        <w:rPr/>
+      </w:pPr>
+      <w:r>
+        <w:rPr>
+          <w:rtl w:val="0"/>
+        </w:rPr>
+        <w:t xml:space="preserve">Дерева корни</w:t>
+      </w:r>
+    </w:p>
+    <w:p>
+      <w:pPr>
+        <w:rPr/>
+      </w:pPr>
+      <w:r>
+        <w:rPr>
+          <w:rtl w:val="0"/>
+        </w:rPr>
+        <w:t xml:space="preserve">Питают любя</w:t>
+      </w:r>
+    </w:p>
+    <w:p>
+      <w:pPr>
+        <w:rPr/>
+      </w:pPr>
+      <w:r>
+        <w:rPr>
+          <w:rtl w:val="0"/>
+        </w:rPr>
+      </w:r>
+    </w:p>
+    <w:p>
+      <w:pPr>
+        <w:rPr/>
+      </w:pPr>
+      <w:r>
+        <w:rPr>
+          <w:sz w:val="16"/>
+          <w:szCs w:val="16"/>
+          <w:rtl w:val="0"/>
+        </w:rPr>
+        <w:t xml:space="preserve">12 May 2022 Spb 00:50 AM</w:t>
+      </w:r>
+      <w:r>
+        <w:pict>
+          <v:rect style="width:0.0pt;height:1.5pt" o:hr="t" o:hrstd="t" o:hralign="center" fillcolor="#A0A0A0" stroked="f"/>
+        </w:pict>
+      </w:r>
       <w:r>
         <w:rPr>
           <w:rtl w:val="0"/>

</xml_diff>

<commit_message>
Thu 12 May 2022 01:20:26 AM MSK
</commit_message>
<xml_diff>
--- a/.content/other.docx
+++ b/.content/other.docx
@@ -28167,6 +28167,158 @@
           <w:rtl w:val="0"/>
         </w:rPr>
         <w:t xml:space="preserve">12 May 2022 Spb 00:50 AM</w:t>
+      </w:r>
+      <w:r>
+        <w:pict>
+          <v:rect style="width:0.0pt;height:1.5pt" o:hr="t" o:hrstd="t" o:hralign="center" fillcolor="#A0A0A0" stroked="f"/>
+        </w:pict>
+      </w:r>
+      <w:r>
+        <w:rPr>
+          <w:rtl w:val="0"/>
+        </w:rPr>
+      </w:r>
+    </w:p>
+    <w:p>
+      <w:pPr>
+        <w:rPr/>
+      </w:pPr>
+      <w:r>
+        <w:rPr>
+          <w:rtl w:val="0"/>
+        </w:rPr>
+      </w:r>
+    </w:p>
+    <w:p>
+      <w:pPr>
+        <w:rPr/>
+      </w:pPr>
+      <w:r>
+        <w:rPr>
+          <w:rtl w:val="0"/>
+        </w:rPr>
+        <w:t xml:space="preserve">Моя любимая съемная квартира</w:t>
+      </w:r>
+    </w:p>
+    <w:p>
+      <w:pPr>
+        <w:rPr/>
+      </w:pPr>
+      <w:r>
+        <w:rPr>
+          <w:rtl w:val="0"/>
+        </w:rPr>
+      </w:r>
+    </w:p>
+    <w:p>
+      <w:pPr>
+        <w:rPr/>
+      </w:pPr>
+      <w:r>
+        <w:rPr>
+          <w:rtl w:val="0"/>
+        </w:rPr>
+        <w:t xml:space="preserve">Убогая квартира</w:t>
+      </w:r>
+    </w:p>
+    <w:p>
+      <w:pPr>
+        <w:rPr/>
+      </w:pPr>
+      <w:r>
+        <w:rPr>
+          <w:rtl w:val="0"/>
+        </w:rPr>
+        <w:t xml:space="preserve">Затертая до дыр</w:t>
+      </w:r>
+    </w:p>
+    <w:p>
+      <w:pPr>
+        <w:rPr/>
+      </w:pPr>
+      <w:r>
+        <w:rPr>
+          <w:rtl w:val="0"/>
+        </w:rPr>
+        <w:t xml:space="preserve">Но все же, мне в ней мило</w:t>
+      </w:r>
+    </w:p>
+    <w:p>
+      <w:pPr>
+        <w:rPr/>
+      </w:pPr>
+      <w:r>
+        <w:rPr>
+          <w:rtl w:val="0"/>
+        </w:rPr>
+        <w:t xml:space="preserve">Ведь в ней я - командир</w:t>
+      </w:r>
+    </w:p>
+    <w:p>
+      <w:pPr>
+        <w:rPr/>
+      </w:pPr>
+      <w:r>
+        <w:rPr>
+          <w:rtl w:val="0"/>
+        </w:rPr>
+        <w:t xml:space="preserve">На месяц или меньше</w:t>
+      </w:r>
+    </w:p>
+    <w:p>
+      <w:pPr>
+        <w:rPr/>
+      </w:pPr>
+      <w:r>
+        <w:rPr>
+          <w:rtl w:val="0"/>
+        </w:rPr>
+        <w:t xml:space="preserve">Да впрочем, что с того</w:t>
+      </w:r>
+    </w:p>
+    <w:p>
+      <w:pPr>
+        <w:rPr/>
+      </w:pPr>
+      <w:r>
+        <w:rPr>
+          <w:rtl w:val="0"/>
+        </w:rPr>
+        <w:t xml:space="preserve">Для шашки, что прет в дамки</w:t>
+      </w:r>
+    </w:p>
+    <w:p>
+      <w:pPr>
+        <w:rPr/>
+      </w:pPr>
+      <w:r>
+        <w:rPr>
+          <w:rtl w:val="0"/>
+        </w:rPr>
+        <w:t xml:space="preserve">Так очень - ничего</w:t>
+      </w:r>
+    </w:p>
+    <w:p>
+      <w:pPr>
+        <w:rPr/>
+      </w:pPr>
+      <w:r>
+        <w:rPr>
+          <w:rtl w:val="0"/>
+        </w:rPr>
+      </w:r>
+    </w:p>
+    <w:p>
+      <w:pPr>
+        <w:rPr/>
+      </w:pPr>
+      <w:r>
+        <w:rPr>
+          <w:sz w:val="16"/>
+          <w:szCs w:val="16"/>
+          <w:rtl w:val="0"/>
+        </w:rPr>
+        <w:t xml:space="preserve">12 May 2022 Spb</w:t>
       </w:r>
       <w:r>
         <w:pict>

</xml_diff>

<commit_message>
Сб 14 мая 2022 01:30:14 MSK
</commit_message>
<xml_diff>
--- a/.content/other.docx
+++ b/.content/other.docx
@@ -28319,6 +28319,203 @@
           <w:rtl w:val="0"/>
         </w:rPr>
         <w:t xml:space="preserve">12 May 2022 Spb</w:t>
+      </w:r>
+      <w:r>
+        <w:pict>
+          <v:rect style="width:0.0pt;height:1.5pt" o:hr="t" o:hrstd="t" o:hralign="center" fillcolor="#A0A0A0" stroked="f"/>
+        </w:pict>
+      </w:r>
+      <w:r>
+        <w:rPr>
+          <w:rtl w:val="0"/>
+        </w:rPr>
+      </w:r>
+    </w:p>
+    <w:p>
+      <w:pPr>
+        <w:rPr/>
+      </w:pPr>
+      <w:r>
+        <w:rPr>
+          <w:rtl w:val="0"/>
+        </w:rPr>
+      </w:r>
+    </w:p>
+    <w:p>
+      <w:pPr>
+        <w:rPr/>
+      </w:pPr>
+      <w:r>
+        <w:rPr>
+          <w:rtl w:val="0"/>
+        </w:rPr>
+        <w:t xml:space="preserve">Две луны поют хором</w:t>
+      </w:r>
+    </w:p>
+    <w:p>
+      <w:pPr>
+        <w:rPr/>
+      </w:pPr>
+      <w:r>
+        <w:rPr>
+          <w:rtl w:val="0"/>
+        </w:rPr>
+        <w:t xml:space="preserve">Полуночный мотив</w:t>
+      </w:r>
+    </w:p>
+    <w:p>
+      <w:pPr>
+        <w:rPr/>
+      </w:pPr>
+      <w:r>
+        <w:rPr>
+          <w:rtl w:val="0"/>
+        </w:rPr>
+        <w:t xml:space="preserve">Песня нежная</w:t>
+      </w:r>
+    </w:p>
+    <w:p>
+      <w:pPr>
+        <w:rPr/>
+      </w:pPr>
+      <w:r>
+        <w:rPr>
+          <w:rtl w:val="0"/>
+        </w:rPr>
+        <w:t xml:space="preserve">Поезд, тоска</w:t>
+      </w:r>
+    </w:p>
+    <w:p>
+      <w:pPr>
+        <w:rPr/>
+      </w:pPr>
+      <w:r>
+        <w:rPr>
+          <w:rtl w:val="0"/>
+        </w:rPr>
+        <w:t xml:space="preserve">Силуэты деревьев</w:t>
+      </w:r>
+    </w:p>
+    <w:p>
+      <w:pPr>
+        <w:rPr/>
+      </w:pPr>
+      <w:r>
+        <w:rPr>
+          <w:rtl w:val="0"/>
+        </w:rPr>
+        <w:t xml:space="preserve">Несутся во тьме</w:t>
+      </w:r>
+    </w:p>
+    <w:p>
+      <w:pPr>
+        <w:rPr/>
+      </w:pPr>
+      <w:r>
+        <w:rPr>
+          <w:rtl w:val="0"/>
+        </w:rPr>
+        <w:t xml:space="preserve">Простынь белую</w:t>
+      </w:r>
+    </w:p>
+    <w:p>
+      <w:pPr>
+        <w:rPr/>
+      </w:pPr>
+      <w:r>
+        <w:rPr>
+          <w:rtl w:val="0"/>
+        </w:rPr>
+        <w:t xml:space="preserve">Держит доска</w:t>
+      </w:r>
+    </w:p>
+    <w:p>
+      <w:pPr>
+        <w:rPr/>
+      </w:pPr>
+      <w:r>
+        <w:rPr>
+          <w:rtl w:val="0"/>
+        </w:rPr>
+        <w:t xml:space="preserve">И заманчиво</w:t>
+      </w:r>
+    </w:p>
+    <w:p>
+      <w:pPr>
+        <w:rPr/>
+      </w:pPr>
+      <w:r>
+        <w:rPr>
+          <w:rtl w:val="0"/>
+        </w:rPr>
+        <w:t xml:space="preserve">Томную</w:t>
+      </w:r>
+    </w:p>
+    <w:p>
+      <w:pPr>
+        <w:rPr/>
+      </w:pPr>
+      <w:r>
+        <w:rPr>
+          <w:rtl w:val="0"/>
+        </w:rPr>
+        <w:t xml:space="preserve">Темную топь</w:t>
+      </w:r>
+    </w:p>
+    <w:p>
+      <w:pPr>
+        <w:rPr/>
+      </w:pPr>
+      <w:r>
+        <w:rPr>
+          <w:rtl w:val="0"/>
+        </w:rPr>
+        <w:t xml:space="preserve">Серебрит</w:t>
+      </w:r>
+    </w:p>
+    <w:p>
+      <w:pPr>
+        <w:rPr/>
+      </w:pPr>
+      <w:r>
+        <w:rPr>
+          <w:rtl w:val="0"/>
+        </w:rPr>
+        <w:t xml:space="preserve">Лунных искр</w:t>
+      </w:r>
+    </w:p>
+    <w:p>
+      <w:pPr>
+        <w:rPr/>
+      </w:pPr>
+      <w:r>
+        <w:rPr>
+          <w:rtl w:val="0"/>
+        </w:rPr>
+        <w:t xml:space="preserve">Каскад</w:t>
+      </w:r>
+    </w:p>
+    <w:p>
+      <w:pPr>
+        <w:rPr/>
+      </w:pPr>
+      <w:r>
+        <w:rPr>
+          <w:rtl w:val="0"/>
+        </w:rPr>
+      </w:r>
+    </w:p>
+    <w:p>
+      <w:pPr>
+        <w:rPr/>
+      </w:pPr>
+      <w:r>
+        <w:rPr>
+          <w:sz w:val="16"/>
+          <w:szCs w:val="16"/>
+          <w:rtl w:val="0"/>
+        </w:rPr>
+        <w:t xml:space="preserve">14 May 2022 01:00 АМ</w:t>
       </w:r>
       <w:r>
         <w:pict>

</xml_diff>